<commit_message>
Ajout précision installation dans rapport + commentaire du code
</commit_message>
<xml_diff>
--- a/Projet/Rapport.docx
+++ b/Projet/Rapport.docx
@@ -1,10 +1,9 @@
 
 <file path=word/document.xml><?xml version="1.0" encoding="utf-8"?>
-<w:document xmlns:o="urn:schemas-microsoft-com:office:office" xmlns:r="http://schemas.openxmlformats.org/officeDocument/2006/relationships" xmlns:v="urn:schemas-microsoft-com:vml" xmlns:w="http://schemas.openxmlformats.org/wordprocessingml/2006/main" xmlns:w10="urn:schemas-microsoft-com:office:word" xmlns:wp="http://schemas.openxmlformats.org/drawingml/2006/wordprocessingDrawing" xmlns:wps="http://schemas.microsoft.com/office/word/2010/wordprocessingShape" xmlns:wpg="http://schemas.microsoft.com/office/word/2010/wordprocessingGroup" xmlns:mc="http://schemas.openxmlformats.org/markup-compatibility/2006" xmlns:wp14="http://schemas.microsoft.com/office/word/2010/wordprocessingDrawing" xmlns:w14="http://schemas.microsoft.com/office/word/2010/wordml" mc:Ignorable="w14 wp14">
+<w:document xmlns:wpc="http://schemas.microsoft.com/office/word/2010/wordprocessingCanvas" xmlns:cx="http://schemas.microsoft.com/office/drawing/2014/chartex" xmlns:cx1="http://schemas.microsoft.com/office/drawing/2015/9/8/chartex" xmlns:cx2="http://schemas.microsoft.com/office/drawing/2015/10/21/chartex" xmlns:cx3="http://schemas.microsoft.com/office/drawing/2016/5/9/chartex" xmlns:cx4="http://schemas.microsoft.com/office/drawing/2016/5/10/chartex" xmlns:cx5="http://schemas.microsoft.com/office/drawing/2016/5/11/chartex" xmlns:cx6="http://schemas.microsoft.com/office/drawing/2016/5/12/chartex" xmlns:cx7="http://schemas.microsoft.com/office/drawing/2016/5/13/chartex" xmlns:cx8="http://schemas.microsoft.com/office/drawing/2016/5/14/chartex" xmlns:mc="http://schemas.openxmlformats.org/markup-compatibility/2006" xmlns:aink="http://schemas.microsoft.com/office/drawing/2016/ink" xmlns:am3d="http://schemas.microsoft.com/office/drawing/2017/model3d" xmlns:o="urn:schemas-microsoft-com:office:office" xmlns:r="http://schemas.openxmlformats.org/officeDocument/2006/relationships" xmlns:m="http://schemas.openxmlformats.org/officeDocument/2006/math" xmlns:v="urn:schemas-microsoft-com:vml" xmlns:wp14="http://schemas.microsoft.com/office/word/2010/wordprocessingDrawing" xmlns:wp="http://schemas.openxmlformats.org/drawingml/2006/wordprocessingDrawing" xmlns:w10="urn:schemas-microsoft-com:office:word" xmlns:w="http://schemas.openxmlformats.org/wordprocessingml/2006/main" xmlns:w14="http://schemas.microsoft.com/office/word/2010/wordml" xmlns:w15="http://schemas.microsoft.com/office/word/2012/wordml" xmlns:w16cid="http://schemas.microsoft.com/office/word/2016/wordml/cid" xmlns:w16se="http://schemas.microsoft.com/office/word/2015/wordml/symex" xmlns:wpg="http://schemas.microsoft.com/office/word/2010/wordprocessingGroup" xmlns:wpi="http://schemas.microsoft.com/office/word/2010/wordprocessingInk" xmlns:wne="http://schemas.microsoft.com/office/word/2006/wordml" xmlns:wps="http://schemas.microsoft.com/office/word/2010/wordprocessingShape" mc:Ignorable="w14 w15 w16se w16cid wp14">
   <w:body>
     <w:p>
       <w:pPr>
-        <w:pStyle w:val="Normal"/>
         <w:jc w:val="center"/>
         <w:rPr>
           <w:rFonts w:ascii="Arial Rounded MT Bold" w:hAnsi="Arial Rounded MT Bold"/>
@@ -28,10 +27,10 @@
     <w:p>
       <w:pPr>
         <w:pStyle w:val="NormalWeb"/>
-        <w:spacing w:beforeAutospacing="0" w:before="0" w:afterAutospacing="0" w:after="0"/>
+        <w:spacing w:beforeAutospacing="0" w:after="0" w:afterAutospacing="0"/>
         <w:jc w:val="center"/>
         <w:rPr>
-          <w:rFonts w:ascii="Eras Medium ITC" w:hAnsi="Eras Medium ITC"/>
+          <w:rFonts w:ascii="Eras Medium ITC" w:hAnsi="Eras Medium ITC" w:cs="Arial"/>
           <w:color w:val="FF0000"/>
           <w:sz w:val="32"/>
           <w:szCs w:val="32"/>
@@ -40,7 +39,7 @@
       </w:pPr>
       <w:r>
         <w:rPr>
-          <w:rFonts w:cs="Arial" w:ascii="Eras Medium ITC" w:hAnsi="Eras Medium ITC"/>
+          <w:rFonts w:ascii="Eras Medium ITC" w:hAnsi="Eras Medium ITC" w:cs="Arial"/>
           <w:color w:val="FF0000"/>
           <w:sz w:val="32"/>
           <w:szCs w:val="32"/>
@@ -51,23 +50,19 @@
     </w:p>
     <w:p>
       <w:pPr>
-        <w:pStyle w:val="Normal"/>
-        <w:rPr>
-          <w:lang w:val="fr-FR"/>
-        </w:rPr>
-      </w:pPr>
-      <w:r>
-        <w:rPr>
-          <w:lang w:val="fr-FR"/>
-        </w:rPr>
-      </w:r>
-    </w:p>
-    <w:p>
-      <w:pPr>
-        <w:pStyle w:val="Normal"/>
+        <w:pStyle w:val="NormalWeb"/>
+        <w:spacing w:beforeAutospacing="0" w:after="0" w:afterAutospacing="0"/>
+        <w:jc w:val="center"/>
+        <w:rPr>
+          <w:lang w:val="fr-FR"/>
+        </w:rPr>
+      </w:pPr>
+    </w:p>
+    <w:p>
+      <w:pPr>
         <w:jc w:val="both"/>
         <w:rPr>
-          <w:rFonts w:ascii="Calibri Light" w:hAnsi="Calibri Light" w:cs="Calibri Light" w:asciiTheme="majorHAnsi" w:cstheme="majorHAnsi" w:hAnsiTheme="majorHAnsi"/>
+          <w:rFonts w:asciiTheme="majorHAnsi" w:hAnsiTheme="majorHAnsi" w:cstheme="majorHAnsi"/>
           <w:sz w:val="24"/>
           <w:szCs w:val="24"/>
           <w:lang w:val="fr-FR"/>
@@ -75,142 +70,224 @@
       </w:pPr>
       <w:r>
         <w:rPr>
-          <w:rFonts w:cs="Calibri Light" w:ascii="Calibri Light" w:hAnsi="Calibri Light" w:asciiTheme="majorHAnsi" w:cstheme="majorHAnsi" w:hAnsiTheme="majorHAnsi"/>
+          <w:rFonts w:asciiTheme="majorHAnsi" w:hAnsiTheme="majorHAnsi" w:cstheme="majorHAnsi"/>
           <w:sz w:val="24"/>
           <w:szCs w:val="24"/>
           <w:lang w:val="fr-FR"/>
         </w:rPr>
         <w:t xml:space="preserve">Les systèmes question/réponse sont des systèmes qui répondent à une question posée en langage naturel, par l’extraction d’une réponse précise à partir d’un corpus de documents. Le projet que nous avons réalisé ici s’appuie sur base </w:t>
       </w:r>
-      <w:r>
-        <w:rPr>
-          <w:rFonts w:cs="Calibri Light" w:ascii="Calibri Light" w:hAnsi="Calibri Light" w:asciiTheme="majorHAnsi" w:cstheme="majorHAnsi" w:hAnsiTheme="majorHAnsi"/>
+      <w:proofErr w:type="spellStart"/>
+      <w:r>
+        <w:rPr>
+          <w:rFonts w:asciiTheme="majorHAnsi" w:hAnsiTheme="majorHAnsi" w:cstheme="majorHAnsi"/>
           <w:i/>
           <w:iCs/>
           <w:sz w:val="24"/>
           <w:szCs w:val="24"/>
           <w:lang w:val="fr-FR"/>
         </w:rPr>
-        <w:t xml:space="preserve">DBpedia </w:t>
-      </w:r>
-      <w:r>
-        <w:rPr>
-          <w:rFonts w:cs="Calibri Light" w:ascii="Calibri Light" w:hAnsi="Calibri Light" w:asciiTheme="majorHAnsi" w:cstheme="majorHAnsi" w:hAnsiTheme="majorHAnsi"/>
+        <w:t>DBpedia</w:t>
+      </w:r>
+      <w:proofErr w:type="spellEnd"/>
+      <w:r>
+        <w:rPr>
+          <w:rFonts w:asciiTheme="majorHAnsi" w:hAnsiTheme="majorHAnsi" w:cstheme="majorHAnsi"/>
+          <w:i/>
+          <w:iCs/>
           <w:sz w:val="24"/>
           <w:szCs w:val="24"/>
           <w:lang w:val="fr-FR"/>
         </w:rPr>
-        <w:t xml:space="preserve">qui propose une version structurée et normalisée au format du web sémantique des contenus de </w:t>
-      </w:r>
-      <w:r>
-        <w:rPr>
-          <w:rFonts w:cs="Calibri Light" w:ascii="Calibri Light" w:hAnsi="Calibri Light" w:asciiTheme="majorHAnsi" w:cstheme="majorHAnsi" w:hAnsiTheme="majorHAnsi"/>
-          <w:i/>
-          <w:iCs/>
+        <w:t xml:space="preserve"> </w:t>
+      </w:r>
+      <w:r>
+        <w:rPr>
+          <w:rFonts w:asciiTheme="majorHAnsi" w:hAnsiTheme="majorHAnsi" w:cstheme="majorHAnsi"/>
           <w:sz w:val="24"/>
           <w:szCs w:val="24"/>
           <w:lang w:val="fr-FR"/>
         </w:rPr>
-        <w:t>Wikipedia</w:t>
-      </w:r>
-      <w:r>
-        <w:rPr>
-          <w:rFonts w:cs="Calibri Light" w:ascii="Calibri Light" w:hAnsi="Calibri Light" w:asciiTheme="majorHAnsi" w:cstheme="majorHAnsi" w:hAnsiTheme="majorHAnsi"/>
+        <w:t xml:space="preserve">qui propose une version structurée et normalisée au format du web sémantique des contenus de </w:t>
+      </w:r>
+      <w:proofErr w:type="spellStart"/>
+      <w:r>
+        <w:rPr>
+          <w:rFonts w:asciiTheme="majorHAnsi" w:hAnsiTheme="majorHAnsi" w:cstheme="majorHAnsi"/>
+          <w:i/>
+          <w:iCs/>
           <w:sz w:val="24"/>
           <w:szCs w:val="24"/>
           <w:lang w:val="fr-FR"/>
         </w:rPr>
-        <w:t xml:space="preserve">. Le système que nous avons conçu requiert l’utilisation d’un </w:t>
-      </w:r>
-      <w:r>
-        <w:rPr>
-          <w:rFonts w:cs="Calibri Light" w:ascii="Calibri Light" w:hAnsi="Calibri Light" w:asciiTheme="majorHAnsi" w:cstheme="majorHAnsi" w:hAnsiTheme="majorHAnsi"/>
-          <w:b/>
-          <w:bCs/>
+        <w:t>Wikipedia</w:t>
+      </w:r>
+      <w:proofErr w:type="spellEnd"/>
+      <w:r>
+        <w:rPr>
+          <w:rFonts w:asciiTheme="majorHAnsi" w:hAnsiTheme="majorHAnsi" w:cstheme="majorHAnsi"/>
           <w:sz w:val="24"/>
           <w:szCs w:val="24"/>
           <w:lang w:val="fr-FR"/>
         </w:rPr>
-        <w:t xml:space="preserve">interpréteur Python </w:t>
-      </w:r>
-      <w:r>
-        <w:rPr>
-          <w:rFonts w:cs="Calibri Light" w:ascii="Calibri Light" w:hAnsi="Calibri Light" w:asciiTheme="majorHAnsi" w:cstheme="majorHAnsi" w:hAnsiTheme="majorHAnsi"/>
+        <w:t xml:space="preserve">. Le système que nous avons conçu requiert l’utilisation d’un </w:t>
+      </w:r>
+      <w:r>
+        <w:rPr>
+          <w:rFonts w:asciiTheme="majorHAnsi" w:hAnsiTheme="majorHAnsi" w:cstheme="majorHAnsi"/>
+          <w:b/>
+          <w:bCs/>
           <w:sz w:val="24"/>
           <w:szCs w:val="24"/>
           <w:lang w:val="fr-FR"/>
         </w:rPr>
-        <w:t xml:space="preserve">afin de permettre son exécution ainsi que d’une </w:t>
-      </w:r>
-      <w:r>
-        <w:rPr>
-          <w:rFonts w:cs="Calibri Light" w:ascii="Calibri Light" w:hAnsi="Calibri Light" w:asciiTheme="majorHAnsi" w:cstheme="majorHAnsi" w:hAnsiTheme="majorHAnsi"/>
-          <w:b/>
-          <w:bCs/>
+        <w:t xml:space="preserve">interpréteur Python </w:t>
+      </w:r>
+      <w:r>
+        <w:rPr>
+          <w:rFonts w:asciiTheme="majorHAnsi" w:hAnsiTheme="majorHAnsi" w:cstheme="majorHAnsi"/>
           <w:sz w:val="24"/>
           <w:szCs w:val="24"/>
           <w:lang w:val="fr-FR"/>
         </w:rPr>
-        <w:t xml:space="preserve">connexion internet active </w:t>
-      </w:r>
-      <w:r>
-        <w:rPr>
-          <w:rFonts w:cs="Calibri Light" w:ascii="Calibri Light" w:hAnsi="Calibri Light" w:asciiTheme="majorHAnsi" w:cstheme="majorHAnsi" w:hAnsiTheme="majorHAnsi"/>
+        <w:t xml:space="preserve">afin de permettre son exécution ainsi que d’une </w:t>
+      </w:r>
+      <w:r>
+        <w:rPr>
+          <w:rFonts w:asciiTheme="majorHAnsi" w:hAnsiTheme="majorHAnsi" w:cstheme="majorHAnsi"/>
+          <w:b/>
+          <w:bCs/>
           <w:sz w:val="24"/>
           <w:szCs w:val="24"/>
           <w:lang w:val="fr-FR"/>
         </w:rPr>
-        <w:t xml:space="preserve">afin d’extraire les réponses de la base </w:t>
-      </w:r>
-      <w:r>
-        <w:rPr>
-          <w:rFonts w:cs="Calibri Light" w:ascii="Calibri Light" w:hAnsi="Calibri Light" w:asciiTheme="majorHAnsi" w:cstheme="majorHAnsi" w:hAnsiTheme="majorHAnsi"/>
-          <w:i/>
-          <w:iCs/>
+        <w:t xml:space="preserve">connexion internet active </w:t>
+      </w:r>
+      <w:r>
+        <w:rPr>
+          <w:rFonts w:asciiTheme="majorHAnsi" w:hAnsiTheme="majorHAnsi" w:cstheme="majorHAnsi"/>
           <w:sz w:val="24"/>
           <w:szCs w:val="24"/>
           <w:lang w:val="fr-FR"/>
         </w:rPr>
-        <w:t>DBpedia</w:t>
-      </w:r>
-      <w:r>
-        <w:rPr>
-          <w:rFonts w:cs="Calibri Light" w:ascii="Calibri Light" w:hAnsi="Calibri Light" w:asciiTheme="majorHAnsi" w:cstheme="majorHAnsi" w:hAnsiTheme="majorHAnsi"/>
+        <w:t xml:space="preserve">afin d’extraire les réponses de la base </w:t>
+      </w:r>
+      <w:proofErr w:type="spellStart"/>
+      <w:r>
+        <w:rPr>
+          <w:rFonts w:asciiTheme="majorHAnsi" w:hAnsiTheme="majorHAnsi" w:cstheme="majorHAnsi"/>
+          <w:i/>
+          <w:iCs/>
           <w:sz w:val="24"/>
           <w:szCs w:val="24"/>
           <w:lang w:val="fr-FR"/>
         </w:rPr>
-        <w:t>. De plus un certain nombre de packages Python supplémentaires doivent être installés sur la machine afin de permettre l’exécution du programme. Le nom des packages et les différentes commandes d’installation sont détaillés dans la section ci-après.</w:t>
-      </w:r>
-    </w:p>
-    <w:p>
-      <w:pPr>
-        <w:pStyle w:val="Normal"/>
-        <w:jc w:val="both"/>
-        <w:rPr>
-          <w:rFonts w:ascii="Calibri Light" w:hAnsi="Calibri Light" w:cs="Calibri Light" w:asciiTheme="majorHAnsi" w:cstheme="majorHAnsi" w:hAnsiTheme="majorHAnsi"/>
+        <w:t>DBpedia</w:t>
+      </w:r>
+      <w:proofErr w:type="spellEnd"/>
+      <w:r>
+        <w:rPr>
+          <w:rFonts w:asciiTheme="majorHAnsi" w:hAnsiTheme="majorHAnsi" w:cstheme="majorHAnsi"/>
           <w:sz w:val="24"/>
           <w:szCs w:val="24"/>
           <w:lang w:val="fr-FR"/>
         </w:rPr>
-      </w:pPr>
-      <w:r>
-        <w:rPr>
-          <w:rFonts w:cs="Calibri Light" w:cstheme="majorHAnsi" w:ascii="Calibri Light" w:hAnsi="Calibri Light"/>
+        <w:t>.</w:t>
+      </w:r>
+      <w:r>
+        <w:rPr>
+          <w:rFonts w:asciiTheme="majorHAnsi" w:hAnsiTheme="majorHAnsi" w:cstheme="majorHAnsi"/>
           <w:sz w:val="24"/>
           <w:szCs w:val="24"/>
           <w:lang w:val="fr-FR"/>
         </w:rPr>
-      </w:r>
-    </w:p>
-    <w:p>
-      <w:pPr>
-        <w:pStyle w:val="Normal"/>
-        <w:rPr>
-          <w:b/>
-          <w:b/>
-          <w:bCs/>
-          <w:color w:val="538135" w:themeColor="accent6" w:themeShade="bf"/>
+        <w:t xml:space="preserve"> Le programme a en particulier ét</w:t>
+      </w:r>
+      <w:r>
+        <w:rPr>
+          <w:rFonts w:asciiTheme="majorHAnsi" w:hAnsiTheme="majorHAnsi" w:cstheme="majorHAnsi"/>
+          <w:sz w:val="24"/>
+          <w:szCs w:val="24"/>
+          <w:lang w:val="fr-FR"/>
+        </w:rPr>
+        <w:t>é testé</w:t>
+      </w:r>
+      <w:r>
+        <w:rPr>
+          <w:rFonts w:asciiTheme="majorHAnsi" w:hAnsiTheme="majorHAnsi" w:cstheme="majorHAnsi"/>
+          <w:sz w:val="24"/>
+          <w:szCs w:val="24"/>
+          <w:lang w:val="fr-FR"/>
+        </w:rPr>
+        <w:t xml:space="preserve"> avec Python en </w:t>
+      </w:r>
+      <w:r>
+        <w:rPr>
+          <w:rFonts w:asciiTheme="majorHAnsi" w:hAnsiTheme="majorHAnsi" w:cstheme="majorHAnsi"/>
+          <w:b/>
+          <w:bCs/>
+          <w:sz w:val="24"/>
+          <w:szCs w:val="24"/>
+          <w:lang w:val="fr-FR"/>
+        </w:rPr>
+        <w:t>version 3.9 et 3.9.1</w:t>
+      </w:r>
+      <w:r>
+        <w:rPr>
+          <w:rFonts w:asciiTheme="majorHAnsi" w:hAnsiTheme="majorHAnsi" w:cstheme="majorHAnsi"/>
+          <w:sz w:val="24"/>
+          <w:szCs w:val="24"/>
+          <w:lang w:val="fr-FR"/>
+        </w:rPr>
+        <w:t>, le programme devrait cependant fonctionner sous des versions plus anciennes</w:t>
+      </w:r>
+      <w:r>
+        <w:rPr>
+          <w:rFonts w:asciiTheme="majorHAnsi" w:hAnsiTheme="majorHAnsi" w:cstheme="majorHAnsi"/>
+          <w:sz w:val="24"/>
+          <w:szCs w:val="24"/>
+          <w:lang w:val="fr-FR"/>
+        </w:rPr>
+        <w:t xml:space="preserve"> ou plus récentes de </w:t>
+      </w:r>
+      <w:r>
+        <w:rPr>
+          <w:rFonts w:asciiTheme="majorHAnsi" w:hAnsiTheme="majorHAnsi" w:cstheme="majorHAnsi"/>
+          <w:b/>
+          <w:bCs/>
+          <w:sz w:val="24"/>
+          <w:szCs w:val="24"/>
+          <w:lang w:val="fr-FR"/>
+        </w:rPr>
+        <w:t>Python 3</w:t>
+      </w:r>
+      <w:r>
+        <w:rPr>
+          <w:rFonts w:asciiTheme="majorHAnsi" w:hAnsiTheme="majorHAnsi" w:cstheme="majorHAnsi"/>
+          <w:sz w:val="24"/>
+          <w:szCs w:val="24"/>
+          <w:lang w:val="fr-FR"/>
+        </w:rPr>
+        <w:t>.</w:t>
+      </w:r>
+      <w:r>
+        <w:rPr>
+          <w:rFonts w:asciiTheme="majorHAnsi" w:hAnsiTheme="majorHAnsi" w:cstheme="majorHAnsi"/>
+          <w:sz w:val="24"/>
+          <w:szCs w:val="24"/>
+          <w:lang w:val="fr-FR"/>
+        </w:rPr>
+        <w:t xml:space="preserve"> De plus un certain nombre de packages Python supplémentaires doivent être installés sur la machine afin de permettre l’exécution du programme. Le nom des packages et les différentes commandes d’installation sont détaillés dans la section ci-après.</w:t>
+      </w:r>
+      <w:bookmarkStart w:id="0" w:name="_GoBack"/>
+      <w:bookmarkEnd w:id="0"/>
+    </w:p>
+    <w:p>
+      <w:pPr>
+        <w:rPr>
+          <w:b/>
+          <w:bCs/>
+          <w:color w:val="538135" w:themeColor="accent6" w:themeShade="BF"/>
           <w:sz w:val="34"/>
           <w:szCs w:val="34"/>
           <w:lang w:val="fr-FR"/>
@@ -220,7 +297,7 @@
         <w:rPr>
           <w:b/>
           <w:bCs/>
-          <w:color w:val="538135" w:themeColor="accent6" w:themeShade="bf"/>
+          <w:color w:val="538135" w:themeColor="accent6" w:themeShade="BF"/>
           <w:sz w:val="34"/>
           <w:szCs w:val="34"/>
           <w:lang w:val="fr-FR"/>
@@ -230,7 +307,6 @@
     </w:p>
     <w:p>
       <w:pPr>
-        <w:pStyle w:val="Normal"/>
         <w:jc w:val="both"/>
         <w:rPr>
           <w:lang w:val="fr-FR"/>
@@ -275,16 +351,15 @@
     </w:p>
     <w:p>
       <w:pPr>
-        <w:pStyle w:val="ListParagraph"/>
+        <w:pStyle w:val="Paragraphedeliste"/>
         <w:numPr>
           <w:ilvl w:val="0"/>
           <w:numId w:val="1"/>
         </w:numPr>
-        <w:spacing w:before="0" w:after="0"/>
-        <w:contextualSpacing/>
-        <w:rPr/>
-      </w:pPr>
-      <w:hyperlink r:id="rId2">
+        <w:spacing w:after="0"/>
+      </w:pPr>
+      <w:hyperlink r:id="rId11">
+        <w:proofErr w:type="spellStart"/>
         <w:r>
           <w:rPr>
             <w:rStyle w:val="InternetLink"/>
@@ -294,7 +369,19 @@
             <w:szCs w:val="26"/>
             <w:lang w:val="fr-FR"/>
           </w:rPr>
-          <w:t xml:space="preserve">Spacy </w:t>
+          <w:t>Spacy</w:t>
+        </w:r>
+        <w:proofErr w:type="spellEnd"/>
+        <w:r>
+          <w:rPr>
+            <w:rStyle w:val="InternetLink"/>
+            <w:b/>
+            <w:bCs/>
+            <w:sz w:val="26"/>
+            <w:szCs w:val="26"/>
+            <w:lang w:val="fr-FR"/>
+          </w:rPr>
+          <w:t xml:space="preserve"> </w:t>
         </w:r>
         <w:r>
           <w:rPr>
@@ -314,6 +401,7 @@
         </w:rPr>
         <w:t xml:space="preserve"> </w:t>
       </w:r>
+      <w:proofErr w:type="spellStart"/>
       <w:r>
         <w:rPr>
           <w:rFonts w:ascii="Avenir Next LT Pro Light" w:hAnsi="Avenir Next LT Pro Light"/>
@@ -323,63 +411,148 @@
           <w:highlight w:val="black"/>
           <w:lang w:val="fr-FR"/>
         </w:rPr>
-        <w:t>pip install spacy</w:t>
-      </w:r>
-    </w:p>
-    <w:p>
-      <w:pPr>
-        <w:pStyle w:val="Normal"/>
-        <w:spacing w:before="0" w:after="0"/>
-        <w:ind w:left="360" w:hanging="0"/>
+        <w:t>pip</w:t>
+      </w:r>
+      <w:proofErr w:type="spellEnd"/>
+      <w:r>
+        <w:rPr>
+          <w:rFonts w:ascii="Avenir Next LT Pro Light" w:hAnsi="Avenir Next LT Pro Light"/>
+          <w:color w:val="FFFFFF" w:themeColor="background1"/>
+          <w:sz w:val="26"/>
+          <w:szCs w:val="26"/>
+          <w:highlight w:val="black"/>
+          <w:lang w:val="fr-FR"/>
+        </w:rPr>
+        <w:t xml:space="preserve"> </w:t>
+      </w:r>
+      <w:proofErr w:type="spellStart"/>
+      <w:r>
+        <w:rPr>
+          <w:rFonts w:ascii="Avenir Next LT Pro Light" w:hAnsi="Avenir Next LT Pro Light"/>
+          <w:color w:val="FFFFFF" w:themeColor="background1"/>
+          <w:sz w:val="26"/>
+          <w:szCs w:val="26"/>
+          <w:highlight w:val="black"/>
+          <w:lang w:val="fr-FR"/>
+        </w:rPr>
+        <w:t>install</w:t>
+      </w:r>
+      <w:proofErr w:type="spellEnd"/>
+      <w:r>
+        <w:rPr>
+          <w:rFonts w:ascii="Avenir Next LT Pro Light" w:hAnsi="Avenir Next LT Pro Light"/>
+          <w:color w:val="FFFFFF" w:themeColor="background1"/>
+          <w:sz w:val="26"/>
+          <w:szCs w:val="26"/>
+          <w:highlight w:val="black"/>
+          <w:lang w:val="fr-FR"/>
+        </w:rPr>
+        <w:t xml:space="preserve"> </w:t>
+      </w:r>
+      <w:proofErr w:type="spellStart"/>
+      <w:r>
+        <w:rPr>
+          <w:rFonts w:ascii="Avenir Next LT Pro Light" w:hAnsi="Avenir Next LT Pro Light"/>
+          <w:color w:val="FFFFFF" w:themeColor="background1"/>
+          <w:sz w:val="26"/>
+          <w:szCs w:val="26"/>
+          <w:highlight w:val="black"/>
+          <w:lang w:val="fr-FR"/>
+        </w:rPr>
+        <w:t>spacy</w:t>
+      </w:r>
+      <w:proofErr w:type="spellEnd"/>
+    </w:p>
+    <w:p>
+      <w:pPr>
+        <w:spacing w:after="0"/>
+        <w:ind w:left="360"/>
         <w:jc w:val="both"/>
         <w:rPr>
           <w:i/>
-          <w:i/>
-          <w:iCs/>
-          <w:lang w:val="fr-FR"/>
-        </w:rPr>
-      </w:pPr>
-      <w:r>
-        <w:rPr>
-          <w:i/>
-          <w:iCs/>
-          <w:lang w:val="fr-FR"/>
-        </w:rPr>
-        <w:t>SpaCy est une bibliothèque logicielle Python libre de traitement automatique des langues. Cette bibliothèque inclut par exemple des outils tels qu’un tokenizer ou un PoS tagger, mais a aussi pour grand avantage d’inclure un NER prenant en charge la langue française.</w:t>
-      </w:r>
-    </w:p>
-    <w:p>
-      <w:pPr>
-        <w:pStyle w:val="Normal"/>
-        <w:spacing w:before="0" w:after="0"/>
+          <w:iCs/>
+          <w:lang w:val="fr-FR"/>
+        </w:rPr>
+      </w:pPr>
+      <w:proofErr w:type="spellStart"/>
+      <w:r>
+        <w:rPr>
+          <w:i/>
+          <w:iCs/>
+          <w:lang w:val="fr-FR"/>
+        </w:rPr>
+        <w:t>SpaCy</w:t>
+      </w:r>
+      <w:proofErr w:type="spellEnd"/>
+      <w:r>
+        <w:rPr>
+          <w:i/>
+          <w:iCs/>
+          <w:lang w:val="fr-FR"/>
+        </w:rPr>
+        <w:t xml:space="preserve"> est une bibliothèque logicielle Python libre de traitement automatique des langues. Cette bibliothèque inclut par exemple des outils tels qu’un </w:t>
+      </w:r>
+      <w:proofErr w:type="spellStart"/>
+      <w:r>
+        <w:rPr>
+          <w:i/>
+          <w:iCs/>
+          <w:lang w:val="fr-FR"/>
+        </w:rPr>
+        <w:t>tokenizer</w:t>
+      </w:r>
+      <w:proofErr w:type="spellEnd"/>
+      <w:r>
+        <w:rPr>
+          <w:i/>
+          <w:iCs/>
+          <w:lang w:val="fr-FR"/>
+        </w:rPr>
+        <w:t xml:space="preserve"> ou un </w:t>
+      </w:r>
+      <w:proofErr w:type="spellStart"/>
+      <w:r>
+        <w:rPr>
+          <w:i/>
+          <w:iCs/>
+          <w:lang w:val="fr-FR"/>
+        </w:rPr>
+        <w:t>PoS</w:t>
+      </w:r>
+      <w:proofErr w:type="spellEnd"/>
+      <w:r>
+        <w:rPr>
+          <w:i/>
+          <w:iCs/>
+          <w:lang w:val="fr-FR"/>
+        </w:rPr>
+        <w:t xml:space="preserve"> tagger, mais a aussi pour grand avantage d’inclure un NER prenant en charge la langue française.</w:t>
+      </w:r>
+    </w:p>
+    <w:p>
+      <w:pPr>
+        <w:spacing w:after="0"/>
         <w:jc w:val="both"/>
         <w:rPr>
           <w:i/>
-          <w:i/>
-          <w:iCs/>
-          <w:lang w:val="fr-FR"/>
-        </w:rPr>
-      </w:pPr>
-      <w:r>
-        <w:rPr>
-          <w:i/>
-          <w:iCs/>
-          <w:lang w:val="fr-FR"/>
-        </w:rPr>
-      </w:r>
-    </w:p>
-    <w:p>
-      <w:pPr>
-        <w:pStyle w:val="ListParagraph"/>
+          <w:iCs/>
+          <w:lang w:val="fr-FR"/>
+        </w:rPr>
+      </w:pPr>
+    </w:p>
+    <w:p>
+      <w:pPr>
+        <w:pStyle w:val="Paragraphedeliste"/>
         <w:numPr>
           <w:ilvl w:val="0"/>
           <w:numId w:val="1"/>
         </w:numPr>
-        <w:spacing w:before="0" w:after="0"/>
-        <w:contextualSpacing/>
-        <w:rPr/>
-      </w:pPr>
-      <w:hyperlink r:id="rId3">
+        <w:spacing w:after="0"/>
+        <w:rPr>
+          <w:lang w:val="fr-FR"/>
+        </w:rPr>
+      </w:pPr>
+      <w:hyperlink r:id="rId12">
         <w:r>
           <w:rPr>
             <w:rStyle w:val="InternetLink"/>
@@ -391,208 +564,9 @@
             <w:szCs w:val="26"/>
             <w:lang w:val="fr-FR"/>
           </w:rPr>
-          <w:t>Modèles statistiques pré-entraînés en français pour Spacy :</w:t>
+          <w:t xml:space="preserve">Modèles statistiques pré-entraînés en français pour </w:t>
         </w:r>
-      </w:hyperlink>
-    </w:p>
-    <w:p>
-      <w:pPr>
-        <w:pStyle w:val="Normal"/>
-        <w:spacing w:before="0" w:after="0"/>
-        <w:ind w:left="360" w:hanging="0"/>
-        <w:rPr>
-          <w:b/>
-          <w:b/>
-          <w:bCs/>
-          <w:i/>
-          <w:i/>
-          <w:iCs/>
-          <w:sz w:val="26"/>
-          <w:szCs w:val="26"/>
-          <w:lang w:val="fr-FR"/>
-        </w:rPr>
-      </w:pPr>
-      <w:r>
-        <w:rPr>
-          <w:rFonts w:ascii="Avenir Next LT Pro Light" w:hAnsi="Avenir Next LT Pro Light"/>
-          <w:color w:val="FFFFFF" w:themeColor="background1"/>
-          <w:sz w:val="26"/>
-          <w:szCs w:val="26"/>
-          <w:highlight w:val="black"/>
-          <w:lang w:val="en-US"/>
-        </w:rPr>
-        <w:t>python -m spacy download fr_core_news_lg</w:t>
-      </w:r>
-      <w:r>
-        <w:rPr>
-          <w:b/>
-          <w:bCs/>
-          <w:i/>
-          <w:iCs/>
-          <w:color w:val="FFFFFF" w:themeColor="background1"/>
-          <w:sz w:val="26"/>
-          <w:szCs w:val="26"/>
-          <w:lang w:val="en-US"/>
-        </w:rPr>
-        <w:t xml:space="preserve"> </w:t>
-      </w:r>
-      <w:r>
-        <w:rPr>
-          <w:b/>
-          <w:bCs/>
-          <w:i/>
-          <w:iCs/>
-          <w:sz w:val="26"/>
-          <w:szCs w:val="26"/>
-          <w:lang w:val="en-US"/>
-        </w:rPr>
-        <w:t>(après installation de spacy!)</w:t>
-      </w:r>
-    </w:p>
-    <w:p>
-      <w:pPr>
-        <w:pStyle w:val="Normal"/>
-        <w:spacing w:before="0" w:after="0"/>
-        <w:ind w:left="360" w:hanging="0"/>
-        <w:rPr>
-          <w:i/>
-          <w:i/>
-          <w:iCs/>
-          <w:lang w:val="fr-FR"/>
-        </w:rPr>
-      </w:pPr>
-      <w:r>
-        <w:rPr>
-          <w:i/>
-          <w:iCs/>
-          <w:lang w:val="fr-FR"/>
-        </w:rPr>
-        <w:t>Installation d’un modèle français pré-entraînés pour Spacy permettant la prédiction des entités nommée et la détermination des dépendances syntaxiques. Il s’agit ici d’un réseau neuronal convolutif formé sur UD French Sequoia et WikiNER en français.</w:t>
-      </w:r>
-    </w:p>
-    <w:p>
-      <w:pPr>
-        <w:pStyle w:val="Normal"/>
-        <w:spacing w:before="0" w:after="0"/>
-        <w:ind w:left="360" w:hanging="0"/>
-        <w:rPr>
-          <w:i/>
-          <w:i/>
-          <w:iCs/>
-          <w:lang w:val="fr-FR"/>
-        </w:rPr>
-      </w:pPr>
-      <w:r>
-        <w:rPr>
-          <w:i/>
-          <w:iCs/>
-          <w:lang w:val="fr-FR"/>
-        </w:rPr>
-      </w:r>
-    </w:p>
-    <w:p>
-      <w:pPr>
-        <w:pStyle w:val="ListParagraph"/>
-        <w:numPr>
-          <w:ilvl w:val="0"/>
-          <w:numId w:val="1"/>
-        </w:numPr>
-        <w:spacing w:before="0" w:after="0"/>
-        <w:contextualSpacing/>
-        <w:rPr/>
-      </w:pPr>
-      <w:hyperlink r:id="rId4">
-        <w:r>
-          <w:rPr>
-            <w:rStyle w:val="InternetLink"/>
-            <w:b/>
-            <w:bCs/>
-            <w:i/>
-            <w:iCs/>
-            <w:sz w:val="26"/>
-            <w:szCs w:val="26"/>
-            <w:lang w:val="en-US"/>
-          </w:rPr>
-          <w:t>BeautifulSoup4:</w:t>
-        </w:r>
-      </w:hyperlink>
-      <w:r>
-        <w:rPr>
-          <w:b/>
-          <w:bCs/>
-          <w:i/>
-          <w:iCs/>
-          <w:sz w:val="26"/>
-          <w:szCs w:val="26"/>
-          <w:lang w:val="en-US"/>
-        </w:rPr>
-        <w:t xml:space="preserve"> </w:t>
-      </w:r>
-      <w:r>
-        <w:rPr>
-          <w:rFonts w:ascii="Avenir Next LT Pro Light" w:hAnsi="Avenir Next LT Pro Light"/>
-          <w:color w:val="FFFFFF" w:themeColor="background1"/>
-          <w:sz w:val="26"/>
-          <w:szCs w:val="26"/>
-          <w:highlight w:val="black"/>
-          <w:lang w:val="en-US"/>
-        </w:rPr>
-        <w:t>pip install bs4</w:t>
-      </w:r>
-    </w:p>
-    <w:p>
-      <w:pPr>
-        <w:pStyle w:val="Normal"/>
-        <w:spacing w:before="0" w:after="0"/>
-        <w:ind w:left="360" w:hanging="0"/>
-        <w:rPr>
-          <w:i/>
-          <w:i/>
-          <w:iCs/>
-          <w:lang w:val="fr-FR"/>
-        </w:rPr>
-      </w:pPr>
-      <w:r>
-        <w:rPr>
-          <w:i/>
-          <w:iCs/>
-          <w:lang w:val="fr-FR"/>
-        </w:rPr>
-        <w:t>Bibliothèque Python permettant d'extraire des données de fichiers HTML et XML.</w:t>
-      </w:r>
-    </w:p>
-    <w:p>
-      <w:pPr>
-        <w:pStyle w:val="Normal"/>
-        <w:spacing w:before="0" w:after="0"/>
-        <w:ind w:left="360" w:hanging="0"/>
-        <w:rPr>
-          <w:i/>
-          <w:i/>
-          <w:iCs/>
-          <w:lang w:val="fr-FR"/>
-        </w:rPr>
-      </w:pPr>
-      <w:r>
-        <w:rPr>
-          <w:i/>
-          <w:iCs/>
-          <w:lang w:val="fr-FR"/>
-        </w:rPr>
-      </w:r>
-    </w:p>
-    <w:p>
-      <w:pPr>
-        <w:pStyle w:val="ListParagraph"/>
-        <w:numPr>
-          <w:ilvl w:val="0"/>
-          <w:numId w:val="1"/>
-        </w:numPr>
-        <w:spacing w:before="0" w:after="0"/>
-        <w:contextualSpacing/>
-        <w:rPr/>
-      </w:pPr>
-      <w:hyperlink r:id="rId5">
+        <w:proofErr w:type="spellStart"/>
         <w:r>
           <w:rPr>
             <w:rStyle w:val="InternetLink"/>
@@ -604,86 +578,9 @@
             <w:szCs w:val="26"/>
             <w:lang w:val="fr-FR"/>
           </w:rPr>
-          <w:t>Lxml:</w:t>
+          <w:t>Spacy</w:t>
         </w:r>
-      </w:hyperlink>
-      <w:r>
-        <w:rPr>
-          <w:b/>
-          <w:bCs/>
-          <w:i/>
-          <w:iCs/>
-          <w:sz w:val="26"/>
-          <w:szCs w:val="26"/>
-          <w:lang w:val="fr-FR"/>
-        </w:rPr>
-        <w:t xml:space="preserve"> </w:t>
-      </w:r>
-      <w:r>
-        <w:rPr>
-          <w:rFonts w:ascii="Avenir Next LT Pro Light" w:hAnsi="Avenir Next LT Pro Light"/>
-          <w:color w:val="FFFFFF" w:themeColor="background1"/>
-          <w:sz w:val="26"/>
-          <w:szCs w:val="26"/>
-          <w:highlight w:val="black"/>
-          <w:lang w:val="fr-FR"/>
-        </w:rPr>
-        <w:t>pip install lxml</w:t>
-      </w:r>
-    </w:p>
-    <w:p>
-      <w:pPr>
-        <w:pStyle w:val="Normal"/>
-        <w:spacing w:before="0" w:after="0"/>
-        <w:ind w:left="360" w:hanging="0"/>
-        <w:rPr>
-          <w:i/>
-          <w:i/>
-          <w:iCs/>
-          <w:lang w:val="fr-FR"/>
-        </w:rPr>
-      </w:pPr>
-      <w:r>
-        <w:rPr>
-          <w:i/>
-          <w:iCs/>
-          <w:lang w:val="fr-FR"/>
-        </w:rPr>
-        <w:t>Bibliothèque permettant le traitement de XML et HTML dans le langage Python.</w:t>
-      </w:r>
-    </w:p>
-    <w:p>
-      <w:pPr>
-        <w:pStyle w:val="Normal"/>
-        <w:spacing w:before="0" w:after="0"/>
-        <w:ind w:left="360" w:hanging="0"/>
-        <w:rPr>
-          <w:i/>
-          <w:i/>
-          <w:iCs/>
-          <w:lang w:val="fr-FR"/>
-        </w:rPr>
-      </w:pPr>
-      <w:r>
-        <w:rPr>
-          <w:i/>
-          <w:iCs/>
-          <w:lang w:val="fr-FR"/>
-        </w:rPr>
-      </w:r>
-    </w:p>
-    <w:p>
-      <w:pPr>
-        <w:pStyle w:val="ListParagraph"/>
-        <w:numPr>
-          <w:ilvl w:val="0"/>
-          <w:numId w:val="1"/>
-        </w:numPr>
-        <w:spacing w:before="0" w:after="0"/>
-        <w:contextualSpacing/>
-        <w:rPr/>
-      </w:pPr>
-      <w:hyperlink r:id="rId6">
+        <w:proofErr w:type="spellEnd"/>
         <w:r>
           <w:rPr>
             <w:rStyle w:val="InternetLink"/>
@@ -693,12 +590,16 @@
             <w:iCs/>
             <w:sz w:val="26"/>
             <w:szCs w:val="26"/>
-            <w:lang w:val="en-US"/>
+            <w:lang w:val="fr-FR"/>
           </w:rPr>
-          <w:t>DeepTranslator:</w:t>
+          <w:t> :</w:t>
         </w:r>
       </w:hyperlink>
-      <w:r>
+    </w:p>
+    <w:p>
+      <w:pPr>
+        <w:spacing w:after="0"/>
+        <w:ind w:left="360"/>
         <w:rPr>
           <w:b/>
           <w:bCs/>
@@ -706,10 +607,10 @@
           <w:iCs/>
           <w:sz w:val="26"/>
           <w:szCs w:val="26"/>
-          <w:lang w:val="en-US"/>
-        </w:rPr>
-        <w:t xml:space="preserve"> </w:t>
-      </w:r>
+          <w:lang w:val="fr-FR"/>
+        </w:rPr>
+      </w:pPr>
+      <w:proofErr w:type="gramStart"/>
       <w:r>
         <w:rPr>
           <w:rFonts w:ascii="Avenir Next LT Pro Light" w:hAnsi="Avenir Next LT Pro Light"/>
@@ -717,25 +618,690 @@
           <w:sz w:val="26"/>
           <w:szCs w:val="26"/>
           <w:highlight w:val="black"/>
-          <w:lang w:val="en-US"/>
-        </w:rPr>
-        <w:t>pip install deep-translator</w:t>
-      </w:r>
-    </w:p>
-    <w:p>
-      <w:pPr>
-        <w:pStyle w:val="Normal"/>
-        <w:spacing w:before="0" w:after="0"/>
-        <w:ind w:left="360" w:hanging="0"/>
-        <w:rPr>
-          <w:b/>
-          <w:b/>
-          <w:bCs/>
-          <w:i/>
-          <w:i/>
-          <w:iCs/>
+          <w:lang w:val="fr-FR"/>
+        </w:rPr>
+        <w:t>python</w:t>
+      </w:r>
+      <w:proofErr w:type="gramEnd"/>
+      <w:r>
+        <w:rPr>
+          <w:rFonts w:ascii="Avenir Next LT Pro Light" w:hAnsi="Avenir Next LT Pro Light"/>
+          <w:color w:val="FFFFFF" w:themeColor="background1"/>
           <w:sz w:val="26"/>
           <w:szCs w:val="26"/>
+          <w:highlight w:val="black"/>
+          <w:lang w:val="fr-FR"/>
+        </w:rPr>
+        <w:t xml:space="preserve"> -m </w:t>
+      </w:r>
+      <w:proofErr w:type="spellStart"/>
+      <w:r>
+        <w:rPr>
+          <w:rFonts w:ascii="Avenir Next LT Pro Light" w:hAnsi="Avenir Next LT Pro Light"/>
+          <w:color w:val="FFFFFF" w:themeColor="background1"/>
+          <w:sz w:val="26"/>
+          <w:szCs w:val="26"/>
+          <w:highlight w:val="black"/>
+          <w:lang w:val="fr-FR"/>
+        </w:rPr>
+        <w:t>spacy</w:t>
+      </w:r>
+      <w:proofErr w:type="spellEnd"/>
+      <w:r>
+        <w:rPr>
+          <w:rFonts w:ascii="Avenir Next LT Pro Light" w:hAnsi="Avenir Next LT Pro Light"/>
+          <w:color w:val="FFFFFF" w:themeColor="background1"/>
+          <w:sz w:val="26"/>
+          <w:szCs w:val="26"/>
+          <w:highlight w:val="black"/>
+          <w:lang w:val="fr-FR"/>
+        </w:rPr>
+        <w:t xml:space="preserve"> download </w:t>
+      </w:r>
+      <w:proofErr w:type="spellStart"/>
+      <w:r>
+        <w:rPr>
+          <w:rFonts w:ascii="Avenir Next LT Pro Light" w:hAnsi="Avenir Next LT Pro Light"/>
+          <w:color w:val="FFFFFF" w:themeColor="background1"/>
+          <w:sz w:val="26"/>
+          <w:szCs w:val="26"/>
+          <w:highlight w:val="black"/>
+          <w:lang w:val="fr-FR"/>
+        </w:rPr>
+        <w:t>fr_core_news_lg</w:t>
+      </w:r>
+      <w:proofErr w:type="spellEnd"/>
+      <w:r>
+        <w:rPr>
+          <w:b/>
+          <w:bCs/>
+          <w:i/>
+          <w:iCs/>
+          <w:color w:val="FFFFFF" w:themeColor="background1"/>
+          <w:sz w:val="26"/>
+          <w:szCs w:val="26"/>
+          <w:lang w:val="fr-FR"/>
+        </w:rPr>
+        <w:t xml:space="preserve"> </w:t>
+      </w:r>
+      <w:r>
+        <w:rPr>
+          <w:b/>
+          <w:bCs/>
+          <w:i/>
+          <w:iCs/>
+          <w:sz w:val="26"/>
+          <w:szCs w:val="26"/>
+          <w:lang w:val="fr-FR"/>
+        </w:rPr>
+        <w:t xml:space="preserve">(après installation de </w:t>
+      </w:r>
+      <w:proofErr w:type="spellStart"/>
+      <w:r>
+        <w:rPr>
+          <w:b/>
+          <w:bCs/>
+          <w:i/>
+          <w:iCs/>
+          <w:sz w:val="26"/>
+          <w:szCs w:val="26"/>
+          <w:lang w:val="fr-FR"/>
+        </w:rPr>
+        <w:t>spacy</w:t>
+      </w:r>
+      <w:proofErr w:type="spellEnd"/>
+      <w:r>
+        <w:rPr>
+          <w:b/>
+          <w:bCs/>
+          <w:i/>
+          <w:iCs/>
+          <w:sz w:val="26"/>
+          <w:szCs w:val="26"/>
+          <w:lang w:val="fr-FR"/>
+        </w:rPr>
+        <w:t>!)</w:t>
+      </w:r>
+    </w:p>
+    <w:p>
+      <w:pPr>
+        <w:spacing w:after="0"/>
+        <w:ind w:left="360"/>
+        <w:rPr>
+          <w:i/>
+          <w:iCs/>
+          <w:lang w:val="fr-FR"/>
+        </w:rPr>
+      </w:pPr>
+      <w:r>
+        <w:rPr>
+          <w:i/>
+          <w:iCs/>
+          <w:lang w:val="fr-FR"/>
+        </w:rPr>
+        <w:t xml:space="preserve">Installation d’un modèle français pré-entraînés pour </w:t>
+      </w:r>
+      <w:proofErr w:type="spellStart"/>
+      <w:r>
+        <w:rPr>
+          <w:i/>
+          <w:iCs/>
+          <w:lang w:val="fr-FR"/>
+        </w:rPr>
+        <w:t>Spacy</w:t>
+      </w:r>
+      <w:proofErr w:type="spellEnd"/>
+      <w:r>
+        <w:rPr>
+          <w:i/>
+          <w:iCs/>
+          <w:lang w:val="fr-FR"/>
+        </w:rPr>
+        <w:t xml:space="preserve"> permettant la prédiction des entités nommée et la détermination des dépendances syntaxiques. Il s’agit ici d’un réseau neuronal convolutif formé sur UD French Sequoia et </w:t>
+      </w:r>
+      <w:proofErr w:type="spellStart"/>
+      <w:r>
+        <w:rPr>
+          <w:i/>
+          <w:iCs/>
+          <w:lang w:val="fr-FR"/>
+        </w:rPr>
+        <w:t>WikiNER</w:t>
+      </w:r>
+      <w:proofErr w:type="spellEnd"/>
+      <w:r>
+        <w:rPr>
+          <w:i/>
+          <w:iCs/>
+          <w:lang w:val="fr-FR"/>
+        </w:rPr>
+        <w:t xml:space="preserve"> en français.</w:t>
+      </w:r>
+    </w:p>
+    <w:p>
+      <w:pPr>
+        <w:spacing w:after="0"/>
+        <w:ind w:left="360"/>
+        <w:rPr>
+          <w:b/>
+          <w:bCs/>
+          <w:i/>
+          <w:iCs/>
+          <w:color w:val="FF0000"/>
+          <w:lang w:val="fr-FR"/>
+        </w:rPr>
+      </w:pPr>
+      <w:r>
+        <w:rPr>
+          <w:b/>
+          <w:bCs/>
+          <w:i/>
+          <w:iCs/>
+          <w:color w:val="FF0000"/>
+          <w:lang w:val="fr-FR"/>
+        </w:rPr>
+        <w:t>Note</w:t>
+      </w:r>
+      <w:r>
+        <w:rPr>
+          <w:b/>
+          <w:bCs/>
+          <w:i/>
+          <w:iCs/>
+          <w:color w:val="FF0000"/>
+          <w:lang w:val="fr-FR"/>
+        </w:rPr>
+        <w:t> : un bug interne à</w:t>
+      </w:r>
+      <w:r>
+        <w:rPr>
+          <w:b/>
+          <w:bCs/>
+          <w:i/>
+          <w:iCs/>
+          <w:color w:val="FF0000"/>
+          <w:lang w:val="fr-FR"/>
+        </w:rPr>
+        <w:t xml:space="preserve"> </w:t>
+      </w:r>
+      <w:proofErr w:type="spellStart"/>
+      <w:r>
+        <w:rPr>
+          <w:b/>
+          <w:bCs/>
+          <w:i/>
+          <w:iCs/>
+          <w:color w:val="FF0000"/>
+          <w:lang w:val="fr-FR"/>
+        </w:rPr>
+        <w:t>numpy</w:t>
+      </w:r>
+      <w:proofErr w:type="spellEnd"/>
+      <w:r>
+        <w:rPr>
+          <w:b/>
+          <w:bCs/>
+          <w:i/>
+          <w:iCs/>
+          <w:color w:val="FF0000"/>
+          <w:lang w:val="fr-FR"/>
+        </w:rPr>
+        <w:t xml:space="preserve"> version 1.19.4 peut faire planter l’installation sur Windows, dans ce cas revenir à la version 1.19.3</w:t>
+      </w:r>
+      <w:r>
+        <w:rPr>
+          <w:b/>
+          <w:bCs/>
+          <w:i/>
+          <w:iCs/>
+          <w:color w:val="FF0000"/>
+          <w:lang w:val="fr-FR"/>
+        </w:rPr>
+        <w:t> :</w:t>
+      </w:r>
+    </w:p>
+    <w:p>
+      <w:pPr>
+        <w:spacing w:after="0"/>
+        <w:ind w:left="360"/>
+        <w:rPr>
+          <w:b/>
+          <w:bCs/>
+          <w:i/>
+          <w:iCs/>
+          <w:color w:val="FF0000"/>
+          <w:sz w:val="21"/>
+          <w:szCs w:val="21"/>
+        </w:rPr>
+      </w:pPr>
+      <w:r>
+        <w:rPr>
+          <w:b/>
+          <w:bCs/>
+          <w:i/>
+          <w:iCs/>
+          <w:color w:val="FF0000"/>
+          <w:sz w:val="26"/>
+          <w:szCs w:val="26"/>
+          <w:lang w:val="fr-FR"/>
+        </w:rPr>
+        <w:t xml:space="preserve"> </w:t>
+      </w:r>
+      <w:r>
+        <w:rPr>
+          <w:rFonts w:ascii="Avenir Next LT Pro Light" w:hAnsi="Avenir Next LT Pro Light"/>
+          <w:color w:val="FFFFFF" w:themeColor="background1"/>
+          <w:sz w:val="21"/>
+          <w:szCs w:val="21"/>
+          <w:highlight w:val="black"/>
+        </w:rPr>
+        <w:t xml:space="preserve">pip uninstall </w:t>
+      </w:r>
+      <w:proofErr w:type="spellStart"/>
+      <w:r>
+        <w:rPr>
+          <w:rFonts w:ascii="Avenir Next LT Pro Light" w:hAnsi="Avenir Next LT Pro Light"/>
+          <w:color w:val="FFFFFF" w:themeColor="background1"/>
+          <w:sz w:val="21"/>
+          <w:szCs w:val="21"/>
+          <w:highlight w:val="black"/>
+        </w:rPr>
+        <w:t>numpy</w:t>
+      </w:r>
+      <w:proofErr w:type="spellEnd"/>
+      <w:r>
+        <w:rPr>
+          <w:rFonts w:ascii="Avenir Next LT Pro Light" w:hAnsi="Avenir Next LT Pro Light"/>
+          <w:color w:val="FFFFFF" w:themeColor="background1"/>
+          <w:sz w:val="21"/>
+          <w:szCs w:val="21"/>
+        </w:rPr>
+        <w:t xml:space="preserve"> </w:t>
+      </w:r>
+      <w:r>
+        <w:rPr>
+          <w:b/>
+          <w:bCs/>
+          <w:i/>
+          <w:iCs/>
+          <w:color w:val="FF0000"/>
+          <w:sz w:val="21"/>
+          <w:szCs w:val="21"/>
+        </w:rPr>
+        <w:t>et</w:t>
+      </w:r>
+      <w:r>
+        <w:rPr>
+          <w:b/>
+          <w:bCs/>
+          <w:i/>
+          <w:iCs/>
+          <w:color w:val="FF0000"/>
+          <w:sz w:val="21"/>
+          <w:szCs w:val="21"/>
+        </w:rPr>
+        <w:t xml:space="preserve"> </w:t>
+      </w:r>
+      <w:r>
+        <w:rPr>
+          <w:rFonts w:ascii="Avenir Next LT Pro Light" w:hAnsi="Avenir Next LT Pro Light"/>
+          <w:color w:val="FFFFFF" w:themeColor="background1"/>
+          <w:sz w:val="21"/>
+          <w:szCs w:val="21"/>
+          <w:highlight w:val="black"/>
+        </w:rPr>
+        <w:t xml:space="preserve">pip install </w:t>
+      </w:r>
+      <w:proofErr w:type="spellStart"/>
+      <w:r>
+        <w:rPr>
+          <w:rFonts w:ascii="Avenir Next LT Pro Light" w:hAnsi="Avenir Next LT Pro Light"/>
+          <w:color w:val="FFFFFF" w:themeColor="background1"/>
+          <w:sz w:val="21"/>
+          <w:szCs w:val="21"/>
+          <w:highlight w:val="black"/>
+        </w:rPr>
+        <w:t>numpy</w:t>
+      </w:r>
+      <w:proofErr w:type="spellEnd"/>
+      <w:r>
+        <w:rPr>
+          <w:rFonts w:ascii="Avenir Next LT Pro Light" w:hAnsi="Avenir Next LT Pro Light"/>
+          <w:color w:val="FFFFFF" w:themeColor="background1"/>
+          <w:sz w:val="21"/>
+          <w:szCs w:val="21"/>
+          <w:highlight w:val="black"/>
+        </w:rPr>
+        <w:t xml:space="preserve">==1.19.3 </w:t>
+      </w:r>
+      <w:r>
+        <w:rPr>
+          <w:rFonts w:ascii="Avenir Next LT Pro Light" w:hAnsi="Avenir Next LT Pro Light"/>
+          <w:color w:val="FFFFFF" w:themeColor="background1"/>
+          <w:sz w:val="21"/>
+          <w:szCs w:val="21"/>
+        </w:rPr>
+        <w:t xml:space="preserve"> </w:t>
+      </w:r>
+    </w:p>
+    <w:p>
+      <w:pPr>
+        <w:spacing w:after="0"/>
+        <w:ind w:left="360"/>
+        <w:rPr>
+          <w:i/>
+          <w:iCs/>
+        </w:rPr>
+      </w:pPr>
+    </w:p>
+    <w:p>
+      <w:pPr>
+        <w:pStyle w:val="Paragraphedeliste"/>
+        <w:numPr>
+          <w:ilvl w:val="0"/>
+          <w:numId w:val="1"/>
+        </w:numPr>
+        <w:spacing w:after="0"/>
+      </w:pPr>
+      <w:hyperlink r:id="rId13">
+        <w:r>
+          <w:rPr>
+            <w:rStyle w:val="InternetLink"/>
+            <w:b/>
+            <w:bCs/>
+            <w:i/>
+            <w:iCs/>
+            <w:sz w:val="26"/>
+            <w:szCs w:val="26"/>
+          </w:rPr>
+          <w:t>BeautifulSoup4:</w:t>
+        </w:r>
+      </w:hyperlink>
+      <w:r>
+        <w:rPr>
+          <w:b/>
+          <w:bCs/>
+          <w:i/>
+          <w:iCs/>
+          <w:sz w:val="26"/>
+          <w:szCs w:val="26"/>
+        </w:rPr>
+        <w:t xml:space="preserve"> </w:t>
+      </w:r>
+      <w:r>
+        <w:rPr>
+          <w:rFonts w:ascii="Avenir Next LT Pro Light" w:hAnsi="Avenir Next LT Pro Light"/>
+          <w:color w:val="FFFFFF" w:themeColor="background1"/>
+          <w:sz w:val="26"/>
+          <w:szCs w:val="26"/>
+          <w:highlight w:val="black"/>
+        </w:rPr>
+        <w:t>pip install bs4</w:t>
+      </w:r>
+    </w:p>
+    <w:p>
+      <w:pPr>
+        <w:spacing w:after="0"/>
+        <w:ind w:left="360"/>
+        <w:rPr>
+          <w:i/>
+          <w:iCs/>
+          <w:lang w:val="fr-FR"/>
+        </w:rPr>
+      </w:pPr>
+      <w:r>
+        <w:rPr>
+          <w:i/>
+          <w:iCs/>
+          <w:lang w:val="fr-FR"/>
+        </w:rPr>
+        <w:t>Bibliothèque Python permettant d'extraire des données de fichiers HTML et XML.</w:t>
+      </w:r>
+    </w:p>
+    <w:p>
+      <w:pPr>
+        <w:spacing w:after="0"/>
+        <w:ind w:left="360"/>
+        <w:rPr>
+          <w:i/>
+          <w:iCs/>
+          <w:lang w:val="fr-FR"/>
+        </w:rPr>
+      </w:pPr>
+    </w:p>
+    <w:p>
+      <w:pPr>
+        <w:pStyle w:val="Paragraphedeliste"/>
+        <w:numPr>
+          <w:ilvl w:val="0"/>
+          <w:numId w:val="1"/>
+        </w:numPr>
+        <w:spacing w:after="0"/>
+      </w:pPr>
+      <w:hyperlink r:id="rId14">
+        <w:proofErr w:type="spellStart"/>
+        <w:proofErr w:type="gramStart"/>
+        <w:r>
+          <w:rPr>
+            <w:rStyle w:val="InternetLink"/>
+            <w:b/>
+            <w:bCs/>
+            <w:i/>
+            <w:iCs/>
+            <w:sz w:val="26"/>
+            <w:szCs w:val="26"/>
+            <w:lang w:val="fr-FR"/>
+          </w:rPr>
+          <w:t>Lxml</w:t>
+        </w:r>
+        <w:proofErr w:type="spellEnd"/>
+        <w:r>
+          <w:rPr>
+            <w:rStyle w:val="InternetLink"/>
+            <w:b/>
+            <w:bCs/>
+            <w:i/>
+            <w:iCs/>
+            <w:sz w:val="26"/>
+            <w:szCs w:val="26"/>
+            <w:lang w:val="fr-FR"/>
+          </w:rPr>
+          <w:t>:</w:t>
+        </w:r>
+        <w:proofErr w:type="gramEnd"/>
+      </w:hyperlink>
+      <w:r>
+        <w:rPr>
+          <w:b/>
+          <w:bCs/>
+          <w:i/>
+          <w:iCs/>
+          <w:sz w:val="26"/>
+          <w:szCs w:val="26"/>
+          <w:lang w:val="fr-FR"/>
+        </w:rPr>
+        <w:t xml:space="preserve"> </w:t>
+      </w:r>
+      <w:proofErr w:type="spellStart"/>
+      <w:r>
+        <w:rPr>
+          <w:rFonts w:ascii="Avenir Next LT Pro Light" w:hAnsi="Avenir Next LT Pro Light"/>
+          <w:color w:val="FFFFFF" w:themeColor="background1"/>
+          <w:sz w:val="26"/>
+          <w:szCs w:val="26"/>
+          <w:highlight w:val="black"/>
+          <w:lang w:val="fr-FR"/>
+        </w:rPr>
+        <w:t>pip</w:t>
+      </w:r>
+      <w:proofErr w:type="spellEnd"/>
+      <w:r>
+        <w:rPr>
+          <w:rFonts w:ascii="Avenir Next LT Pro Light" w:hAnsi="Avenir Next LT Pro Light"/>
+          <w:color w:val="FFFFFF" w:themeColor="background1"/>
+          <w:sz w:val="26"/>
+          <w:szCs w:val="26"/>
+          <w:highlight w:val="black"/>
+          <w:lang w:val="fr-FR"/>
+        </w:rPr>
+        <w:t xml:space="preserve"> </w:t>
+      </w:r>
+      <w:proofErr w:type="spellStart"/>
+      <w:r>
+        <w:rPr>
+          <w:rFonts w:ascii="Avenir Next LT Pro Light" w:hAnsi="Avenir Next LT Pro Light"/>
+          <w:color w:val="FFFFFF" w:themeColor="background1"/>
+          <w:sz w:val="26"/>
+          <w:szCs w:val="26"/>
+          <w:highlight w:val="black"/>
+          <w:lang w:val="fr-FR"/>
+        </w:rPr>
+        <w:t>install</w:t>
+      </w:r>
+      <w:proofErr w:type="spellEnd"/>
+      <w:r>
+        <w:rPr>
+          <w:rFonts w:ascii="Avenir Next LT Pro Light" w:hAnsi="Avenir Next LT Pro Light"/>
+          <w:color w:val="FFFFFF" w:themeColor="background1"/>
+          <w:sz w:val="26"/>
+          <w:szCs w:val="26"/>
+          <w:highlight w:val="black"/>
+          <w:lang w:val="fr-FR"/>
+        </w:rPr>
+        <w:t xml:space="preserve"> </w:t>
+      </w:r>
+      <w:proofErr w:type="spellStart"/>
+      <w:r>
+        <w:rPr>
+          <w:rFonts w:ascii="Avenir Next LT Pro Light" w:hAnsi="Avenir Next LT Pro Light"/>
+          <w:color w:val="FFFFFF" w:themeColor="background1"/>
+          <w:sz w:val="26"/>
+          <w:szCs w:val="26"/>
+          <w:highlight w:val="black"/>
+          <w:lang w:val="fr-FR"/>
+        </w:rPr>
+        <w:t>lxml</w:t>
+      </w:r>
+      <w:proofErr w:type="spellEnd"/>
+    </w:p>
+    <w:p>
+      <w:pPr>
+        <w:spacing w:after="0"/>
+        <w:ind w:left="360"/>
+        <w:rPr>
+          <w:i/>
+          <w:iCs/>
+          <w:lang w:val="fr-FR"/>
+        </w:rPr>
+      </w:pPr>
+      <w:r>
+        <w:rPr>
+          <w:i/>
+          <w:iCs/>
+          <w:lang w:val="fr-FR"/>
+        </w:rPr>
+        <w:t>Bibliothèque permettant le traitement de XML et HTML dans le langage Python.</w:t>
+      </w:r>
+    </w:p>
+    <w:p>
+      <w:pPr>
+        <w:spacing w:after="0"/>
+        <w:ind w:left="360"/>
+        <w:rPr>
+          <w:i/>
+          <w:iCs/>
+          <w:lang w:val="fr-FR"/>
+        </w:rPr>
+      </w:pPr>
+    </w:p>
+    <w:p>
+      <w:pPr>
+        <w:spacing w:after="0"/>
+        <w:ind w:left="360"/>
+        <w:rPr>
+          <w:i/>
+          <w:iCs/>
+          <w:lang w:val="fr-FR"/>
+        </w:rPr>
+      </w:pPr>
+    </w:p>
+    <w:p>
+      <w:pPr>
+        <w:spacing w:after="0"/>
+        <w:ind w:left="360"/>
+        <w:rPr>
+          <w:i/>
+          <w:iCs/>
+          <w:lang w:val="fr-FR"/>
+        </w:rPr>
+      </w:pPr>
+    </w:p>
+    <w:p>
+      <w:pPr>
+        <w:pStyle w:val="Paragraphedeliste"/>
+        <w:numPr>
+          <w:ilvl w:val="0"/>
+          <w:numId w:val="1"/>
+        </w:numPr>
+        <w:spacing w:after="0"/>
+      </w:pPr>
+      <w:hyperlink r:id="rId15">
+        <w:proofErr w:type="spellStart"/>
+        <w:r>
+          <w:rPr>
+            <w:rStyle w:val="InternetLink"/>
+            <w:b/>
+            <w:bCs/>
+            <w:i/>
+            <w:iCs/>
+            <w:sz w:val="26"/>
+            <w:szCs w:val="26"/>
+          </w:rPr>
+          <w:t>DeepTranslator</w:t>
+        </w:r>
+        <w:proofErr w:type="spellEnd"/>
+        <w:r>
+          <w:rPr>
+            <w:rStyle w:val="InternetLink"/>
+            <w:b/>
+            <w:bCs/>
+            <w:i/>
+            <w:iCs/>
+            <w:sz w:val="26"/>
+            <w:szCs w:val="26"/>
+          </w:rPr>
+          <w:t>:</w:t>
+        </w:r>
+      </w:hyperlink>
+      <w:r>
+        <w:rPr>
+          <w:b/>
+          <w:bCs/>
+          <w:i/>
+          <w:iCs/>
+          <w:sz w:val="26"/>
+          <w:szCs w:val="26"/>
+        </w:rPr>
+        <w:t xml:space="preserve"> </w:t>
+      </w:r>
+      <w:r>
+        <w:rPr>
+          <w:rFonts w:ascii="Avenir Next LT Pro Light" w:hAnsi="Avenir Next LT Pro Light"/>
+          <w:color w:val="FFFFFF" w:themeColor="background1"/>
+          <w:sz w:val="26"/>
+          <w:szCs w:val="26"/>
+          <w:highlight w:val="black"/>
+        </w:rPr>
+        <w:t>pip install deep-translator</w:t>
+      </w:r>
+    </w:p>
+    <w:p>
+      <w:pPr>
+        <w:spacing w:after="0"/>
+        <w:ind w:left="360"/>
+        <w:rPr>
+          <w:i/>
+          <w:iCs/>
           <w:lang w:val="fr-FR"/>
         </w:rPr>
       </w:pPr>
@@ -750,13 +1316,26 @@
     </w:p>
     <w:p>
       <w:pPr>
-        <w:pStyle w:val="Normal"/>
-        <w:ind w:left="360" w:hanging="0"/>
-        <w:rPr>
-          <w:b/>
-          <w:b/>
-          <w:bCs/>
-          <w:color w:val="538135" w:themeColor="accent6" w:themeShade="bf"/>
+        <w:spacing w:after="0"/>
+        <w:ind w:left="360"/>
+        <w:rPr>
+          <w:b/>
+          <w:bCs/>
+          <w:i/>
+          <w:iCs/>
+          <w:sz w:val="26"/>
+          <w:szCs w:val="26"/>
+          <w:lang w:val="fr-FR"/>
+        </w:rPr>
+      </w:pPr>
+    </w:p>
+    <w:p>
+      <w:pPr>
+        <w:ind w:left="360"/>
+        <w:rPr>
+          <w:b/>
+          <w:bCs/>
+          <w:color w:val="538135" w:themeColor="accent6" w:themeShade="BF"/>
           <w:sz w:val="34"/>
           <w:szCs w:val="34"/>
           <w:lang w:val="fr-FR"/>
@@ -766,152 +1345,237 @@
         <w:rPr>
           <w:b/>
           <w:bCs/>
-          <w:color w:val="538135" w:themeColor="accent6" w:themeShade="bf"/>
+          <w:color w:val="538135" w:themeColor="accent6" w:themeShade="BF"/>
           <w:sz w:val="34"/>
           <w:szCs w:val="34"/>
           <w:lang w:val="fr-FR"/>
         </w:rPr>
-        <w:t>Choix de Spacy</w:t>
-      </w:r>
-    </w:p>
-    <w:p>
-      <w:pPr>
-        <w:pStyle w:val="Normal"/>
-        <w:ind w:left="360" w:hanging="0"/>
-        <w:jc w:val="both"/>
-        <w:rPr>
-          <w:lang w:val="fr-FR"/>
-        </w:rPr>
-      </w:pPr>
-      <w:r>
-        <w:rPr>
-          <w:lang w:val="fr-FR"/>
-        </w:rPr>
-        <w:t xml:space="preserve">Le système de question/réponse que nous avons conçu s’appuie principalement sur les outils apportés par la bibliothèque </w:t>
-      </w:r>
-      <w:r>
-        <w:rPr>
-          <w:b/>
-          <w:bCs/>
-          <w:lang w:val="fr-FR"/>
-        </w:rPr>
-        <w:t>Spacy</w:t>
-      </w:r>
-      <w:r>
-        <w:rPr>
-          <w:lang w:val="fr-FR"/>
-        </w:rPr>
-        <w:t xml:space="preserve">. Nous avons effectué le choix de Spacy pour plusieurs raisons. Tout d’abord nous souhaitions concevoir notre système en français et Spacy possède des modèles statistiques dans cette langue ainsi qu’un support natif du </w:t>
-      </w:r>
-      <w:r>
-        <w:rPr>
-          <w:i/>
-          <w:iCs/>
-          <w:lang w:val="fr-FR"/>
-        </w:rPr>
-        <w:t>Named-Entities Recognition (</w:t>
-      </w:r>
-      <w:r>
-        <w:rPr>
-          <w:b/>
-          <w:bCs/>
-          <w:i/>
-          <w:iCs/>
-          <w:lang w:val="fr-FR"/>
-        </w:rPr>
-        <w:t>NER</w:t>
-      </w:r>
-      <w:r>
-        <w:rPr>
-          <w:i/>
-          <w:iCs/>
-          <w:lang w:val="fr-FR"/>
-        </w:rPr>
-        <w:t>)</w:t>
-      </w:r>
-      <w:r>
-        <w:rPr>
-          <w:lang w:val="fr-FR"/>
-        </w:rPr>
-        <w:t xml:space="preserve"> pour le français ce qui n’est pas le cas de ces principaux concurrents comme NLTK. De plus les algorithmes de tokenization utilisées dans la bibliothèque Spacy sont efficaces et rapides et la bibliothèque utilise une approche orientée objet facilement lisible. De plus certaines fonctionnalités tels qu’un support de la méthode d’apprentissage « word embedding » sont présentes avec Spacy alors qu’elles ne sont par exemple pas supportées par NLTK.</w:t>
-      </w:r>
-    </w:p>
-    <w:p>
-      <w:pPr>
-        <w:pStyle w:val="Normal"/>
-        <w:ind w:left="360" w:hanging="0"/>
-        <w:rPr>
-          <w:lang w:val="fr-FR"/>
-        </w:rPr>
-      </w:pPr>
-      <w:r>
-        <w:rPr>
-          <w:lang w:val="fr-FR"/>
-        </w:rPr>
-      </w:r>
-    </w:p>
-    <w:p>
-      <w:pPr>
-        <w:pStyle w:val="Normal"/>
-        <w:ind w:left="360" w:hanging="0"/>
-        <w:rPr>
-          <w:lang w:val="fr-FR"/>
-        </w:rPr>
-      </w:pPr>
-      <w:r>
-        <w:rPr>
-          <w:lang w:val="fr-FR"/>
-        </w:rPr>
-      </w:r>
-    </w:p>
-    <w:p>
-      <w:pPr>
-        <w:pStyle w:val="Normal"/>
-        <w:ind w:left="360" w:hanging="0"/>
-        <w:rPr>
-          <w:lang w:val="fr-FR"/>
-        </w:rPr>
-      </w:pPr>
-      <w:r>
-        <w:rPr>
-          <w:lang w:val="fr-FR"/>
-        </w:rPr>
-      </w:r>
-    </w:p>
-    <w:p>
-      <w:pPr>
-        <w:pStyle w:val="Normal"/>
-        <w:ind w:left="360" w:hanging="0"/>
-        <w:rPr>
-          <w:b/>
-          <w:b/>
-          <w:bCs/>
-          <w:color w:val="538135" w:themeColor="accent6" w:themeShade="bf"/>
+        <w:t xml:space="preserve">Choix de </w:t>
+      </w:r>
+      <w:proofErr w:type="spellStart"/>
+      <w:r>
+        <w:rPr>
+          <w:b/>
+          <w:bCs/>
+          <w:color w:val="538135" w:themeColor="accent6" w:themeShade="BF"/>
           <w:sz w:val="34"/>
           <w:szCs w:val="34"/>
           <w:lang w:val="fr-FR"/>
         </w:rPr>
-      </w:pPr>
-      <w:r>
-        <w:rPr>
-          <w:b/>
-          <w:bCs/>
-          <w:color w:val="538135" w:themeColor="accent6" w:themeShade="bf"/>
+        <w:t>Spacy</w:t>
+      </w:r>
+      <w:proofErr w:type="spellEnd"/>
+    </w:p>
+    <w:p>
+      <w:pPr>
+        <w:ind w:left="360"/>
+        <w:jc w:val="both"/>
+        <w:rPr>
+          <w:lang w:val="fr-FR"/>
+        </w:rPr>
+      </w:pPr>
+      <w:r>
+        <w:rPr>
+          <w:lang w:val="fr-FR"/>
+        </w:rPr>
+        <w:t xml:space="preserve">Le système de question/réponse que nous avons conçu s’appuie principalement sur les outils apportés par la bibliothèque </w:t>
+      </w:r>
+      <w:proofErr w:type="spellStart"/>
+      <w:r>
+        <w:rPr>
+          <w:b/>
+          <w:bCs/>
+          <w:lang w:val="fr-FR"/>
+        </w:rPr>
+        <w:t>Spacy</w:t>
+      </w:r>
+      <w:proofErr w:type="spellEnd"/>
+      <w:r>
+        <w:rPr>
+          <w:lang w:val="fr-FR"/>
+        </w:rPr>
+        <w:t xml:space="preserve">. Nous avons effectué le choix de </w:t>
+      </w:r>
+      <w:proofErr w:type="spellStart"/>
+      <w:r>
+        <w:rPr>
+          <w:lang w:val="fr-FR"/>
+        </w:rPr>
+        <w:t>Spacy</w:t>
+      </w:r>
+      <w:proofErr w:type="spellEnd"/>
+      <w:r>
+        <w:rPr>
+          <w:lang w:val="fr-FR"/>
+        </w:rPr>
+        <w:t xml:space="preserve"> pour plusieurs raisons. Tout d’abord nous souhaitions concevoir notre système en français et </w:t>
+      </w:r>
+      <w:proofErr w:type="spellStart"/>
+      <w:r>
+        <w:rPr>
+          <w:lang w:val="fr-FR"/>
+        </w:rPr>
+        <w:t>Spacy</w:t>
+      </w:r>
+      <w:proofErr w:type="spellEnd"/>
+      <w:r>
+        <w:rPr>
+          <w:lang w:val="fr-FR"/>
+        </w:rPr>
+        <w:t xml:space="preserve"> possède des modèles statistiques dans cette langue ainsi qu’un support natif du </w:t>
+      </w:r>
+      <w:proofErr w:type="spellStart"/>
+      <w:r>
+        <w:rPr>
+          <w:i/>
+          <w:iCs/>
+          <w:lang w:val="fr-FR"/>
+        </w:rPr>
+        <w:t>Named-Entities</w:t>
+      </w:r>
+      <w:proofErr w:type="spellEnd"/>
+      <w:r>
+        <w:rPr>
+          <w:i/>
+          <w:iCs/>
+          <w:lang w:val="fr-FR"/>
+        </w:rPr>
+        <w:t xml:space="preserve"> Recognition (</w:t>
+      </w:r>
+      <w:r>
+        <w:rPr>
+          <w:b/>
+          <w:bCs/>
+          <w:i/>
+          <w:iCs/>
+          <w:lang w:val="fr-FR"/>
+        </w:rPr>
+        <w:t>NER</w:t>
+      </w:r>
+      <w:r>
+        <w:rPr>
+          <w:i/>
+          <w:iCs/>
+          <w:lang w:val="fr-FR"/>
+        </w:rPr>
+        <w:t>)</w:t>
+      </w:r>
+      <w:r>
+        <w:rPr>
+          <w:lang w:val="fr-FR"/>
+        </w:rPr>
+        <w:t xml:space="preserve"> pour le français ce qui n’est pas le cas de ces principaux concurrents comme NLTK. De plus les algorithmes de </w:t>
+      </w:r>
+      <w:proofErr w:type="spellStart"/>
+      <w:r>
+        <w:rPr>
+          <w:lang w:val="fr-FR"/>
+        </w:rPr>
+        <w:t>tokenization</w:t>
+      </w:r>
+      <w:proofErr w:type="spellEnd"/>
+      <w:r>
+        <w:rPr>
+          <w:lang w:val="fr-FR"/>
+        </w:rPr>
+        <w:t xml:space="preserve"> utilisées dans la bibliothèque </w:t>
+      </w:r>
+      <w:proofErr w:type="spellStart"/>
+      <w:r>
+        <w:rPr>
+          <w:lang w:val="fr-FR"/>
+        </w:rPr>
+        <w:t>Spacy</w:t>
+      </w:r>
+      <w:proofErr w:type="spellEnd"/>
+      <w:r>
+        <w:rPr>
+          <w:lang w:val="fr-FR"/>
+        </w:rPr>
+        <w:t xml:space="preserve"> sont efficaces et rapides et la bibliothèque utilise une approche orientée objet facilement lisible. De plus certaines fonctionnalités tels qu’un support de la méthode d’apprentissage « </w:t>
+      </w:r>
+      <w:proofErr w:type="spellStart"/>
+      <w:r>
+        <w:rPr>
+          <w:lang w:val="fr-FR"/>
+        </w:rPr>
+        <w:t>word</w:t>
+      </w:r>
+      <w:proofErr w:type="spellEnd"/>
+      <w:r>
+        <w:rPr>
+          <w:lang w:val="fr-FR"/>
+        </w:rPr>
+        <w:t xml:space="preserve"> </w:t>
+      </w:r>
+      <w:proofErr w:type="spellStart"/>
+      <w:r>
+        <w:rPr>
+          <w:lang w:val="fr-FR"/>
+        </w:rPr>
+        <w:t>embedding</w:t>
+      </w:r>
+      <w:proofErr w:type="spellEnd"/>
+      <w:r>
+        <w:rPr>
+          <w:lang w:val="fr-FR"/>
+        </w:rPr>
+        <w:t xml:space="preserve"> » sont présentes avec </w:t>
+      </w:r>
+      <w:proofErr w:type="spellStart"/>
+      <w:r>
+        <w:rPr>
+          <w:lang w:val="fr-FR"/>
+        </w:rPr>
+        <w:t>Spacy</w:t>
+      </w:r>
+      <w:proofErr w:type="spellEnd"/>
+      <w:r>
+        <w:rPr>
+          <w:lang w:val="fr-FR"/>
+        </w:rPr>
+        <w:t xml:space="preserve"> alors qu’elles ne sont par exemple pas supportées par NLTK.</w:t>
+      </w:r>
+    </w:p>
+    <w:p>
+      <w:pPr>
+        <w:ind w:left="360"/>
+        <w:jc w:val="both"/>
+        <w:rPr>
+          <w:lang w:val="fr-FR"/>
+        </w:rPr>
+      </w:pPr>
+    </w:p>
+    <w:p>
+      <w:pPr>
+        <w:ind w:left="360"/>
+        <w:rPr>
+          <w:b/>
+          <w:bCs/>
+          <w:color w:val="538135" w:themeColor="accent6" w:themeShade="BF"/>
           <w:sz w:val="34"/>
           <w:szCs w:val="34"/>
           <w:lang w:val="fr-FR"/>
         </w:rPr>
+      </w:pPr>
+      <w:r>
+        <w:rPr>
+          <w:b/>
+          <w:bCs/>
+          <w:color w:val="538135" w:themeColor="accent6" w:themeShade="BF"/>
+          <w:sz w:val="34"/>
+          <w:szCs w:val="34"/>
+          <w:lang w:val="fr-FR"/>
+        </w:rPr>
         <w:t>Fonctionnement global du programme :</w:t>
       </w:r>
     </w:p>
     <w:p>
       <w:pPr>
-        <w:pStyle w:val="Normal"/>
-        <w:ind w:left="360" w:hanging="0"/>
+        <w:ind w:left="360"/>
         <w:jc w:val="both"/>
         <w:rPr>
           <w:b/>
-          <w:b/>
           <w:bCs/>
           <w:lang w:val="fr-FR"/>
         </w:rPr>
@@ -927,8 +1591,7 @@
     </w:p>
     <w:p>
       <w:pPr>
-        <w:pStyle w:val="Normal"/>
-        <w:ind w:left="360" w:hanging="0"/>
+        <w:ind w:left="360"/>
         <w:jc w:val="both"/>
         <w:rPr>
           <w:lang w:val="fr-FR"/>
@@ -971,6 +1634,7 @@
         </w:rPr>
         <w:t xml:space="preserve"> Pour cela nous nous sommes principalement appuyés sur des méthodes découlant d’une analyse lexicale (</w:t>
       </w:r>
+      <w:proofErr w:type="spellStart"/>
       <w:r>
         <w:rPr>
           <w:b/>
@@ -979,6 +1643,7 @@
         </w:rPr>
         <w:t>tokenization</w:t>
       </w:r>
+      <w:proofErr w:type="spellEnd"/>
       <w:r>
         <w:rPr>
           <w:lang w:val="fr-FR"/>
@@ -991,13 +1656,37 @@
           <w:bCs/>
           <w:lang w:val="fr-FR"/>
         </w:rPr>
-        <w:t>POS tagging</w:t>
-      </w:r>
-      <w:r>
-        <w:rPr>
-          <w:lang w:val="fr-FR"/>
-        </w:rPr>
-        <w:t xml:space="preserve"> [part-of-speech tagging]) et sur une reconnaissance d'entités nommées (</w:t>
+        <w:t xml:space="preserve">POS </w:t>
+      </w:r>
+      <w:proofErr w:type="spellStart"/>
+      <w:r>
+        <w:rPr>
+          <w:b/>
+          <w:bCs/>
+          <w:lang w:val="fr-FR"/>
+        </w:rPr>
+        <w:t>tagging</w:t>
+      </w:r>
+      <w:proofErr w:type="spellEnd"/>
+      <w:r>
+        <w:rPr>
+          <w:lang w:val="fr-FR"/>
+        </w:rPr>
+        <w:t xml:space="preserve"> [part-of-speech </w:t>
+      </w:r>
+      <w:proofErr w:type="spellStart"/>
+      <w:r>
+        <w:rPr>
+          <w:lang w:val="fr-FR"/>
+        </w:rPr>
+        <w:t>tagging</w:t>
+      </w:r>
+      <w:proofErr w:type="spellEnd"/>
+      <w:r>
+        <w:rPr>
+          <w:lang w:val="fr-FR"/>
+        </w:rPr>
+        <w:t>]) et sur une reconnaissance d'entités nommées (</w:t>
       </w:r>
       <w:r>
         <w:rPr>
@@ -1011,8 +1700,23 @@
         <w:rPr>
           <w:lang w:val="fr-FR"/>
         </w:rPr>
-        <w:t xml:space="preserve">[named-entity recognition]). Ces différentes étapes nous permettent, par exemple, d’extraire les mots-clés les plus importants dans la question (fonction </w:t>
-      </w:r>
+        <w:t>[</w:t>
+      </w:r>
+      <w:proofErr w:type="spellStart"/>
+      <w:r>
+        <w:rPr>
+          <w:lang w:val="fr-FR"/>
+        </w:rPr>
+        <w:t>named-entity</w:t>
+      </w:r>
+      <w:proofErr w:type="spellEnd"/>
+      <w:r>
+        <w:rPr>
+          <w:lang w:val="fr-FR"/>
+        </w:rPr>
+        <w:t xml:space="preserve"> recognition]). Ces différentes étapes nous permettent, par exemple, d’extraire les mots-clés les plus importants dans la question (fonction </w:t>
+      </w:r>
+      <w:proofErr w:type="spellStart"/>
       <w:r>
         <w:rPr>
           <w:b/>
@@ -1021,6 +1725,7 @@
         </w:rPr>
         <w:t>get_hotwords</w:t>
       </w:r>
+      <w:proofErr w:type="spellEnd"/>
       <w:r>
         <w:rPr>
           <w:lang w:val="fr-FR"/>
@@ -1047,19 +1752,42 @@
           <w:bCs/>
           <w:lang w:val="fr-FR"/>
         </w:rPr>
-        <w:t>fonction exp_reg</w:t>
-      </w:r>
-      <w:r>
-        <w:rPr>
-          <w:lang w:val="fr-FR"/>
-        </w:rPr>
-        <w:t>). Cette étape nous permet d’identifier le type de recherche induite par la question (personne, lieu, date, etc) et de conserver les seuls mots nécessaires à l’exécution de la requête.</w:t>
-      </w:r>
-    </w:p>
-    <w:p>
-      <w:pPr>
-        <w:pStyle w:val="Normal"/>
-        <w:ind w:left="360" w:hanging="0"/>
+        <w:t xml:space="preserve">fonction </w:t>
+      </w:r>
+      <w:proofErr w:type="spellStart"/>
+      <w:r>
+        <w:rPr>
+          <w:b/>
+          <w:bCs/>
+          <w:lang w:val="fr-FR"/>
+        </w:rPr>
+        <w:t>exp_reg</w:t>
+      </w:r>
+      <w:proofErr w:type="spellEnd"/>
+      <w:r>
+        <w:rPr>
+          <w:lang w:val="fr-FR"/>
+        </w:rPr>
+        <w:t xml:space="preserve">). Cette étape nous permet d’identifier le type de recherche induite par la question (personne, lieu, date, </w:t>
+      </w:r>
+      <w:proofErr w:type="spellStart"/>
+      <w:r>
+        <w:rPr>
+          <w:lang w:val="fr-FR"/>
+        </w:rPr>
+        <w:t>etc</w:t>
+      </w:r>
+      <w:proofErr w:type="spellEnd"/>
+      <w:r>
+        <w:rPr>
+          <w:lang w:val="fr-FR"/>
+        </w:rPr>
+        <w:t>) et de conserver les seuls mots nécessaires à l’exécution de la requête.</w:t>
+      </w:r>
+    </w:p>
+    <w:p>
+      <w:pPr>
+        <w:ind w:left="360"/>
         <w:jc w:val="both"/>
         <w:rPr>
           <w:lang w:val="fr-FR"/>
@@ -1088,7 +1816,25 @@
           <w:bCs/>
           <w:lang w:val="fr-FR"/>
         </w:rPr>
-        <w:t xml:space="preserve"> étape consiste à identifier la page dbpedia sur laquelle se trouve la réponse que l’on recherche. </w:t>
+        <w:t xml:space="preserve"> étape consiste à identifier la page </w:t>
+      </w:r>
+      <w:proofErr w:type="spellStart"/>
+      <w:r>
+        <w:rPr>
+          <w:b/>
+          <w:bCs/>
+          <w:lang w:val="fr-FR"/>
+        </w:rPr>
+        <w:t>dbpedia</w:t>
+      </w:r>
+      <w:proofErr w:type="spellEnd"/>
+      <w:r>
+        <w:rPr>
+          <w:b/>
+          <w:bCs/>
+          <w:lang w:val="fr-FR"/>
+        </w:rPr>
+        <w:t xml:space="preserve"> sur laquelle se trouve la réponse que l’on recherche. </w:t>
       </w:r>
       <w:r>
         <w:rPr>
@@ -1096,20 +1842,63 @@
         </w:rPr>
         <w:t xml:space="preserve">Afin de pouvoir identifier précisément le nom de la page recherchée on se base sur le mot-clé principal identifié lors de l’étape précédente dans la question et on utilise l’API </w:t>
       </w:r>
-      <w:r>
-        <w:rPr>
-          <w:b/>
-          <w:bCs/>
-          <w:lang w:val="fr-FR"/>
-        </w:rPr>
-        <w:t xml:space="preserve">DBpedia Lookup </w:t>
-      </w:r>
-      <w:r>
-        <w:rPr>
-          <w:lang w:val="fr-FR"/>
-        </w:rPr>
-        <w:t xml:space="preserve">qui nous renvoie le label précis de la page dbpedia correspondant à ce mot-clé (fonction </w:t>
-      </w:r>
+      <w:proofErr w:type="spellStart"/>
+      <w:r>
+        <w:rPr>
+          <w:b/>
+          <w:bCs/>
+          <w:lang w:val="fr-FR"/>
+        </w:rPr>
+        <w:t>DBpedia</w:t>
+      </w:r>
+      <w:proofErr w:type="spellEnd"/>
+      <w:r>
+        <w:rPr>
+          <w:b/>
+          <w:bCs/>
+          <w:lang w:val="fr-FR"/>
+        </w:rPr>
+        <w:t xml:space="preserve"> </w:t>
+      </w:r>
+      <w:proofErr w:type="spellStart"/>
+      <w:r>
+        <w:rPr>
+          <w:b/>
+          <w:bCs/>
+          <w:lang w:val="fr-FR"/>
+        </w:rPr>
+        <w:t>Lookup</w:t>
+      </w:r>
+      <w:proofErr w:type="spellEnd"/>
+      <w:r>
+        <w:rPr>
+          <w:b/>
+          <w:bCs/>
+          <w:lang w:val="fr-FR"/>
+        </w:rPr>
+        <w:t xml:space="preserve"> </w:t>
+      </w:r>
+      <w:r>
+        <w:rPr>
+          <w:lang w:val="fr-FR"/>
+        </w:rPr>
+        <w:t xml:space="preserve">qui nous renvoie le label précis de la page </w:t>
+      </w:r>
+      <w:proofErr w:type="spellStart"/>
+      <w:r>
+        <w:rPr>
+          <w:lang w:val="fr-FR"/>
+        </w:rPr>
+        <w:t>dbpedia</w:t>
+      </w:r>
+      <w:proofErr w:type="spellEnd"/>
+      <w:r>
+        <w:rPr>
+          <w:lang w:val="fr-FR"/>
+        </w:rPr>
+        <w:t xml:space="preserve"> correspondant à ce mot-clé (fonction </w:t>
+      </w:r>
+      <w:proofErr w:type="spellStart"/>
       <w:r>
         <w:rPr>
           <w:b/>
@@ -1118,6 +1907,7 @@
         </w:rPr>
         <w:t>lookup_keyword</w:t>
       </w:r>
+      <w:proofErr w:type="spellEnd"/>
       <w:r>
         <w:rPr>
           <w:lang w:val="fr-FR"/>
@@ -1136,8 +1926,23 @@
         <w:rPr>
           <w:lang w:val="fr-FR"/>
         </w:rPr>
-        <w:t xml:space="preserve"> et au parser inclus dans la bibliothèque </w:t>
-      </w:r>
+        <w:t xml:space="preserve"> et au </w:t>
+      </w:r>
+      <w:proofErr w:type="spellStart"/>
+      <w:r>
+        <w:rPr>
+          <w:lang w:val="fr-FR"/>
+        </w:rPr>
+        <w:t>parser</w:t>
+      </w:r>
+      <w:proofErr w:type="spellEnd"/>
+      <w:r>
+        <w:rPr>
+          <w:lang w:val="fr-FR"/>
+        </w:rPr>
+        <w:t xml:space="preserve"> inclus dans la bibliothèque </w:t>
+      </w:r>
+      <w:proofErr w:type="spellStart"/>
       <w:r>
         <w:rPr>
           <w:i/>
@@ -1146,49 +1951,44 @@
         </w:rPr>
         <w:t>Lxml</w:t>
       </w:r>
-      <w:r>
-        <w:rPr>
-          <w:lang w:val="fr-FR"/>
-        </w:rPr>
-        <w:t xml:space="preserve">, on récupère le label exact nous permettant d’accéder à la page dbpedia contenant l’information recherchée. L’API fonctionnant en anglais, on utilise une étape de traduction intermédiaire sur le mot-clé de la question (français vers anglais).  </w:t>
-      </w:r>
-    </w:p>
-    <w:p>
-      <w:pPr>
-        <w:pStyle w:val="Normal"/>
-        <w:ind w:left="360" w:hanging="0"/>
+      <w:proofErr w:type="spellEnd"/>
+      <w:r>
+        <w:rPr>
+          <w:lang w:val="fr-FR"/>
+        </w:rPr>
+        <w:t xml:space="preserve">, on récupère le label exact nous permettant d’accéder à la page </w:t>
+      </w:r>
+      <w:proofErr w:type="spellStart"/>
+      <w:r>
+        <w:rPr>
+          <w:lang w:val="fr-FR"/>
+        </w:rPr>
+        <w:t>dbpedia</w:t>
+      </w:r>
+      <w:proofErr w:type="spellEnd"/>
+      <w:r>
+        <w:rPr>
+          <w:lang w:val="fr-FR"/>
+        </w:rPr>
+        <w:t xml:space="preserve"> contenant l’information recherchée. L’API fonctionnant en anglais, on utilise une étape de traduction intermédiaire sur le mot-clé de la question (français vers anglais).  </w:t>
+      </w:r>
+    </w:p>
+    <w:p>
+      <w:pPr>
+        <w:ind w:left="360"/>
         <w:jc w:val="both"/>
         <w:rPr>
           <w:lang w:val="fr-FR"/>
         </w:rPr>
       </w:pPr>
-      <w:r>
-        <w:rPr>
-          <w:lang w:val="fr-FR"/>
-        </w:rPr>
-      </w:r>
-    </w:p>
-    <w:p>
-      <w:pPr>
-        <w:pStyle w:val="Normal"/>
-        <w:ind w:left="360" w:hanging="0"/>
+    </w:p>
+    <w:p>
+      <w:pPr>
+        <w:ind w:left="360"/>
         <w:jc w:val="both"/>
         <w:rPr>
           <w:lang w:val="fr-FR"/>
         </w:rPr>
-      </w:pPr>
-      <w:r>
-        <w:rPr>
-          <w:lang w:val="fr-FR"/>
-        </w:rPr>
-      </w:r>
-    </w:p>
-    <w:p>
-      <w:pPr>
-        <w:pStyle w:val="Normal"/>
-        <w:ind w:left="360" w:hanging="0"/>
-        <w:jc w:val="both"/>
-        <w:rPr/>
       </w:pPr>
       <w:r>
         <w:rPr>
@@ -1203,7 +2003,7 @@
       </w:r>
       <w:r>
         <w:rPr>
-          <w:rFonts w:cs="Calibri Light" w:ascii="Calibri Light" w:hAnsi="Calibri Light" w:asciiTheme="majorHAnsi" w:cstheme="majorHAnsi" w:hAnsiTheme="majorHAnsi"/>
+          <w:rFonts w:asciiTheme="majorHAnsi" w:hAnsiTheme="majorHAnsi" w:cstheme="majorHAnsi"/>
           <w:b/>
           <w:bCs/>
           <w:i/>
@@ -1215,11 +2015,11 @@
         </w:rPr>
         <w:t xml:space="preserve">Nous avons malheureusement fait face à un problème inattendu à cette étape ayant fortement impacté le projet sur lequel nous travaillons. En effet nous utilisions depuis le début l’API suivante : </w:t>
       </w:r>
-      <w:hyperlink r:id="rId7">
+      <w:hyperlink r:id="rId16">
         <w:r>
           <w:rPr>
             <w:rStyle w:val="InternetLink"/>
-            <w:rFonts w:cs="Calibri Light" w:ascii="Calibri Light" w:hAnsi="Calibri Light" w:asciiTheme="majorHAnsi" w:cstheme="majorHAnsi" w:hAnsiTheme="majorHAnsi"/>
+            <w:rFonts w:asciiTheme="majorHAnsi" w:hAnsiTheme="majorHAnsi" w:cstheme="majorHAnsi"/>
             <w:b/>
             <w:bCs/>
             <w:i/>
@@ -1233,7 +2033,7 @@
       </w:hyperlink>
       <w:r>
         <w:rPr>
-          <w:rFonts w:cs="Calibri Light" w:ascii="Calibri Light" w:hAnsi="Calibri Light" w:asciiTheme="majorHAnsi" w:cstheme="majorHAnsi" w:hAnsiTheme="majorHAnsi"/>
+          <w:rFonts w:asciiTheme="majorHAnsi" w:hAnsiTheme="majorHAnsi" w:cstheme="majorHAnsi"/>
           <w:b/>
           <w:bCs/>
           <w:i/>
@@ -1245,11 +2045,11 @@
         </w:rPr>
         <w:t xml:space="preserve"> (</w:t>
       </w:r>
-      <w:hyperlink r:id="rId8">
+      <w:hyperlink r:id="rId17">
         <w:r>
           <w:rPr>
             <w:rStyle w:val="InternetLink"/>
-            <w:rFonts w:cs="Calibri Light" w:ascii="Calibri Light" w:hAnsi="Calibri Light" w:asciiTheme="majorHAnsi" w:cstheme="majorHAnsi" w:hAnsiTheme="majorHAnsi"/>
+            <w:rFonts w:asciiTheme="majorHAnsi" w:hAnsiTheme="majorHAnsi" w:cstheme="majorHAnsi"/>
             <w:b/>
             <w:bCs/>
             <w:i/>
@@ -1263,7 +2063,7 @@
       </w:hyperlink>
       <w:r>
         <w:rPr>
-          <w:rFonts w:cs="Calibri Light" w:ascii="Calibri Light" w:hAnsi="Calibri Light" w:asciiTheme="majorHAnsi" w:cstheme="majorHAnsi" w:hAnsiTheme="majorHAnsi"/>
+          <w:rFonts w:asciiTheme="majorHAnsi" w:hAnsiTheme="majorHAnsi" w:cstheme="majorHAnsi"/>
           <w:b/>
           <w:bCs/>
           <w:i/>
@@ -1277,7 +2077,7 @@
       </w:r>
       <w:r>
         <w:rPr>
-          <w:rFonts w:cs="Calibri Light" w:ascii="Calibri Light" w:hAnsi="Calibri Light" w:asciiTheme="majorHAnsi" w:cstheme="majorHAnsi" w:hAnsiTheme="majorHAnsi"/>
+          <w:rFonts w:asciiTheme="majorHAnsi" w:hAnsiTheme="majorHAnsi" w:cstheme="majorHAnsi"/>
           <w:b/>
           <w:bCs/>
           <w:i/>
@@ -1292,11 +2092,9 @@
     </w:p>
     <w:p>
       <w:pPr>
-        <w:pStyle w:val="Normal"/>
-        <w:ind w:left="360" w:hanging="0"/>
+        <w:ind w:left="360"/>
         <w:jc w:val="center"/>
         <w:rPr>
-          <w:b/>
           <w:b/>
           <w:bCs/>
           <w:color w:val="C00000"/>
@@ -1306,12 +2104,14 @@
         </w:rPr>
       </w:pPr>
       <w:r>
-        <w:rPr/>
+        <w:rPr>
+          <w:noProof/>
+        </w:rPr>
         <w:drawing>
-          <wp:inline distT="0" distB="635" distL="0" distR="635">
+          <wp:inline distT="0" distB="635" distL="0" distR="635" wp14:anchorId="0599E826" wp14:editId="0599E827">
             <wp:extent cx="4666615" cy="1885950"/>
             <wp:effectExtent l="0" t="0" r="0" b="0"/>
-            <wp:docPr id="1" name="Picture 1" descr=""/>
+            <wp:docPr id="1" name="Picture 1"/>
             <wp:cNvGraphicFramePr>
               <a:graphicFrameLocks xmlns:a="http://schemas.openxmlformats.org/drawingml/2006/main" noChangeAspect="1"/>
             </wp:cNvGraphicFramePr>
@@ -1319,13 +2119,13 @@
               <a:graphicData uri="http://schemas.openxmlformats.org/drawingml/2006/picture">
                 <pic:pic xmlns:pic="http://schemas.openxmlformats.org/drawingml/2006/picture">
                   <pic:nvPicPr>
-                    <pic:cNvPr id="1" name="Picture 1" descr=""/>
+                    <pic:cNvPr id="1" name="Picture 1"/>
                     <pic:cNvPicPr>
                       <a:picLocks noChangeAspect="1" noChangeArrowheads="1"/>
                     </pic:cNvPicPr>
                   </pic:nvPicPr>
                   <pic:blipFill>
-                    <a:blip r:embed="rId9"/>
+                    <a:blip r:embed="rId18"/>
                     <a:stretch>
                       <a:fillRect/>
                     </a:stretch>
@@ -1348,14 +2148,11 @@
     </w:p>
     <w:p>
       <w:pPr>
-        <w:pStyle w:val="Normal"/>
-        <w:ind w:left="360" w:hanging="0"/>
-        <w:rPr>
-          <w:rFonts w:ascii="Calibri Light" w:hAnsi="Calibri Light" w:cs="Calibri Light" w:asciiTheme="majorHAnsi" w:cstheme="majorHAnsi" w:hAnsiTheme="majorHAnsi"/>
-          <w:b/>
-          <w:b/>
-          <w:bCs/>
-          <w:i/>
+        <w:ind w:left="360"/>
+        <w:rPr>
+          <w:rFonts w:asciiTheme="majorHAnsi" w:hAnsiTheme="majorHAnsi" w:cstheme="majorHAnsi"/>
+          <w:b/>
+          <w:bCs/>
           <w:i/>
           <w:iCs/>
           <w:color w:val="C00000"/>
@@ -1366,7 +2163,7 @@
       </w:pPr>
       <w:r>
         <w:rPr>
-          <w:rFonts w:cs="Calibri Light" w:ascii="Calibri Light" w:hAnsi="Calibri Light" w:asciiTheme="majorHAnsi" w:cstheme="majorHAnsi" w:hAnsiTheme="majorHAnsi"/>
+          <w:rFonts w:asciiTheme="majorHAnsi" w:hAnsiTheme="majorHAnsi" w:cstheme="majorHAnsi"/>
           <w:b/>
           <w:bCs/>
           <w:i/>
@@ -1381,15 +2178,16 @@
     </w:p>
     <w:p>
       <w:pPr>
-        <w:pStyle w:val="Normal"/>
-        <w:ind w:left="360" w:hanging="0"/>
-        <w:rPr/>
-      </w:pPr>
-      <w:hyperlink r:id="rId10">
+        <w:ind w:left="360"/>
+        <w:rPr>
+          <w:lang w:val="fr-FR"/>
+        </w:rPr>
+      </w:pPr>
+      <w:hyperlink r:id="rId19">
         <w:r>
           <w:rPr>
             <w:rStyle w:val="InternetLink"/>
-            <w:rFonts w:cs="Calibri Light" w:ascii="Calibri Light" w:hAnsi="Calibri Light" w:asciiTheme="majorHAnsi" w:cstheme="majorHAnsi" w:hAnsiTheme="majorHAnsi"/>
+            <w:rFonts w:asciiTheme="majorHAnsi" w:hAnsiTheme="majorHAnsi" w:cstheme="majorHAnsi"/>
             <w:b/>
             <w:bCs/>
             <w:i/>
@@ -1403,7 +2201,7 @@
       </w:hyperlink>
       <w:r>
         <w:rPr>
-          <w:rFonts w:cs="Calibri Light" w:ascii="Calibri Light" w:hAnsi="Calibri Light" w:asciiTheme="majorHAnsi" w:cstheme="majorHAnsi" w:hAnsiTheme="majorHAnsi"/>
+          <w:rFonts w:asciiTheme="majorHAnsi" w:hAnsiTheme="majorHAnsi" w:cstheme="majorHAnsi"/>
           <w:b/>
           <w:bCs/>
           <w:i/>
@@ -1415,11 +2213,11 @@
         </w:rPr>
         <w:t xml:space="preserve"> (</w:t>
       </w:r>
-      <w:hyperlink r:id="rId11">
+      <w:hyperlink r:id="rId20">
         <w:r>
           <w:rPr>
             <w:rStyle w:val="InternetLink"/>
-            <w:rFonts w:cs="Calibri Light" w:ascii="Calibri Light" w:hAnsi="Calibri Light" w:asciiTheme="majorHAnsi" w:cstheme="majorHAnsi" w:hAnsiTheme="majorHAnsi"/>
+            <w:rFonts w:asciiTheme="majorHAnsi" w:hAnsiTheme="majorHAnsi" w:cstheme="majorHAnsi"/>
             <w:b/>
             <w:bCs/>
             <w:i/>
@@ -1433,7 +2231,7 @@
       </w:hyperlink>
       <w:r>
         <w:rPr>
-          <w:rFonts w:cs="Calibri Light" w:ascii="Calibri Light" w:hAnsi="Calibri Light" w:asciiTheme="majorHAnsi" w:cstheme="majorHAnsi" w:hAnsiTheme="majorHAnsi"/>
+          <w:rFonts w:asciiTheme="majorHAnsi" w:hAnsiTheme="majorHAnsi" w:cstheme="majorHAnsi"/>
           <w:b/>
           <w:bCs/>
           <w:i/>
@@ -1448,15 +2246,12 @@
     </w:p>
     <w:p>
       <w:pPr>
-        <w:pStyle w:val="Normal"/>
-        <w:ind w:left="360" w:hanging="0"/>
+        <w:ind w:left="360"/>
         <w:jc w:val="both"/>
         <w:rPr>
-          <w:rFonts w:ascii="Calibri Light" w:hAnsi="Calibri Light" w:cs="Calibri Light" w:asciiTheme="majorHAnsi" w:cstheme="majorHAnsi" w:hAnsiTheme="majorHAnsi"/>
-          <w:b/>
-          <w:b/>
-          <w:bCs/>
-          <w:i/>
+          <w:rFonts w:asciiTheme="majorHAnsi" w:hAnsiTheme="majorHAnsi" w:cstheme="majorHAnsi"/>
+          <w:b/>
+          <w:bCs/>
           <w:i/>
           <w:iCs/>
           <w:color w:val="C00000"/>
@@ -1467,7 +2262,7 @@
       </w:pPr>
       <w:r>
         <w:rPr>
-          <w:rFonts w:cs="Calibri Light" w:ascii="Calibri Light" w:hAnsi="Calibri Light" w:asciiTheme="majorHAnsi" w:cstheme="majorHAnsi" w:hAnsiTheme="majorHAnsi"/>
+          <w:rFonts w:asciiTheme="majorHAnsi" w:hAnsiTheme="majorHAnsi" w:cstheme="majorHAnsi"/>
           <w:b/>
           <w:bCs/>
           <w:i/>
@@ -1477,20 +2272,14 @@
           <w:szCs w:val="26"/>
           <w:lang w:val="fr-FR"/>
         </w:rPr>
-        <w:t>Le programme continue avec cette nouvelle API de fonctionner globalement de la façon dont nous l’avions conçu mais cela a impacté la dernière ligne droite du projet ainsi que quelques recherches par mot-clé lors de cette étape qui s’effectuaient correctement avec l’API initialement utilisée mais pas avec celle-ci (par exemple le mot-clé « Marseille » de type ville renvoyé bien le label correspondant à la page dbpedia de la ville sur la première API mais pas sur la nouvelle, nous avons cependant implémenté de nouvelles solutions pour régler ou contourner ces problèmes lorsque cela été possible).</w:t>
-      </w:r>
-    </w:p>
-    <w:p>
-      <w:pPr>
-        <w:pStyle w:val="Normal"/>
-        <w:ind w:left="360" w:hanging="0"/>
-        <w:jc w:val="both"/>
-        <w:rPr>
-          <w:rFonts w:ascii="Calibri Light" w:hAnsi="Calibri Light" w:cs="Calibri Light" w:asciiTheme="majorHAnsi" w:cstheme="majorHAnsi" w:hAnsiTheme="majorHAnsi"/>
-          <w:b/>
-          <w:b/>
-          <w:bCs/>
-          <w:i/>
+        <w:t xml:space="preserve">Le programme continue avec cette nouvelle API de fonctionner globalement de la façon dont nous l’avions conçu mais cela a impacté la dernière ligne droite du projet ainsi que quelques recherches par mot-clé lors de cette étape qui s’effectuaient correctement avec l’API initialement utilisée mais pas avec celle-ci (par exemple le mot-clé « Marseille » de type ville renvoyé bien le label correspondant à la page </w:t>
+      </w:r>
+      <w:proofErr w:type="spellStart"/>
+      <w:r>
+        <w:rPr>
+          <w:rFonts w:asciiTheme="majorHAnsi" w:hAnsiTheme="majorHAnsi" w:cstheme="majorHAnsi"/>
+          <w:b/>
+          <w:bCs/>
           <w:i/>
           <w:iCs/>
           <w:color w:val="C00000"/>
@@ -1498,10 +2287,12 @@
           <w:szCs w:val="26"/>
           <w:lang w:val="fr-FR"/>
         </w:rPr>
-      </w:pPr>
-      <w:r>
-        <w:rPr>
-          <w:rFonts w:cs="Calibri Light" w:cstheme="majorHAnsi" w:ascii="Calibri Light" w:hAnsi="Calibri Light"/>
+        <w:t>dbpedia</w:t>
+      </w:r>
+      <w:proofErr w:type="spellEnd"/>
+      <w:r>
+        <w:rPr>
+          <w:rFonts w:asciiTheme="majorHAnsi" w:hAnsiTheme="majorHAnsi" w:cstheme="majorHAnsi"/>
           <w:b/>
           <w:bCs/>
           <w:i/>
@@ -1511,14 +2302,33 @@
           <w:szCs w:val="26"/>
           <w:lang w:val="fr-FR"/>
         </w:rPr>
-      </w:r>
-    </w:p>
-    <w:p>
-      <w:pPr>
-        <w:pStyle w:val="Normal"/>
-        <w:ind w:left="360" w:hanging="0"/>
+        <w:t xml:space="preserve"> de la ville sur la première API mais pas sur la nouvelle, nous avons cependant implémenté de nouvelles solutions pour régler ou contourner ces problèmes lorsque cela été possible).</w:t>
+      </w:r>
+    </w:p>
+    <w:p>
+      <w:pPr>
+        <w:ind w:left="360"/>
         <w:jc w:val="both"/>
-        <w:rPr/>
+        <w:rPr>
+          <w:rFonts w:asciiTheme="majorHAnsi" w:hAnsiTheme="majorHAnsi" w:cstheme="majorHAnsi"/>
+          <w:b/>
+          <w:bCs/>
+          <w:i/>
+          <w:iCs/>
+          <w:color w:val="C00000"/>
+          <w:sz w:val="26"/>
+          <w:szCs w:val="26"/>
+          <w:lang w:val="fr-FR"/>
+        </w:rPr>
+      </w:pPr>
+    </w:p>
+    <w:p>
+      <w:pPr>
+        <w:ind w:left="360"/>
+        <w:jc w:val="both"/>
+        <w:rPr>
+          <w:lang w:val="fr-FR"/>
+        </w:rPr>
       </w:pPr>
       <w:r>
         <w:rPr>
@@ -1543,21 +2353,85 @@
           <w:bCs/>
           <w:lang w:val="fr-FR"/>
         </w:rPr>
-        <w:t xml:space="preserve"> étape consiste à exécuter une requête SPARQL sur la page dbpedia identifiée afin de récupérer la donnée correspondant à la réponse à la question. </w:t>
-      </w:r>
-      <w:r>
-        <w:rPr>
-          <w:lang w:val="fr-FR"/>
-        </w:rPr>
-        <w:t xml:space="preserve">Pour effectuer cette requête on s’appuie sur la page dbpedia identifié à l’étape précédente ainsi qu’aux autres mots-clés que l’on avait extrait de la question et qui nous permettent de savoir quelles données extraire de la page dbpedia. La requête elle-même est effectuée en se servant la fonction </w:t>
-      </w:r>
-      <w:r>
-        <w:rPr>
-          <w:b/>
-          <w:bCs/>
-          <w:lang w:val="fr-FR"/>
-        </w:rPr>
-        <w:t xml:space="preserve">« query » </w:t>
+        <w:t xml:space="preserve"> étape consiste à exécuter une requête SPARQL sur la page </w:t>
+      </w:r>
+      <w:proofErr w:type="spellStart"/>
+      <w:r>
+        <w:rPr>
+          <w:b/>
+          <w:bCs/>
+          <w:lang w:val="fr-FR"/>
+        </w:rPr>
+        <w:t>dbpedia</w:t>
+      </w:r>
+      <w:proofErr w:type="spellEnd"/>
+      <w:r>
+        <w:rPr>
+          <w:b/>
+          <w:bCs/>
+          <w:lang w:val="fr-FR"/>
+        </w:rPr>
+        <w:t xml:space="preserve"> identifiée afin de récupérer la donnée correspondant à la réponse à la question. </w:t>
+      </w:r>
+      <w:r>
+        <w:rPr>
+          <w:lang w:val="fr-FR"/>
+        </w:rPr>
+        <w:t xml:space="preserve">Pour effectuer cette requête on s’appuie sur la page </w:t>
+      </w:r>
+      <w:proofErr w:type="spellStart"/>
+      <w:r>
+        <w:rPr>
+          <w:lang w:val="fr-FR"/>
+        </w:rPr>
+        <w:t>dbpedia</w:t>
+      </w:r>
+      <w:proofErr w:type="spellEnd"/>
+      <w:r>
+        <w:rPr>
+          <w:lang w:val="fr-FR"/>
+        </w:rPr>
+        <w:t xml:space="preserve"> identifié à l’étape précédente ainsi qu’aux autres mots-clés que l’on avait extrait de la question et qui nous permettent de savoir quelles données extraire de la page </w:t>
+      </w:r>
+      <w:proofErr w:type="spellStart"/>
+      <w:r>
+        <w:rPr>
+          <w:lang w:val="fr-FR"/>
+        </w:rPr>
+        <w:t>dbpedia</w:t>
+      </w:r>
+      <w:proofErr w:type="spellEnd"/>
+      <w:r>
+        <w:rPr>
+          <w:lang w:val="fr-FR"/>
+        </w:rPr>
+        <w:t xml:space="preserve">. La requête elle-même est effectuée en se servant la fonction </w:t>
+      </w:r>
+      <w:r>
+        <w:rPr>
+          <w:b/>
+          <w:bCs/>
+          <w:lang w:val="fr-FR"/>
+        </w:rPr>
+        <w:t>« </w:t>
+      </w:r>
+      <w:proofErr w:type="spellStart"/>
+      <w:r>
+        <w:rPr>
+          <w:b/>
+          <w:bCs/>
+          <w:lang w:val="fr-FR"/>
+        </w:rPr>
+        <w:t>query</w:t>
+      </w:r>
+      <w:proofErr w:type="spellEnd"/>
+      <w:r>
+        <w:rPr>
+          <w:b/>
+          <w:bCs/>
+          <w:lang w:val="fr-FR"/>
+        </w:rPr>
+        <w:t xml:space="preserve"> » </w:t>
       </w:r>
       <w:r>
         <w:rPr>
@@ -1565,14 +2439,23 @@
         </w:rPr>
         <w:t xml:space="preserve">directement via </w:t>
       </w:r>
-      <w:hyperlink r:id="rId12">
+      <w:hyperlink r:id="rId21">
         <w:r>
           <w:rPr>
             <w:rStyle w:val="InternetLink"/>
             <w:lang w:val="fr-FR"/>
           </w:rPr>
-          <w:t>l’interface dbpedia</w:t>
+          <w:t xml:space="preserve">l’interface </w:t>
         </w:r>
+        <w:proofErr w:type="spellStart"/>
+        <w:r>
+          <w:rPr>
+            <w:rStyle w:val="InternetLink"/>
+            <w:lang w:val="fr-FR"/>
+          </w:rPr>
+          <w:t>dbpedia</w:t>
+        </w:r>
+        <w:proofErr w:type="spellEnd"/>
       </w:hyperlink>
       <w:r>
         <w:rPr>
@@ -1580,6 +2463,7 @@
         </w:rPr>
         <w:t xml:space="preserve"> et la formulation de la requête en se servant des mots-clés et de la page précédemment identifiée est effectuée par les fonctions « </w:t>
       </w:r>
+      <w:proofErr w:type="spellStart"/>
       <w:r>
         <w:rPr>
           <w:b/>
@@ -1588,12 +2472,14 @@
         </w:rPr>
         <w:t>requete_dbpedia</w:t>
       </w:r>
+      <w:proofErr w:type="spellEnd"/>
       <w:r>
         <w:rPr>
           <w:lang w:val="fr-FR"/>
         </w:rPr>
         <w:t> » ou « </w:t>
       </w:r>
+      <w:proofErr w:type="spellStart"/>
       <w:r>
         <w:rPr>
           <w:b/>
@@ -1602,6 +2488,7 @@
         </w:rPr>
         <w:t>requete_dbpedia_multiple</w:t>
       </w:r>
+      <w:proofErr w:type="spellEnd"/>
       <w:r>
         <w:rPr>
           <w:lang w:val="fr-FR"/>
@@ -1611,12 +2498,10 @@
     </w:p>
     <w:p>
       <w:pPr>
-        <w:pStyle w:val="Normal"/>
-        <w:ind w:left="360" w:hanging="0"/>
+        <w:ind w:left="360"/>
         <w:jc w:val="both"/>
         <w:rPr>
-          <w:rFonts w:ascii="Calibri Light" w:hAnsi="Calibri Light" w:cs="Calibri Light" w:asciiTheme="majorHAnsi" w:cstheme="majorHAnsi" w:hAnsiTheme="majorHAnsi"/>
-          <w:i/>
+          <w:rFonts w:asciiTheme="majorHAnsi" w:hAnsiTheme="majorHAnsi" w:cstheme="majorHAnsi"/>
           <w:i/>
           <w:iCs/>
           <w:color w:val="C00000"/>
@@ -1636,28 +2521,20 @@
     </w:p>
     <w:p>
       <w:pPr>
-        <w:pStyle w:val="Normal"/>
-        <w:ind w:left="360" w:hanging="0"/>
+        <w:ind w:left="360"/>
         <w:jc w:val="both"/>
         <w:rPr>
           <w:lang w:val="fr-FR"/>
         </w:rPr>
       </w:pPr>
-      <w:r>
-        <w:rPr>
-          <w:lang w:val="fr-FR"/>
-        </w:rPr>
-      </w:r>
-    </w:p>
-    <w:p>
-      <w:pPr>
-        <w:pStyle w:val="Normal"/>
-        <w:ind w:left="360" w:hanging="0"/>
-        <w:rPr>
-          <w:b/>
-          <w:b/>
-          <w:bCs/>
-          <w:color w:val="538135" w:themeColor="accent6" w:themeShade="bf"/>
+    </w:p>
+    <w:p>
+      <w:pPr>
+        <w:ind w:left="360"/>
+        <w:rPr>
+          <w:b/>
+          <w:bCs/>
+          <w:color w:val="538135" w:themeColor="accent6" w:themeShade="BF"/>
           <w:sz w:val="34"/>
           <w:szCs w:val="34"/>
           <w:lang w:val="fr-FR"/>
@@ -1667,7 +2544,7 @@
         <w:rPr>
           <w:b/>
           <w:bCs/>
-          <w:color w:val="538135" w:themeColor="accent6" w:themeShade="bf"/>
+          <w:color w:val="538135" w:themeColor="accent6" w:themeShade="BF"/>
           <w:sz w:val="34"/>
           <w:szCs w:val="34"/>
           <w:lang w:val="fr-FR"/>
@@ -1677,8 +2554,7 @@
     </w:p>
     <w:p>
       <w:pPr>
-        <w:pStyle w:val="Normal"/>
-        <w:ind w:left="360" w:hanging="0"/>
+        <w:ind w:left="360"/>
         <w:rPr>
           <w:lang w:val="fr-FR"/>
         </w:rPr>
@@ -1692,16 +2568,13 @@
     </w:p>
     <w:p>
       <w:pPr>
-        <w:pStyle w:val="Normal"/>
-        <w:ind w:left="360" w:hanging="0"/>
-        <w:rPr>
-          <w:b/>
-          <w:b/>
-          <w:bCs/>
-          <w:i/>
-          <w:i/>
-          <w:iCs/>
-          <w:color w:val="538135" w:themeColor="accent6" w:themeShade="bf"/>
+        <w:ind w:left="360"/>
+        <w:rPr>
+          <w:b/>
+          <w:bCs/>
+          <w:i/>
+          <w:iCs/>
+          <w:color w:val="538135" w:themeColor="accent6" w:themeShade="BF"/>
           <w:sz w:val="34"/>
           <w:szCs w:val="34"/>
           <w:lang w:val="fr-FR"/>
@@ -1713,20 +2586,34 @@
           <w:iCs/>
           <w:lang w:val="fr-FR"/>
         </w:rPr>
-        <w:t>Note : les réponses renvoyées correspondent aux données présentes dans la base dbpedia et ne sont pas forcément à jour.</w:t>
-      </w:r>
-      <w:bookmarkStart w:id="0" w:name="_GoBack"/>
-      <w:bookmarkEnd w:id="0"/>
-    </w:p>
-    <w:p>
-      <w:pPr>
-        <w:pStyle w:val="Normal"/>
-        <w:ind w:left="360" w:hanging="0"/>
-        <w:rPr>
-          <w:b/>
-          <w:b/>
-          <w:bCs/>
-          <w:color w:val="538135" w:themeColor="accent6" w:themeShade="bf"/>
+        <w:t xml:space="preserve">Note : les réponses renvoyées correspondent aux données présentes dans la base </w:t>
+      </w:r>
+      <w:proofErr w:type="spellStart"/>
+      <w:r>
+        <w:rPr>
+          <w:i/>
+          <w:iCs/>
+          <w:lang w:val="fr-FR"/>
+        </w:rPr>
+        <w:t>dbpedia</w:t>
+      </w:r>
+      <w:proofErr w:type="spellEnd"/>
+      <w:r>
+        <w:rPr>
+          <w:i/>
+          <w:iCs/>
+          <w:lang w:val="fr-FR"/>
+        </w:rPr>
+        <w:t xml:space="preserve"> et ne sont pas forcément à jour.</w:t>
+      </w:r>
+    </w:p>
+    <w:p>
+      <w:pPr>
+        <w:ind w:left="360"/>
+        <w:rPr>
+          <w:b/>
+          <w:bCs/>
+          <w:color w:val="538135" w:themeColor="accent6" w:themeShade="BF"/>
           <w:sz w:val="34"/>
           <w:szCs w:val="34"/>
           <w:lang w:val="fr-FR"/>
@@ -1736,7 +2623,7 @@
         <w:rPr>
           <w:b/>
           <w:bCs/>
-          <w:color w:val="538135" w:themeColor="accent6" w:themeShade="bf"/>
+          <w:color w:val="538135" w:themeColor="accent6" w:themeShade="BF"/>
           <w:sz w:val="34"/>
           <w:szCs w:val="34"/>
           <w:lang w:val="fr-FR"/>
@@ -1746,7 +2633,7 @@
     </w:p>
     <w:p>
       <w:pPr>
-        <w:pStyle w:val="ListParagraph"/>
+        <w:pStyle w:val="Paragraphedeliste"/>
         <w:numPr>
           <w:ilvl w:val="0"/>
           <w:numId w:val="1"/>
@@ -1755,16 +2642,38 @@
           <w:lang w:val="fr-FR"/>
         </w:rPr>
       </w:pPr>
-      <w:r>
-        <w:rPr>
-          <w:lang w:val="fr-FR"/>
-        </w:rPr>
-        <w:t>Token : permet de tokenizer la phrase</w:t>
-      </w:r>
-    </w:p>
-    <w:p>
-      <w:pPr>
-        <w:pStyle w:val="ListParagraph"/>
+      <w:proofErr w:type="spellStart"/>
+      <w:r>
+        <w:rPr>
+          <w:lang w:val="fr-FR"/>
+        </w:rPr>
+        <w:t>Token</w:t>
+      </w:r>
+      <w:proofErr w:type="spellEnd"/>
+      <w:r>
+        <w:rPr>
+          <w:lang w:val="fr-FR"/>
+        </w:rPr>
+        <w:t xml:space="preserve"> : permet de </w:t>
+      </w:r>
+      <w:proofErr w:type="spellStart"/>
+      <w:r>
+        <w:rPr>
+          <w:lang w:val="fr-FR"/>
+        </w:rPr>
+        <w:t>tokenizer</w:t>
+      </w:r>
+      <w:proofErr w:type="spellEnd"/>
+      <w:r>
+        <w:rPr>
+          <w:lang w:val="fr-FR"/>
+        </w:rPr>
+        <w:t xml:space="preserve"> la phrase</w:t>
+      </w:r>
+    </w:p>
+    <w:p>
+      <w:pPr>
+        <w:pStyle w:val="Paragraphedeliste"/>
         <w:numPr>
           <w:ilvl w:val="0"/>
           <w:numId w:val="1"/>
@@ -1773,22 +2682,30 @@
           <w:lang w:val="fr-FR"/>
         </w:rPr>
       </w:pPr>
-      <w:r>
-        <w:rPr>
-          <w:lang w:val="fr-FR"/>
-        </w:rPr>
-        <w:t>etc (pour chaque fonction).</w:t>
-      </w:r>
-    </w:p>
-    <w:p>
-      <w:pPr>
-        <w:pStyle w:val="Normal"/>
-        <w:ind w:left="360" w:hanging="0"/>
-        <w:rPr>
-          <w:b/>
-          <w:b/>
-          <w:bCs/>
-          <w:color w:val="538135" w:themeColor="accent6" w:themeShade="bf"/>
+      <w:proofErr w:type="spellStart"/>
+      <w:proofErr w:type="gramStart"/>
+      <w:r>
+        <w:rPr>
+          <w:lang w:val="fr-FR"/>
+        </w:rPr>
+        <w:t>etc</w:t>
+      </w:r>
+      <w:proofErr w:type="spellEnd"/>
+      <w:proofErr w:type="gramEnd"/>
+      <w:r>
+        <w:rPr>
+          <w:lang w:val="fr-FR"/>
+        </w:rPr>
+        <w:t xml:space="preserve"> (pour chaque fonction).</w:t>
+      </w:r>
+    </w:p>
+    <w:p>
+      <w:pPr>
+        <w:ind w:left="360"/>
+        <w:rPr>
+          <w:b/>
+          <w:bCs/>
+          <w:color w:val="538135" w:themeColor="accent6" w:themeShade="BF"/>
           <w:sz w:val="34"/>
           <w:szCs w:val="34"/>
           <w:lang w:val="fr-FR"/>
@@ -1798,7 +2715,7 @@
         <w:rPr>
           <w:b/>
           <w:bCs/>
-          <w:color w:val="538135" w:themeColor="accent6" w:themeShade="bf"/>
+          <w:color w:val="538135" w:themeColor="accent6" w:themeShade="BF"/>
           <w:sz w:val="34"/>
           <w:szCs w:val="34"/>
           <w:lang w:val="fr-FR"/>
@@ -1808,13 +2725,11 @@
     </w:p>
     <w:p>
       <w:pPr>
-        <w:pStyle w:val="Normal"/>
-        <w:ind w:left="360" w:hanging="0"/>
-        <w:rPr>
-          <w:b/>
-          <w:b/>
-          <w:bCs/>
-          <w:color w:val="538135" w:themeColor="accent6" w:themeShade="bf"/>
+        <w:ind w:left="360"/>
+        <w:rPr>
+          <w:b/>
+          <w:bCs/>
+          <w:color w:val="538135" w:themeColor="accent6" w:themeShade="BF"/>
           <w:sz w:val="34"/>
           <w:szCs w:val="34"/>
           <w:lang w:val="fr-FR"/>
@@ -1829,13 +2744,11 @@
     </w:p>
     <w:p>
       <w:pPr>
-        <w:pStyle w:val="Normal"/>
-        <w:ind w:left="360" w:hanging="0"/>
-        <w:rPr>
-          <w:b/>
-          <w:b/>
-          <w:bCs/>
-          <w:color w:val="538135" w:themeColor="accent6" w:themeShade="bf"/>
+        <w:ind w:left="360"/>
+        <w:rPr>
+          <w:b/>
+          <w:bCs/>
+          <w:color w:val="538135" w:themeColor="accent6" w:themeShade="BF"/>
           <w:sz w:val="34"/>
           <w:szCs w:val="34"/>
           <w:lang w:val="fr-FR"/>
@@ -1845,7 +2758,7 @@
         <w:rPr>
           <w:b/>
           <w:bCs/>
-          <w:color w:val="538135" w:themeColor="accent6" w:themeShade="bf"/>
+          <w:color w:val="538135" w:themeColor="accent6" w:themeShade="BF"/>
           <w:sz w:val="34"/>
           <w:szCs w:val="34"/>
           <w:lang w:val="fr-FR"/>
@@ -1855,37 +2768,82 @@
     </w:p>
     <w:p>
       <w:pPr>
-        <w:pStyle w:val="Normal"/>
-        <w:spacing w:before="0" w:after="160"/>
-        <w:ind w:left="360" w:hanging="0"/>
-        <w:rPr/>
-      </w:pPr>
-      <w:r>
-        <w:rPr>
-          <w:lang w:val="fr-FR"/>
-        </w:rPr>
-        <w:t>Recall, précision, F-measure (voir dernier TP)</w:t>
+        <w:ind w:left="360"/>
+        <w:rPr>
+          <w:lang w:val="fr-FR"/>
+        </w:rPr>
+      </w:pPr>
+      <w:proofErr w:type="spellStart"/>
+      <w:r>
+        <w:rPr>
+          <w:lang w:val="fr-FR"/>
+        </w:rPr>
+        <w:t>Recall</w:t>
+      </w:r>
+      <w:proofErr w:type="spellEnd"/>
+      <w:r>
+        <w:rPr>
+          <w:lang w:val="fr-FR"/>
+        </w:rPr>
+        <w:t>, précision, F-</w:t>
+      </w:r>
+      <w:proofErr w:type="spellStart"/>
+      <w:r>
+        <w:rPr>
+          <w:lang w:val="fr-FR"/>
+        </w:rPr>
+        <w:t>measure</w:t>
+      </w:r>
+      <w:proofErr w:type="spellEnd"/>
+      <w:r>
+        <w:rPr>
+          <w:lang w:val="fr-FR"/>
+        </w:rPr>
+        <w:t xml:space="preserve"> (voir dernier TP)</w:t>
       </w:r>
     </w:p>
     <w:sectPr>
-      <w:footerReference w:type="default" r:id="rId13"/>
-      <w:type w:val="nextPage"/>
+      <w:footerReference w:type="default" r:id="rId22"/>
       <w:pgSz w:w="11906" w:h="16838"/>
-      <w:pgMar w:left="1440" w:right="1440" w:header="0" w:top="1440" w:footer="708" w:bottom="1440" w:gutter="0"/>
-      <w:pgNumType w:fmt="decimal"/>
-      <w:formProt w:val="false"/>
-      <w:textDirection w:val="lrTb"/>
-      <w:docGrid w:type="default" w:linePitch="360" w:charSpace="4096"/>
+      <w:pgMar w:top="1440" w:right="1440" w:bottom="1440" w:left="1440" w:header="0" w:footer="708" w:gutter="0"/>
+      <w:cols w:space="720"/>
+      <w:formProt w:val="0"/>
+      <w:docGrid w:linePitch="360" w:charSpace="4096"/>
     </w:sectPr>
   </w:body>
 </w:document>
 </file>
 
+<file path=word/endnotes.xml><?xml version="1.0" encoding="utf-8"?>
+<w:endnotes xmlns:wpc="http://schemas.microsoft.com/office/word/2010/wordprocessingCanvas" xmlns:cx="http://schemas.microsoft.com/office/drawing/2014/chartex" xmlns:cx1="http://schemas.microsoft.com/office/drawing/2015/9/8/chartex" xmlns:cx2="http://schemas.microsoft.com/office/drawing/2015/10/21/chartex" xmlns:cx3="http://schemas.microsoft.com/office/drawing/2016/5/9/chartex" xmlns:cx4="http://schemas.microsoft.com/office/drawing/2016/5/10/chartex" xmlns:cx5="http://schemas.microsoft.com/office/drawing/2016/5/11/chartex" xmlns:cx6="http://schemas.microsoft.com/office/drawing/2016/5/12/chartex" xmlns:cx7="http://schemas.microsoft.com/office/drawing/2016/5/13/chartex" xmlns:cx8="http://schemas.microsoft.com/office/drawing/2016/5/14/chartex" xmlns:mc="http://schemas.openxmlformats.org/markup-compatibility/2006" xmlns:aink="http://schemas.microsoft.com/office/drawing/2016/ink" xmlns:am3d="http://schemas.microsoft.com/office/drawing/2017/model3d" xmlns:o="urn:schemas-microsoft-com:office:office" xmlns:r="http://schemas.openxmlformats.org/officeDocument/2006/relationships" xmlns:m="http://schemas.openxmlformats.org/officeDocument/2006/math" xmlns:v="urn:schemas-microsoft-com:vml" xmlns:wp14="http://schemas.microsoft.com/office/word/2010/wordprocessingDrawing" xmlns:wp="http://schemas.openxmlformats.org/drawingml/2006/wordprocessingDrawing" xmlns:w10="urn:schemas-microsoft-com:office:word" xmlns:w="http://schemas.openxmlformats.org/wordprocessingml/2006/main" xmlns:w14="http://schemas.microsoft.com/office/word/2010/wordml" xmlns:w15="http://schemas.microsoft.com/office/word/2012/wordml" xmlns:w16cid="http://schemas.microsoft.com/office/word/2016/wordml/cid" xmlns:w16se="http://schemas.microsoft.com/office/word/2015/wordml/symex" xmlns:wpg="http://schemas.microsoft.com/office/word/2010/wordprocessingGroup" xmlns:wpi="http://schemas.microsoft.com/office/word/2010/wordprocessingInk" xmlns:wne="http://schemas.microsoft.com/office/word/2006/wordml" xmlns:wps="http://schemas.microsoft.com/office/word/2010/wordprocessingShape" mc:Ignorable="w14 w15 w16se w16cid wp14">
+  <w:endnote w:type="separator" w:id="-1">
+    <w:p>
+      <w:pPr>
+        <w:spacing w:after="0" w:line="240" w:lineRule="auto"/>
+      </w:pPr>
+      <w:r>
+        <w:separator/>
+      </w:r>
+    </w:p>
+  </w:endnote>
+  <w:endnote w:type="continuationSeparator" w:id="0">
+    <w:p>
+      <w:pPr>
+        <w:spacing w:after="0" w:line="240" w:lineRule="auto"/>
+      </w:pPr>
+      <w:r>
+        <w:continuationSeparator/>
+      </w:r>
+    </w:p>
+  </w:endnote>
+</w:endnotes>
+</file>
+
 <file path=word/footer1.xml><?xml version="1.0" encoding="utf-8"?>
-<w:ftr xmlns:o="urn:schemas-microsoft-com:office:office" xmlns:r="http://schemas.openxmlformats.org/officeDocument/2006/relationships" xmlns:v="urn:schemas-microsoft-com:vml" xmlns:w="http://schemas.openxmlformats.org/wordprocessingml/2006/main" xmlns:w10="urn:schemas-microsoft-com:office:word" xmlns:wp="http://schemas.openxmlformats.org/drawingml/2006/wordprocessingDrawing" xmlns:wps="http://schemas.microsoft.com/office/word/2010/wordprocessingShape" xmlns:wpg="http://schemas.microsoft.com/office/word/2010/wordprocessingGroup" xmlns:mc="http://schemas.openxmlformats.org/markup-compatibility/2006" xmlns:wp14="http://schemas.microsoft.com/office/word/2010/wordprocessingDrawing" xmlns:w14="http://schemas.microsoft.com/office/word/2010/wordml" mc:Ignorable="w14 wp14">
+<w:ftr xmlns:wpc="http://schemas.microsoft.com/office/word/2010/wordprocessingCanvas" xmlns:cx="http://schemas.microsoft.com/office/drawing/2014/chartex" xmlns:cx1="http://schemas.microsoft.com/office/drawing/2015/9/8/chartex" xmlns:cx2="http://schemas.microsoft.com/office/drawing/2015/10/21/chartex" xmlns:cx3="http://schemas.microsoft.com/office/drawing/2016/5/9/chartex" xmlns:cx4="http://schemas.microsoft.com/office/drawing/2016/5/10/chartex" xmlns:cx5="http://schemas.microsoft.com/office/drawing/2016/5/11/chartex" xmlns:cx6="http://schemas.microsoft.com/office/drawing/2016/5/12/chartex" xmlns:cx7="http://schemas.microsoft.com/office/drawing/2016/5/13/chartex" xmlns:cx8="http://schemas.microsoft.com/office/drawing/2016/5/14/chartex" xmlns:mc="http://schemas.openxmlformats.org/markup-compatibility/2006" xmlns:aink="http://schemas.microsoft.com/office/drawing/2016/ink" xmlns:am3d="http://schemas.microsoft.com/office/drawing/2017/model3d" xmlns:o="urn:schemas-microsoft-com:office:office" xmlns:r="http://schemas.openxmlformats.org/officeDocument/2006/relationships" xmlns:m="http://schemas.openxmlformats.org/officeDocument/2006/math" xmlns:v="urn:schemas-microsoft-com:vml" xmlns:wp14="http://schemas.microsoft.com/office/word/2010/wordprocessingDrawing" xmlns:wp="http://schemas.openxmlformats.org/drawingml/2006/wordprocessingDrawing" xmlns:w10="urn:schemas-microsoft-com:office:word" xmlns:w="http://schemas.openxmlformats.org/wordprocessingml/2006/main" xmlns:w14="http://schemas.microsoft.com/office/word/2010/wordml" xmlns:w15="http://schemas.microsoft.com/office/word/2012/wordml" xmlns:w16cid="http://schemas.microsoft.com/office/word/2016/wordml/cid" xmlns:w16se="http://schemas.microsoft.com/office/word/2015/wordml/symex" xmlns:wpg="http://schemas.microsoft.com/office/word/2010/wordprocessingGroup" xmlns:wpi="http://schemas.microsoft.com/office/word/2010/wordprocessingInk" xmlns:wne="http://schemas.microsoft.com/office/word/2006/wordml" xmlns:wps="http://schemas.microsoft.com/office/word/2010/wordprocessingShape" mc:Ignorable="w14 w15 w16se w16cid wp14">
   <w:p>
     <w:pPr>
-      <w:pStyle w:val="Footer"/>
+      <w:pStyle w:val="Pieddepage"/>
       <w:jc w:val="right"/>
       <w:rPr>
         <w:rFonts w:ascii="Century Schoolbook" w:hAnsi="Century Schoolbook"/>
@@ -1893,30 +2851,154 @@
         <w:szCs w:val="20"/>
       </w:rPr>
     </w:pPr>
+    <w:proofErr w:type="spellStart"/>
     <w:r>
       <w:rPr>
         <w:rFonts w:ascii="Century Schoolbook" w:hAnsi="Century Schoolbook"/>
         <w:sz w:val="20"/>
         <w:szCs w:val="20"/>
       </w:rPr>
-      <w:t xml:space="preserve">Ossama </w:t>
+      <w:t>Ossama</w:t>
     </w:r>
+    <w:proofErr w:type="spellEnd"/>
     <w:r>
       <w:rPr>
         <w:rFonts w:ascii="Century Schoolbook" w:hAnsi="Century Schoolbook"/>
         <w:sz w:val="20"/>
         <w:szCs w:val="20"/>
-        <w:lang w:val="en-US"/>
       </w:rPr>
-      <w:t>ASHRAF (M1 Info) / Florian SPIRE (M1 EIT DSC)</w:t>
+      <w:t xml:space="preserve"> ASHRAF (M1 Info) / Florian SPIRE (M1 EIT DSC)</w:t>
     </w:r>
   </w:p>
 </w:ftr>
 </file>
 
+<file path=word/footnotes.xml><?xml version="1.0" encoding="utf-8"?>
+<w:footnotes xmlns:wpc="http://schemas.microsoft.com/office/word/2010/wordprocessingCanvas" xmlns:cx="http://schemas.microsoft.com/office/drawing/2014/chartex" xmlns:cx1="http://schemas.microsoft.com/office/drawing/2015/9/8/chartex" xmlns:cx2="http://schemas.microsoft.com/office/drawing/2015/10/21/chartex" xmlns:cx3="http://schemas.microsoft.com/office/drawing/2016/5/9/chartex" xmlns:cx4="http://schemas.microsoft.com/office/drawing/2016/5/10/chartex" xmlns:cx5="http://schemas.microsoft.com/office/drawing/2016/5/11/chartex" xmlns:cx6="http://schemas.microsoft.com/office/drawing/2016/5/12/chartex" xmlns:cx7="http://schemas.microsoft.com/office/drawing/2016/5/13/chartex" xmlns:cx8="http://schemas.microsoft.com/office/drawing/2016/5/14/chartex" xmlns:mc="http://schemas.openxmlformats.org/markup-compatibility/2006" xmlns:aink="http://schemas.microsoft.com/office/drawing/2016/ink" xmlns:am3d="http://schemas.microsoft.com/office/drawing/2017/model3d" xmlns:o="urn:schemas-microsoft-com:office:office" xmlns:r="http://schemas.openxmlformats.org/officeDocument/2006/relationships" xmlns:m="http://schemas.openxmlformats.org/officeDocument/2006/math" xmlns:v="urn:schemas-microsoft-com:vml" xmlns:wp14="http://schemas.microsoft.com/office/word/2010/wordprocessingDrawing" xmlns:wp="http://schemas.openxmlformats.org/drawingml/2006/wordprocessingDrawing" xmlns:w10="urn:schemas-microsoft-com:office:word" xmlns:w="http://schemas.openxmlformats.org/wordprocessingml/2006/main" xmlns:w14="http://schemas.microsoft.com/office/word/2010/wordml" xmlns:w15="http://schemas.microsoft.com/office/word/2012/wordml" xmlns:w16cid="http://schemas.microsoft.com/office/word/2016/wordml/cid" xmlns:w16se="http://schemas.microsoft.com/office/word/2015/wordml/symex" xmlns:wpg="http://schemas.microsoft.com/office/word/2010/wordprocessingGroup" xmlns:wpi="http://schemas.microsoft.com/office/word/2010/wordprocessingInk" xmlns:wne="http://schemas.microsoft.com/office/word/2006/wordml" xmlns:wps="http://schemas.microsoft.com/office/word/2010/wordprocessingShape" mc:Ignorable="w14 w15 w16se w16cid wp14">
+  <w:footnote w:type="separator" w:id="-1">
+    <w:p>
+      <w:pPr>
+        <w:spacing w:after="0" w:line="240" w:lineRule="auto"/>
+      </w:pPr>
+      <w:r>
+        <w:separator/>
+      </w:r>
+    </w:p>
+  </w:footnote>
+  <w:footnote w:type="continuationSeparator" w:id="0">
+    <w:p>
+      <w:pPr>
+        <w:spacing w:after="0" w:line="240" w:lineRule="auto"/>
+      </w:pPr>
+      <w:r>
+        <w:continuationSeparator/>
+      </w:r>
+    </w:p>
+  </w:footnote>
+</w:footnotes>
+</file>
+
 <file path=word/numbering.xml><?xml version="1.0" encoding="utf-8"?>
-<w:numbering xmlns:w="http://schemas.openxmlformats.org/wordprocessingml/2006/main" xmlns:o="urn:schemas-microsoft-com:office:office" xmlns:r="http://schemas.openxmlformats.org/officeDocument/2006/relationships" xmlns:v="urn:schemas-microsoft-com:vml">
-  <w:abstractNum w:abstractNumId="1">
+<w:numbering xmlns:wpc="http://schemas.microsoft.com/office/word/2010/wordprocessingCanvas" xmlns:cx="http://schemas.microsoft.com/office/drawing/2014/chartex" xmlns:cx1="http://schemas.microsoft.com/office/drawing/2015/9/8/chartex" xmlns:cx2="http://schemas.microsoft.com/office/drawing/2015/10/21/chartex" xmlns:cx3="http://schemas.microsoft.com/office/drawing/2016/5/9/chartex" xmlns:cx4="http://schemas.microsoft.com/office/drawing/2016/5/10/chartex" xmlns:cx5="http://schemas.microsoft.com/office/drawing/2016/5/11/chartex" xmlns:cx6="http://schemas.microsoft.com/office/drawing/2016/5/12/chartex" xmlns:cx7="http://schemas.microsoft.com/office/drawing/2016/5/13/chartex" xmlns:cx8="http://schemas.microsoft.com/office/drawing/2016/5/14/chartex" xmlns:mc="http://schemas.openxmlformats.org/markup-compatibility/2006" xmlns:aink="http://schemas.microsoft.com/office/drawing/2016/ink" xmlns:am3d="http://schemas.microsoft.com/office/drawing/2017/model3d" xmlns:o="urn:schemas-microsoft-com:office:office" xmlns:r="http://schemas.openxmlformats.org/officeDocument/2006/relationships" xmlns:m="http://schemas.openxmlformats.org/officeDocument/2006/math" xmlns:v="urn:schemas-microsoft-com:vml" xmlns:wp14="http://schemas.microsoft.com/office/word/2010/wordprocessingDrawing" xmlns:wp="http://schemas.openxmlformats.org/drawingml/2006/wordprocessingDrawing" xmlns:w10="urn:schemas-microsoft-com:office:word" xmlns:w="http://schemas.openxmlformats.org/wordprocessingml/2006/main" xmlns:w14="http://schemas.microsoft.com/office/word/2010/wordml" xmlns:w15="http://schemas.microsoft.com/office/word/2012/wordml" xmlns:w16cid="http://schemas.microsoft.com/office/word/2016/wordml/cid" xmlns:w16se="http://schemas.microsoft.com/office/word/2015/wordml/symex" xmlns:wpg="http://schemas.microsoft.com/office/word/2010/wordprocessingGroup" xmlns:wpi="http://schemas.microsoft.com/office/word/2010/wordprocessingInk" xmlns:wne="http://schemas.microsoft.com/office/word/2006/wordml" xmlns:wps="http://schemas.microsoft.com/office/word/2010/wordprocessingShape" mc:Ignorable="w14 w15 w16se w16cid wp14">
+  <w:abstractNum w:abstractNumId="0" w15:restartNumberingAfterBreak="0">
+    <w:nsid w:val="52CE5D7B"/>
+    <w:multiLevelType w:val="multilevel"/>
+    <w:tmpl w:val="0682EF52"/>
+    <w:lvl w:ilvl="0">
+      <w:start w:val="1"/>
+      <w:numFmt w:val="none"/>
+      <w:suff w:val="nothing"/>
+      <w:lvlText w:val=""/>
+      <w:lvlJc w:val="left"/>
+      <w:pPr>
+        <w:ind w:left="0" w:firstLine="0"/>
+      </w:pPr>
+    </w:lvl>
+    <w:lvl w:ilvl="1">
+      <w:start w:val="1"/>
+      <w:numFmt w:val="none"/>
+      <w:suff w:val="nothing"/>
+      <w:lvlText w:val=""/>
+      <w:lvlJc w:val="left"/>
+      <w:pPr>
+        <w:ind w:left="0" w:firstLine="0"/>
+      </w:pPr>
+    </w:lvl>
+    <w:lvl w:ilvl="2">
+      <w:start w:val="1"/>
+      <w:numFmt w:val="none"/>
+      <w:suff w:val="nothing"/>
+      <w:lvlText w:val=""/>
+      <w:lvlJc w:val="left"/>
+      <w:pPr>
+        <w:ind w:left="0" w:firstLine="0"/>
+      </w:pPr>
+    </w:lvl>
+    <w:lvl w:ilvl="3">
+      <w:start w:val="1"/>
+      <w:numFmt w:val="none"/>
+      <w:suff w:val="nothing"/>
+      <w:lvlText w:val=""/>
+      <w:lvlJc w:val="left"/>
+      <w:pPr>
+        <w:ind w:left="0" w:firstLine="0"/>
+      </w:pPr>
+    </w:lvl>
+    <w:lvl w:ilvl="4">
+      <w:start w:val="1"/>
+      <w:numFmt w:val="none"/>
+      <w:suff w:val="nothing"/>
+      <w:lvlText w:val=""/>
+      <w:lvlJc w:val="left"/>
+      <w:pPr>
+        <w:ind w:left="0" w:firstLine="0"/>
+      </w:pPr>
+    </w:lvl>
+    <w:lvl w:ilvl="5">
+      <w:start w:val="1"/>
+      <w:numFmt w:val="none"/>
+      <w:suff w:val="nothing"/>
+      <w:lvlText w:val=""/>
+      <w:lvlJc w:val="left"/>
+      <w:pPr>
+        <w:ind w:left="0" w:firstLine="0"/>
+      </w:pPr>
+    </w:lvl>
+    <w:lvl w:ilvl="6">
+      <w:start w:val="1"/>
+      <w:numFmt w:val="none"/>
+      <w:suff w:val="nothing"/>
+      <w:lvlText w:val=""/>
+      <w:lvlJc w:val="left"/>
+      <w:pPr>
+        <w:ind w:left="0" w:firstLine="0"/>
+      </w:pPr>
+    </w:lvl>
+    <w:lvl w:ilvl="7">
+      <w:start w:val="1"/>
+      <w:numFmt w:val="none"/>
+      <w:suff w:val="nothing"/>
+      <w:lvlText w:val=""/>
+      <w:lvlJc w:val="left"/>
+      <w:pPr>
+        <w:ind w:left="0" w:firstLine="0"/>
+      </w:pPr>
+    </w:lvl>
+    <w:lvl w:ilvl="8">
+      <w:start w:val="1"/>
+      <w:numFmt w:val="none"/>
+      <w:suff w:val="nothing"/>
+      <w:lvlText w:val=""/>
+      <w:lvlJc w:val="left"/>
+      <w:pPr>
+        <w:ind w:left="0" w:firstLine="0"/>
+      </w:pPr>
+    </w:lvl>
+  </w:abstractNum>
+  <w:abstractNum w:abstractNumId="1" w15:restartNumberingAfterBreak="0">
+    <w:nsid w:val="7C621C30"/>
+    <w:multiLevelType w:val="multilevel"/>
+    <w:tmpl w:val="233ADAC8"/>
     <w:lvl w:ilvl="0">
       <w:start w:val="1"/>
       <w:numFmt w:val="bullet"/>
@@ -1927,9 +3009,8 @@
       </w:pPr>
       <w:rPr>
         <w:rFonts w:ascii="Calibri" w:hAnsi="Calibri" w:cs="Calibri" w:hint="default"/>
+        <w:b/>
         <w:sz w:val="26"/>
-        <w:b/>
-        <w:rFonts w:cs="Calibri"/>
       </w:rPr>
     </w:lvl>
     <w:lvl w:ilvl="1">
@@ -1942,7 +3023,6 @@
       </w:pPr>
       <w:rPr>
         <w:rFonts w:ascii="Courier New" w:hAnsi="Courier New" w:cs="Courier New" w:hint="default"/>
-        <w:rFonts w:cs="Courier New"/>
       </w:rPr>
     </w:lvl>
     <w:lvl w:ilvl="2">
@@ -1979,7 +3059,6 @@
       </w:pPr>
       <w:rPr>
         <w:rFonts w:ascii="Courier New" w:hAnsi="Courier New" w:cs="Courier New" w:hint="default"/>
-        <w:rFonts w:cs="Courier New"/>
       </w:rPr>
     </w:lvl>
     <w:lvl w:ilvl="5">
@@ -2016,7 +3095,6 @@
       </w:pPr>
       <w:rPr>
         <w:rFonts w:ascii="Courier New" w:hAnsi="Courier New" w:cs="Courier New" w:hint="default"/>
-        <w:rFonts w:cs="Courier New"/>
       </w:rPr>
     </w:lvl>
     <w:lvl w:ilvl="8">
@@ -2032,133 +3110,39 @@
       </w:rPr>
     </w:lvl>
   </w:abstractNum>
-  <w:abstractNum w:abstractNumId="2">
-    <w:lvl w:ilvl="0">
-      <w:start w:val="1"/>
-      <w:numFmt w:val="none"/>
-      <w:suff w:val="nothing"/>
-      <w:lvlText w:val=""/>
-      <w:lvlJc w:val="left"/>
-      <w:pPr>
-        <w:ind w:left="0" w:hanging="0"/>
-      </w:pPr>
-    </w:lvl>
-    <w:lvl w:ilvl="1">
-      <w:start w:val="1"/>
-      <w:numFmt w:val="none"/>
-      <w:suff w:val="nothing"/>
-      <w:lvlText w:val=""/>
-      <w:lvlJc w:val="left"/>
-      <w:pPr>
-        <w:ind w:left="0" w:hanging="0"/>
-      </w:pPr>
-    </w:lvl>
-    <w:lvl w:ilvl="2">
-      <w:start w:val="1"/>
-      <w:numFmt w:val="none"/>
-      <w:suff w:val="nothing"/>
-      <w:lvlText w:val=""/>
-      <w:lvlJc w:val="left"/>
-      <w:pPr>
-        <w:ind w:left="0" w:hanging="0"/>
-      </w:pPr>
-    </w:lvl>
-    <w:lvl w:ilvl="3">
-      <w:start w:val="1"/>
-      <w:numFmt w:val="none"/>
-      <w:suff w:val="nothing"/>
-      <w:lvlText w:val=""/>
-      <w:lvlJc w:val="left"/>
-      <w:pPr>
-        <w:ind w:left="0" w:hanging="0"/>
-      </w:pPr>
-    </w:lvl>
-    <w:lvl w:ilvl="4">
-      <w:start w:val="1"/>
-      <w:numFmt w:val="none"/>
-      <w:suff w:val="nothing"/>
-      <w:lvlText w:val=""/>
-      <w:lvlJc w:val="left"/>
-      <w:pPr>
-        <w:ind w:left="0" w:hanging="0"/>
-      </w:pPr>
-    </w:lvl>
-    <w:lvl w:ilvl="5">
-      <w:start w:val="1"/>
-      <w:numFmt w:val="none"/>
-      <w:suff w:val="nothing"/>
-      <w:lvlText w:val=""/>
-      <w:lvlJc w:val="left"/>
-      <w:pPr>
-        <w:ind w:left="0" w:hanging="0"/>
-      </w:pPr>
-    </w:lvl>
-    <w:lvl w:ilvl="6">
-      <w:start w:val="1"/>
-      <w:numFmt w:val="none"/>
-      <w:suff w:val="nothing"/>
-      <w:lvlText w:val=""/>
-      <w:lvlJc w:val="left"/>
-      <w:pPr>
-        <w:ind w:left="0" w:hanging="0"/>
-      </w:pPr>
-    </w:lvl>
-    <w:lvl w:ilvl="7">
-      <w:start w:val="1"/>
-      <w:numFmt w:val="none"/>
-      <w:suff w:val="nothing"/>
-      <w:lvlText w:val=""/>
-      <w:lvlJc w:val="left"/>
-      <w:pPr>
-        <w:ind w:left="0" w:hanging="0"/>
-      </w:pPr>
-    </w:lvl>
-    <w:lvl w:ilvl="8">
-      <w:start w:val="1"/>
-      <w:numFmt w:val="none"/>
-      <w:suff w:val="nothing"/>
-      <w:lvlText w:val=""/>
-      <w:lvlJc w:val="left"/>
-      <w:pPr>
-        <w:ind w:left="0" w:hanging="0"/>
-      </w:pPr>
-    </w:lvl>
-  </w:abstractNum>
   <w:num w:numId="1">
     <w:abstractNumId w:val="1"/>
   </w:num>
   <w:num w:numId="2">
-    <w:abstractNumId w:val="2"/>
+    <w:abstractNumId w:val="0"/>
   </w:num>
 </w:numbering>
 </file>
 
 <file path=word/styles.xml><?xml version="1.0" encoding="utf-8"?>
-<w:styles xmlns:w="http://schemas.openxmlformats.org/wordprocessingml/2006/main" xmlns:w14="http://schemas.microsoft.com/office/word/2010/wordml" xmlns:mc="http://schemas.openxmlformats.org/markup-compatibility/2006" mc:Ignorable="w14">
+<w:styles xmlns:mc="http://schemas.openxmlformats.org/markup-compatibility/2006" xmlns:r="http://schemas.openxmlformats.org/officeDocument/2006/relationships" xmlns:w="http://schemas.openxmlformats.org/wordprocessingml/2006/main" xmlns:w14="http://schemas.microsoft.com/office/word/2010/wordml" xmlns:w15="http://schemas.microsoft.com/office/word/2012/wordml" xmlns:w16cid="http://schemas.microsoft.com/office/word/2016/wordml/cid" xmlns:w16se="http://schemas.microsoft.com/office/word/2015/wordml/symex" mc:Ignorable="w14 w15 w16se w16cid">
   <w:docDefaults>
     <w:rPrDefault>
       <w:rPr>
-        <w:rFonts w:ascii="Calibri" w:hAnsi="Calibri" w:eastAsia="Calibri" w:cs="" w:asciiTheme="minorHAnsi" w:cstheme="minorBidi" w:eastAsiaTheme="minorHAnsi" w:hAnsiTheme="minorHAnsi"/>
+        <w:rFonts w:asciiTheme="minorHAnsi" w:eastAsiaTheme="minorHAnsi" w:hAnsiTheme="minorHAnsi" w:cstheme="minorBidi"/>
         <w:sz w:val="22"/>
         <w:szCs w:val="22"/>
         <w:lang w:val="en-US" w:eastAsia="en-US" w:bidi="ar-SA"/>
       </w:rPr>
     </w:rPrDefault>
-    <w:pPrDefault>
-      <w:pPr/>
-    </w:pPrDefault>
+    <w:pPrDefault/>
   </w:docDefaults>
   <w:latentStyles w:defLockedState="0" w:defUIPriority="99" w:defSemiHidden="0" w:defUnhideWhenUsed="0" w:defQFormat="0" w:count="376">
     <w:lsdException w:name="Normal" w:uiPriority="0" w:qFormat="1"/>
     <w:lsdException w:name="heading 1" w:uiPriority="9" w:qFormat="1"/>
-    <w:lsdException w:name="heading 2" w:uiPriority="9" w:semiHidden="1" w:unhideWhenUsed="1" w:qFormat="1"/>
-    <w:lsdException w:name="heading 3" w:uiPriority="9" w:semiHidden="1" w:unhideWhenUsed="1" w:qFormat="1"/>
-    <w:lsdException w:name="heading 4" w:uiPriority="9" w:semiHidden="1" w:unhideWhenUsed="1" w:qFormat="1"/>
-    <w:lsdException w:name="heading 5" w:uiPriority="9" w:semiHidden="1" w:unhideWhenUsed="1" w:qFormat="1"/>
-    <w:lsdException w:name="heading 6" w:uiPriority="9" w:semiHidden="1" w:unhideWhenUsed="1" w:qFormat="1"/>
-    <w:lsdException w:name="heading 7" w:uiPriority="9" w:semiHidden="1" w:unhideWhenUsed="1" w:qFormat="1"/>
-    <w:lsdException w:name="heading 8" w:uiPriority="9" w:semiHidden="1" w:unhideWhenUsed="1" w:qFormat="1"/>
-    <w:lsdException w:name="heading 9" w:uiPriority="9" w:semiHidden="1" w:unhideWhenUsed="1" w:qFormat="1"/>
+    <w:lsdException w:name="heading 2" w:semiHidden="1" w:uiPriority="9" w:unhideWhenUsed="1" w:qFormat="1"/>
+    <w:lsdException w:name="heading 3" w:semiHidden="1" w:uiPriority="9" w:unhideWhenUsed="1" w:qFormat="1"/>
+    <w:lsdException w:name="heading 4" w:semiHidden="1" w:uiPriority="9" w:unhideWhenUsed="1" w:qFormat="1"/>
+    <w:lsdException w:name="heading 5" w:semiHidden="1" w:uiPriority="9" w:unhideWhenUsed="1" w:qFormat="1"/>
+    <w:lsdException w:name="heading 6" w:semiHidden="1" w:uiPriority="9" w:unhideWhenUsed="1" w:qFormat="1"/>
+    <w:lsdException w:name="heading 7" w:semiHidden="1" w:uiPriority="9" w:unhideWhenUsed="1" w:qFormat="1"/>
+    <w:lsdException w:name="heading 8" w:semiHidden="1" w:uiPriority="9" w:unhideWhenUsed="1" w:qFormat="1"/>
+    <w:lsdException w:name="heading 9" w:semiHidden="1" w:uiPriority="9" w:unhideWhenUsed="1" w:qFormat="1"/>
     <w:lsdException w:name="index 1" w:semiHidden="1" w:unhideWhenUsed="1"/>
     <w:lsdException w:name="index 2" w:semiHidden="1" w:unhideWhenUsed="1"/>
     <w:lsdException w:name="index 3" w:semiHidden="1" w:unhideWhenUsed="1"/>
@@ -2168,22 +3152,22 @@
     <w:lsdException w:name="index 7" w:semiHidden="1" w:unhideWhenUsed="1"/>
     <w:lsdException w:name="index 8" w:semiHidden="1" w:unhideWhenUsed="1"/>
     <w:lsdException w:name="index 9" w:semiHidden="1" w:unhideWhenUsed="1"/>
-    <w:lsdException w:name="toc 1" w:uiPriority="39" w:semiHidden="1" w:unhideWhenUsed="1"/>
-    <w:lsdException w:name="toc 2" w:uiPriority="39" w:semiHidden="1" w:unhideWhenUsed="1"/>
-    <w:lsdException w:name="toc 3" w:uiPriority="39" w:semiHidden="1" w:unhideWhenUsed="1"/>
-    <w:lsdException w:name="toc 4" w:uiPriority="39" w:semiHidden="1" w:unhideWhenUsed="1"/>
-    <w:lsdException w:name="toc 5" w:uiPriority="39" w:semiHidden="1" w:unhideWhenUsed="1"/>
-    <w:lsdException w:name="toc 6" w:uiPriority="39" w:semiHidden="1" w:unhideWhenUsed="1"/>
-    <w:lsdException w:name="toc 7" w:uiPriority="39" w:semiHidden="1" w:unhideWhenUsed="1"/>
-    <w:lsdException w:name="toc 8" w:uiPriority="39" w:semiHidden="1" w:unhideWhenUsed="1"/>
-    <w:lsdException w:name="toc 9" w:uiPriority="39" w:semiHidden="1" w:unhideWhenUsed="1"/>
+    <w:lsdException w:name="toc 1" w:semiHidden="1" w:uiPriority="39" w:unhideWhenUsed="1"/>
+    <w:lsdException w:name="toc 2" w:semiHidden="1" w:uiPriority="39" w:unhideWhenUsed="1"/>
+    <w:lsdException w:name="toc 3" w:semiHidden="1" w:uiPriority="39" w:unhideWhenUsed="1"/>
+    <w:lsdException w:name="toc 4" w:semiHidden="1" w:uiPriority="39" w:unhideWhenUsed="1"/>
+    <w:lsdException w:name="toc 5" w:semiHidden="1" w:uiPriority="39" w:unhideWhenUsed="1"/>
+    <w:lsdException w:name="toc 6" w:semiHidden="1" w:uiPriority="39" w:unhideWhenUsed="1"/>
+    <w:lsdException w:name="toc 7" w:semiHidden="1" w:uiPriority="39" w:unhideWhenUsed="1"/>
+    <w:lsdException w:name="toc 8" w:semiHidden="1" w:uiPriority="39" w:unhideWhenUsed="1"/>
+    <w:lsdException w:name="toc 9" w:semiHidden="1" w:uiPriority="39" w:unhideWhenUsed="1"/>
     <w:lsdException w:name="Normal Indent" w:semiHidden="1" w:unhideWhenUsed="1"/>
     <w:lsdException w:name="footnote text" w:semiHidden="1" w:unhideWhenUsed="1"/>
     <w:lsdException w:name="annotation text" w:semiHidden="1" w:unhideWhenUsed="1"/>
     <w:lsdException w:name="header" w:semiHidden="1" w:unhideWhenUsed="1"/>
     <w:lsdException w:name="footer" w:semiHidden="1" w:unhideWhenUsed="1"/>
     <w:lsdException w:name="index heading" w:semiHidden="1" w:unhideWhenUsed="1"/>
-    <w:lsdException w:name="caption" w:uiPriority="35" w:semiHidden="1" w:unhideWhenUsed="1" w:qFormat="1"/>
+    <w:lsdException w:name="caption" w:semiHidden="1" w:uiPriority="35" w:unhideWhenUsed="1" w:qFormat="1"/>
     <w:lsdException w:name="table of figures" w:semiHidden="1" w:unhideWhenUsed="1"/>
     <w:lsdException w:name="envelope address" w:semiHidden="1" w:unhideWhenUsed="1"/>
     <w:lsdException w:name="envelope return" w:semiHidden="1" w:unhideWhenUsed="1"/>
@@ -2214,7 +3198,7 @@
     <w:lsdException w:name="Title" w:uiPriority="10" w:qFormat="1"/>
     <w:lsdException w:name="Closing" w:semiHidden="1" w:unhideWhenUsed="1"/>
     <w:lsdException w:name="Signature" w:semiHidden="1" w:unhideWhenUsed="1"/>
-    <w:lsdException w:name="Default Paragraph Font" w:uiPriority="1" w:semiHidden="1" w:unhideWhenUsed="1"/>
+    <w:lsdException w:name="Default Paragraph Font" w:semiHidden="1" w:uiPriority="1" w:unhideWhenUsed="1"/>
     <w:lsdException w:name="Body Text" w:semiHidden="1" w:unhideWhenUsed="1"/>
     <w:lsdException w:name="Body Text Indent" w:semiHidden="1" w:unhideWhenUsed="1"/>
     <w:lsdException w:name="List Continue" w:semiHidden="1" w:unhideWhenUsed="1"/>
@@ -2254,6 +3238,7 @@
     <w:lsdException w:name="HTML Sample" w:semiHidden="1" w:unhideWhenUsed="1"/>
     <w:lsdException w:name="HTML Typewriter" w:semiHidden="1" w:unhideWhenUsed="1"/>
     <w:lsdException w:name="HTML Variable" w:semiHidden="1" w:unhideWhenUsed="1"/>
+    <w:lsdException w:name="Normal Table" w:semiHidden="1" w:unhideWhenUsed="1"/>
     <w:lsdException w:name="annotation subject" w:semiHidden="1" w:unhideWhenUsed="1"/>
     <w:lsdException w:name="No List" w:semiHidden="1" w:unhideWhenUsed="1"/>
     <w:lsdException w:name="Outline List 1" w:semiHidden="1" w:unhideWhenUsed="1"/>
@@ -2300,8 +3285,10 @@
     <w:lsdException w:name="Table Subtle 2" w:semiHidden="1" w:unhideWhenUsed="1"/>
     <w:lsdException w:name="Table Web 1" w:semiHidden="1" w:unhideWhenUsed="1"/>
     <w:lsdException w:name="Table Web 2" w:semiHidden="1" w:unhideWhenUsed="1"/>
+    <w:lsdException w:name="Table Web 3" w:semiHidden="1" w:unhideWhenUsed="1"/>
     <w:lsdException w:name="Balloon Text" w:semiHidden="1" w:unhideWhenUsed="1"/>
     <w:lsdException w:name="Table Grid" w:uiPriority="39"/>
+    <w:lsdException w:name="Table Theme" w:semiHidden="1" w:unhideWhenUsed="1"/>
     <w:lsdException w:name="Placeholder Text" w:semiHidden="1"/>
     <w:lsdException w:name="No Spacing" w:uiPriority="1" w:qFormat="1"/>
     <w:lsdException w:name="Light Shading" w:uiPriority="60"/>
@@ -2411,8 +3398,8 @@
     <w:lsdException w:name="Subtle Reference" w:uiPriority="31" w:qFormat="1"/>
     <w:lsdException w:name="Intense Reference" w:uiPriority="32" w:qFormat="1"/>
     <w:lsdException w:name="Book Title" w:uiPriority="33" w:qFormat="1"/>
-    <w:lsdException w:name="Bibliography" w:uiPriority="37" w:semiHidden="1" w:unhideWhenUsed="1"/>
-    <w:lsdException w:name="TOC Heading" w:uiPriority="39" w:semiHidden="1" w:unhideWhenUsed="1" w:qFormat="1"/>
+    <w:lsdException w:name="Bibliography" w:semiHidden="1" w:uiPriority="37" w:unhideWhenUsed="1"/>
+    <w:lsdException w:name="TOC Heading" w:semiHidden="1" w:uiPriority="39" w:unhideWhenUsed="1" w:qFormat="1"/>
     <w:lsdException w:name="Plain Table 1" w:uiPriority="41"/>
     <w:lsdException w:name="Plain Table 2" w:uiPriority="42"/>
     <w:lsdException w:name="Plain Table 3" w:uiPriority="43"/>
@@ -2523,88 +3510,94 @@
     <w:lsdException w:name="Unresolved Mention" w:semiHidden="1" w:unhideWhenUsed="1"/>
     <w:lsdException w:name="Smart Link" w:semiHidden="1" w:unhideWhenUsed="1"/>
   </w:latentStyles>
-  <w:style w:type="paragraph" w:styleId="Normal" w:default="1">
+  <w:style w:type="paragraph" w:default="1" w:styleId="Normal">
     <w:name w:val="Normal"/>
     <w:qFormat/>
     <w:pPr>
-      <w:widowControl/>
-      <w:bidi w:val="0"/>
-      <w:spacing w:lineRule="auto" w:line="259" w:before="0" w:after="160"/>
-      <w:jc w:val="left"/>
+      <w:spacing w:after="160" w:line="259" w:lineRule="auto"/>
     </w:pPr>
-    <w:rPr>
-      <w:rFonts w:ascii="Calibri" w:hAnsi="Calibri" w:eastAsia="Calibri" w:cs="" w:asciiTheme="minorHAnsi" w:cstheme="minorBidi" w:eastAsiaTheme="minorHAnsi" w:hAnsiTheme="minorHAnsi"/>
-      <w:color w:val="auto"/>
-      <w:kern w:val="0"/>
-      <w:sz w:val="22"/>
-      <w:szCs w:val="22"/>
-      <w:lang w:val="en-US" w:eastAsia="en-US" w:bidi="ar-SA"/>
-    </w:rPr>
   </w:style>
-  <w:style w:type="character" w:styleId="DefaultParagraphFont" w:default="1">
+  <w:style w:type="character" w:default="1" w:styleId="Policepardfaut">
     <w:name w:val="Default Paragraph Font"/>
     <w:uiPriority w:val="1"/>
     <w:semiHidden/>
     <w:unhideWhenUsed/>
-    <w:qFormat/>
-    <w:rPr/>
   </w:style>
-  <w:style w:type="character" w:styleId="InternetLink">
+  <w:style w:type="table" w:default="1" w:styleId="TableauNormal">
+    <w:name w:val="Normal Table"/>
+    <w:uiPriority w:val="99"/>
+    <w:semiHidden/>
+    <w:unhideWhenUsed/>
+    <w:tblPr>
+      <w:tblInd w:w="0" w:type="dxa"/>
+      <w:tblCellMar>
+        <w:top w:w="0" w:type="dxa"/>
+        <w:left w:w="108" w:type="dxa"/>
+        <w:bottom w:w="0" w:type="dxa"/>
+        <w:right w:w="108" w:type="dxa"/>
+      </w:tblCellMar>
+    </w:tblPr>
+  </w:style>
+  <w:style w:type="numbering" w:default="1" w:styleId="Aucuneliste">
+    <w:name w:val="No List"/>
+    <w:uiPriority w:val="99"/>
+    <w:semiHidden/>
+    <w:unhideWhenUsed/>
+  </w:style>
+  <w:style w:type="character" w:customStyle="1" w:styleId="InternetLink">
     <w:name w:val="Internet Link"/>
-    <w:basedOn w:val="DefaultParagraphFont"/>
+    <w:basedOn w:val="Policepardfaut"/>
     <w:uiPriority w:val="99"/>
     <w:unhideWhenUsed/>
-    <w:rsid w:val="00ac7b09"/>
+    <w:rsid w:val="00AC7B09"/>
     <w:rPr>
       <w:color w:val="0563C1" w:themeColor="hyperlink"/>
       <w:u w:val="single"/>
     </w:rPr>
   </w:style>
-  <w:style w:type="character" w:styleId="UnresolvedMention">
+  <w:style w:type="character" w:styleId="Mentionnonrsolue">
     <w:name w:val="Unresolved Mention"/>
-    <w:basedOn w:val="DefaultParagraphFont"/>
+    <w:basedOn w:val="Policepardfaut"/>
     <w:uiPriority w:val="99"/>
     <w:semiHidden/>
     <w:unhideWhenUsed/>
     <w:qFormat/>
-    <w:rsid w:val="00ac7b09"/>
+    <w:rsid w:val="00AC7B09"/>
     <w:rPr>
       <w:color w:val="605E5C"/>
-      <w:shd w:fill="E1DFDD" w:val="clear"/>
+      <w:shd w:val="clear" w:color="auto" w:fill="E1DFDD"/>
     </w:rPr>
   </w:style>
-  <w:style w:type="character" w:styleId="FollowedHyperlink">
+  <w:style w:type="character" w:styleId="Lienhypertextesuivivisit">
     <w:name w:val="FollowedHyperlink"/>
-    <w:basedOn w:val="DefaultParagraphFont"/>
+    <w:basedOn w:val="Policepardfaut"/>
     <w:uiPriority w:val="99"/>
     <w:semiHidden/>
     <w:unhideWhenUsed/>
     <w:qFormat/>
-    <w:rsid w:val="00ac7b09"/>
+    <w:rsid w:val="00AC7B09"/>
     <w:rPr>
       <w:color w:val="954F72" w:themeColor="followedHyperlink"/>
       <w:u w:val="single"/>
     </w:rPr>
   </w:style>
-  <w:style w:type="character" w:styleId="HeaderChar" w:customStyle="1">
-    <w:name w:val="Header Char"/>
-    <w:basedOn w:val="DefaultParagraphFont"/>
-    <w:link w:val="Header"/>
+  <w:style w:type="character" w:customStyle="1" w:styleId="En-tteCar">
+    <w:name w:val="En-tête Car"/>
+    <w:basedOn w:val="Policepardfaut"/>
+    <w:link w:val="En-tte"/>
     <w:uiPriority w:val="99"/>
     <w:qFormat/>
-    <w:rsid w:val="007e7431"/>
-    <w:rPr/>
+    <w:rsid w:val="007E7431"/>
   </w:style>
-  <w:style w:type="character" w:styleId="FooterChar" w:customStyle="1">
-    <w:name w:val="Footer Char"/>
-    <w:basedOn w:val="DefaultParagraphFont"/>
-    <w:link w:val="Footer"/>
+  <w:style w:type="character" w:customStyle="1" w:styleId="PieddepageCar">
+    <w:name w:val="Pied de page Car"/>
+    <w:basedOn w:val="Policepardfaut"/>
+    <w:link w:val="Pieddepage"/>
     <w:uiPriority w:val="99"/>
     <w:qFormat/>
-    <w:rsid w:val="007e7431"/>
-    <w:rPr/>
+    <w:rsid w:val="007E7431"/>
   </w:style>
-  <w:style w:type="character" w:styleId="ListLabel1">
+  <w:style w:type="character" w:customStyle="1" w:styleId="ListLabel1">
     <w:name w:val="ListLabel 1"/>
     <w:qFormat/>
     <w:rPr>
@@ -2613,28 +3606,28 @@
       <w:sz w:val="26"/>
     </w:rPr>
   </w:style>
-  <w:style w:type="character" w:styleId="ListLabel2">
+  <w:style w:type="character" w:customStyle="1" w:styleId="ListLabel2">
     <w:name w:val="ListLabel 2"/>
     <w:qFormat/>
     <w:rPr>
       <w:rFonts w:cs="Courier New"/>
     </w:rPr>
   </w:style>
-  <w:style w:type="character" w:styleId="ListLabel3">
+  <w:style w:type="character" w:customStyle="1" w:styleId="ListLabel3">
     <w:name w:val="ListLabel 3"/>
     <w:qFormat/>
     <w:rPr>
       <w:rFonts w:cs="Courier New"/>
     </w:rPr>
   </w:style>
-  <w:style w:type="character" w:styleId="ListLabel4">
+  <w:style w:type="character" w:customStyle="1" w:styleId="ListLabel4">
     <w:name w:val="ListLabel 4"/>
     <w:qFormat/>
     <w:rPr>
       <w:rFonts w:cs="Courier New"/>
     </w:rPr>
   </w:style>
-  <w:style w:type="character" w:styleId="ListLabel5">
+  <w:style w:type="character" w:customStyle="1" w:styleId="ListLabel5">
     <w:name w:val="ListLabel 5"/>
     <w:qFormat/>
     <w:rPr>
@@ -2645,7 +3638,7 @@
       <w:lang w:val="fr-FR"/>
     </w:rPr>
   </w:style>
-  <w:style w:type="character" w:styleId="ListLabel6">
+  <w:style w:type="character" w:customStyle="1" w:styleId="ListLabel6">
     <w:name w:val="ListLabel 6"/>
     <w:qFormat/>
     <w:rPr>
@@ -2654,7 +3647,7 @@
       <w:lang w:val="fr-FR"/>
     </w:rPr>
   </w:style>
-  <w:style w:type="character" w:styleId="ListLabel7">
+  <w:style w:type="character" w:customStyle="1" w:styleId="ListLabel7">
     <w:name w:val="ListLabel 7"/>
     <w:qFormat/>
     <w:rPr>
@@ -2667,7 +3660,7 @@
       <w:lang w:val="fr-FR"/>
     </w:rPr>
   </w:style>
-  <w:style w:type="character" w:styleId="ListLabel8">
+  <w:style w:type="character" w:customStyle="1" w:styleId="ListLabel8">
     <w:name w:val="ListLabel 8"/>
     <w:qFormat/>
     <w:rPr>
@@ -2680,11 +3673,11 @@
       <w:lang w:val="en-US"/>
     </w:rPr>
   </w:style>
-  <w:style w:type="character" w:styleId="ListLabel9">
+  <w:style w:type="character" w:customStyle="1" w:styleId="ListLabel9">
     <w:name w:val="ListLabel 9"/>
     <w:qFormat/>
     <w:rPr>
-      <w:rFonts w:ascii="Calibri Light" w:hAnsi="Calibri Light" w:cs="Calibri Light" w:asciiTheme="majorHAnsi" w:cstheme="majorHAnsi" w:hAnsiTheme="majorHAnsi"/>
+      <w:rFonts w:asciiTheme="majorHAnsi" w:hAnsiTheme="majorHAnsi" w:cstheme="majorHAnsi"/>
       <w:b/>
       <w:bCs/>
       <w:i/>
@@ -2694,11 +3687,11 @@
       <w:lang w:val="fr-FR"/>
     </w:rPr>
   </w:style>
-  <w:style w:type="character" w:styleId="ListLabel10">
+  <w:style w:type="character" w:customStyle="1" w:styleId="ListLabel10">
     <w:name w:val="ListLabel 10"/>
     <w:qFormat/>
     <w:rPr>
-      <w:rFonts w:ascii="Calibri Light" w:hAnsi="Calibri Light" w:cs="Calibri Light" w:asciiTheme="majorHAnsi" w:cstheme="majorHAnsi" w:hAnsiTheme="majorHAnsi"/>
+      <w:rFonts w:asciiTheme="majorHAnsi" w:hAnsiTheme="majorHAnsi" w:cstheme="majorHAnsi"/>
       <w:b/>
       <w:bCs/>
       <w:i/>
@@ -2708,46 +3701,44 @@
       <w:lang w:val="fr-FR"/>
     </w:rPr>
   </w:style>
-  <w:style w:type="character" w:styleId="ListLabel11">
+  <w:style w:type="character" w:customStyle="1" w:styleId="ListLabel11">
     <w:name w:val="ListLabel 11"/>
     <w:qFormat/>
     <w:rPr>
       <w:lang w:val="fr-FR"/>
     </w:rPr>
   </w:style>
-  <w:style w:type="paragraph" w:styleId="Heading">
+  <w:style w:type="paragraph" w:customStyle="1" w:styleId="Heading">
     <w:name w:val="Heading"/>
     <w:basedOn w:val="Normal"/>
-    <w:next w:val="TextBody"/>
+    <w:next w:val="Corpsdetexte"/>
     <w:qFormat/>
     <w:pPr>
-      <w:keepNext w:val="true"/>
+      <w:keepNext/>
       <w:spacing w:before="240" w:after="120"/>
     </w:pPr>
     <w:rPr>
-      <w:rFonts w:ascii="Liberation Sans" w:hAnsi="Liberation Sans" w:eastAsia="Noto Sans CJK SC" w:cs="Lohit Devanagari"/>
+      <w:rFonts w:ascii="Liberation Sans" w:eastAsia="Noto Sans CJK SC" w:hAnsi="Liberation Sans" w:cs="Lohit Devanagari"/>
       <w:sz w:val="28"/>
       <w:szCs w:val="28"/>
     </w:rPr>
   </w:style>
-  <w:style w:type="paragraph" w:styleId="TextBody">
+  <w:style w:type="paragraph" w:styleId="Corpsdetexte">
     <w:name w:val="Body Text"/>
     <w:basedOn w:val="Normal"/>
     <w:pPr>
-      <w:spacing w:lineRule="auto" w:line="276" w:before="0" w:after="140"/>
+      <w:spacing w:after="140" w:line="276" w:lineRule="auto"/>
     </w:pPr>
-    <w:rPr/>
   </w:style>
-  <w:style w:type="paragraph" w:styleId="List">
+  <w:style w:type="paragraph" w:styleId="Liste">
     <w:name w:val="List"/>
-    <w:basedOn w:val="TextBody"/>
-    <w:pPr/>
+    <w:basedOn w:val="Corpsdetexte"/>
     <w:rPr>
       <w:rFonts w:cs="Lohit Devanagari"/>
     </w:rPr>
   </w:style>
-  <w:style w:type="paragraph" w:styleId="Caption">
-    <w:name w:val="Caption"/>
+  <w:style w:type="paragraph" w:styleId="Lgende">
+    <w:name w:val="caption"/>
     <w:basedOn w:val="Normal"/>
     <w:qFormat/>
     <w:pPr>
@@ -2762,7 +3753,7 @@
       <w:szCs w:val="24"/>
     </w:rPr>
   </w:style>
-  <w:style w:type="paragraph" w:styleId="Index">
+  <w:style w:type="paragraph" w:customStyle="1" w:styleId="Index">
     <w:name w:val="Index"/>
     <w:basedOn w:val="Normal"/>
     <w:qFormat/>
@@ -2777,85 +3768,58 @@
     <w:name w:val="Normal (Web)"/>
     <w:basedOn w:val="Normal"/>
     <w:uiPriority w:val="99"/>
-    <w:semiHidden/>
     <w:unhideWhenUsed/>
     <w:qFormat/>
-    <w:rsid w:val="005702e9"/>
+    <w:rsid w:val="005702E9"/>
     <w:pPr>
-      <w:spacing w:lineRule="auto" w:line="240" w:beforeAutospacing="1" w:afterAutospacing="1"/>
+      <w:spacing w:beforeAutospacing="1" w:afterAutospacing="1" w:line="240" w:lineRule="auto"/>
     </w:pPr>
     <w:rPr>
-      <w:rFonts w:ascii="Times New Roman" w:hAnsi="Times New Roman" w:eastAsia="Times New Roman" w:cs="Times New Roman"/>
+      <w:rFonts w:ascii="Times New Roman" w:eastAsia="Times New Roman" w:hAnsi="Times New Roman" w:cs="Times New Roman"/>
       <w:sz w:val="24"/>
       <w:szCs w:val="24"/>
     </w:rPr>
   </w:style>
-  <w:style w:type="paragraph" w:styleId="ListParagraph">
+  <w:style w:type="paragraph" w:styleId="Paragraphedeliste">
     <w:name w:val="List Paragraph"/>
     <w:basedOn w:val="Normal"/>
     <w:uiPriority w:val="34"/>
     <w:qFormat/>
-    <w:rsid w:val="00ac7b09"/>
+    <w:rsid w:val="00AC7B09"/>
     <w:pPr>
-      <w:spacing w:before="0" w:after="160"/>
-      <w:ind w:left="720" w:hanging="0"/>
+      <w:ind w:left="720"/>
       <w:contextualSpacing/>
     </w:pPr>
-    <w:rPr/>
   </w:style>
-  <w:style w:type="paragraph" w:styleId="Header">
-    <w:name w:val="Header"/>
+  <w:style w:type="paragraph" w:styleId="En-tte">
+    <w:name w:val="header"/>
     <w:basedOn w:val="Normal"/>
-    <w:link w:val="HeaderChar"/>
+    <w:link w:val="En-tteCar"/>
     <w:uiPriority w:val="99"/>
     <w:unhideWhenUsed/>
-    <w:rsid w:val="007e7431"/>
+    <w:rsid w:val="007E7431"/>
     <w:pPr>
       <w:tabs>
-        <w:tab w:val="center" w:pos="4513" w:leader="none"/>
-        <w:tab w:val="right" w:pos="9026" w:leader="none"/>
+        <w:tab w:val="center" w:pos="4513"/>
+        <w:tab w:val="right" w:pos="9026"/>
       </w:tabs>
-      <w:spacing w:lineRule="auto" w:line="240" w:before="0" w:after="0"/>
+      <w:spacing w:after="0" w:line="240" w:lineRule="auto"/>
     </w:pPr>
-    <w:rPr/>
   </w:style>
-  <w:style w:type="paragraph" w:styleId="Footer">
-    <w:name w:val="Footer"/>
+  <w:style w:type="paragraph" w:styleId="Pieddepage">
+    <w:name w:val="footer"/>
     <w:basedOn w:val="Normal"/>
-    <w:link w:val="FooterChar"/>
+    <w:link w:val="PieddepageCar"/>
     <w:uiPriority w:val="99"/>
     <w:unhideWhenUsed/>
-    <w:rsid w:val="007e7431"/>
+    <w:rsid w:val="007E7431"/>
     <w:pPr>
       <w:tabs>
-        <w:tab w:val="center" w:pos="4513" w:leader="none"/>
-        <w:tab w:val="right" w:pos="9026" w:leader="none"/>
+        <w:tab w:val="center" w:pos="4513"/>
+        <w:tab w:val="right" w:pos="9026"/>
       </w:tabs>
-      <w:spacing w:lineRule="auto" w:line="240" w:before="0" w:after="0"/>
+      <w:spacing w:after="0" w:line="240" w:lineRule="auto"/>
     </w:pPr>
-    <w:rPr/>
-  </w:style>
-  <w:style w:type="numbering" w:styleId="NoList" w:default="1">
-    <w:name w:val="No List"/>
-    <w:uiPriority w:val="99"/>
-    <w:semiHidden/>
-    <w:unhideWhenUsed/>
-    <w:qFormat/>
-  </w:style>
-  <w:style w:type="table" w:default="1" w:styleId="TableNormal">
-    <w:name w:val="Normal Table"/>
-    <w:uiPriority w:val="99"/>
-    <w:semiHidden/>
-    <w:unhideWhenUsed/>
-    <w:tblPr>
-      <w:tblInd w:w="0" w:type="dxa"/>
-      <w:tblCellMar>
-        <w:top w:w="0" w:type="dxa"/>
-        <w:left w:w="108" w:type="dxa"/>
-        <w:bottom w:w="0" w:type="dxa"/>
-        <w:right w:w="108" w:type="dxa"/>
-      </w:tblCellMar>
-    </w:tblPr>
   </w:style>
 </w:styles>
 </file>
@@ -3434,7 +4398,7 @@
 </file>
 
 <file path=customXml/itemProps4.xml><?xml version="1.0" encoding="utf-8"?>
-<ds:datastoreItem xmlns:ds="http://schemas.openxmlformats.org/officeDocument/2006/customXml" ds:itemID="{66EC516E-5059-4128-83DA-9E082F4B7F46}">
+<ds:datastoreItem xmlns:ds="http://schemas.openxmlformats.org/officeDocument/2006/customXml" ds:itemID="{0C08BB61-2BC4-49EF-BB64-A1DD9E6D6577}">
   <ds:schemaRefs>
     <ds:schemaRef ds:uri="http://schemas.openxmlformats.org/officeDocument/2006/bibliography"/>
   </ds:schemaRefs>

</xml_diff>

<commit_message>
Rapport: précisions sur les probs d'installations des packages Python
</commit_message>
<xml_diff>
--- a/Projet/Rapport.docx
+++ b/Projet/Rapport.docx
@@ -1660,17 +1660,6 @@
     </w:p>
     <w:p>
       <w:pPr>
-        <w:spacing w:after="0"/>
-        <w:ind w:left="360"/>
-        <w:rPr>
-          <w:i/>
-          <w:iCs/>
-          <w:lang w:val="fr-FR"/>
-        </w:rPr>
-      </w:pPr>
-    </w:p>
-    <w:p>
-      <w:pPr>
         <w:pStyle w:val="ListParagraph"/>
         <w:numPr>
           <w:ilvl w:val="0"/>
@@ -1770,6 +1759,155 @@
     </w:p>
     <w:p>
       <w:pPr>
+        <w:spacing w:after="0" w:line="240" w:lineRule="auto"/>
+        <w:textAlignment w:val="baseline"/>
+        <w:rPr>
+          <w:i/>
+          <w:iCs/>
+          <w:lang w:val="fr-FR"/>
+        </w:rPr>
+      </w:pPr>
+      <w:r>
+        <w:rPr>
+          <w:b/>
+          <w:bCs/>
+          <w:color w:val="C45911" w:themeColor="accent2" w:themeShade="BF"/>
+          <w:sz w:val="28"/>
+          <w:szCs w:val="28"/>
+          <w:lang w:val="fr-FR"/>
+        </w:rPr>
+        <w:t xml:space="preserve">L’installation de </w:t>
+      </w:r>
+      <w:proofErr w:type="spellStart"/>
+      <w:r>
+        <w:rPr>
+          <w:b/>
+          <w:bCs/>
+          <w:color w:val="C45911" w:themeColor="accent2" w:themeShade="BF"/>
+          <w:sz w:val="28"/>
+          <w:szCs w:val="28"/>
+          <w:lang w:val="fr-FR"/>
+        </w:rPr>
+        <w:t>tkinter</w:t>
+      </w:r>
+      <w:proofErr w:type="spellEnd"/>
+      <w:r>
+        <w:rPr>
+          <w:b/>
+          <w:bCs/>
+          <w:color w:val="C45911" w:themeColor="accent2" w:themeShade="BF"/>
+          <w:sz w:val="28"/>
+          <w:szCs w:val="28"/>
+          <w:lang w:val="fr-FR"/>
+        </w:rPr>
+        <w:t xml:space="preserve"> est </w:t>
+      </w:r>
+      <w:r>
+        <w:rPr>
+          <w:b/>
+          <w:bCs/>
+          <w:color w:val="C45911" w:themeColor="accent2" w:themeShade="BF"/>
+          <w:sz w:val="28"/>
+          <w:szCs w:val="28"/>
+          <w:lang w:val="fr-FR"/>
+        </w:rPr>
+        <w:t>nécessaire</w:t>
+      </w:r>
+      <w:r>
+        <w:rPr>
+          <w:b/>
+          <w:bCs/>
+          <w:color w:val="C45911" w:themeColor="accent2" w:themeShade="BF"/>
+          <w:sz w:val="28"/>
+          <w:szCs w:val="28"/>
+          <w:lang w:val="fr-FR"/>
+        </w:rPr>
+        <w:t xml:space="preserve"> à l’affichage de l’interface graphique (gui) : </w:t>
+      </w:r>
+      <w:r>
+        <w:rPr>
+          <w:rFonts w:cstheme="minorHAnsi"/>
+          <w:sz w:val="24"/>
+          <w:szCs w:val="24"/>
+          <w:lang w:val="fr-FR"/>
+        </w:rPr>
+        <w:t>le</w:t>
+      </w:r>
+      <w:r>
+        <w:rPr>
+          <w:rFonts w:eastAsia="Times New Roman" w:cstheme="minorHAnsi"/>
+          <w:sz w:val="24"/>
+          <w:szCs w:val="24"/>
+          <w:bdr w:val="none" w:sz="0" w:space="0" w:color="auto" w:frame="1"/>
+          <w:lang/>
+        </w:rPr>
+        <w:t xml:space="preserve"> </w:t>
+      </w:r>
+      <w:r>
+        <w:rPr>
+          <w:rFonts w:eastAsia="Times New Roman" w:cstheme="minorHAnsi"/>
+          <w:sz w:val="24"/>
+          <w:szCs w:val="24"/>
+          <w:bdr w:val="none" w:sz="0" w:space="0" w:color="auto" w:frame="1"/>
+          <w:lang w:val="fr-FR"/>
+        </w:rPr>
+        <w:t>package est normalement inclus</w:t>
+      </w:r>
+      <w:r>
+        <w:rPr>
+          <w:rFonts w:eastAsia="Times New Roman" w:cstheme="minorHAnsi"/>
+          <w:sz w:val="24"/>
+          <w:szCs w:val="24"/>
+          <w:bdr w:val="none" w:sz="0" w:space="0" w:color="auto" w:frame="1"/>
+          <w:lang w:val="fr-FR"/>
+        </w:rPr>
+        <w:t xml:space="preserve"> nativement avec Python mais si ce n’est pas le cas, exécuter</w:t>
+      </w:r>
+      <w:r>
+        <w:rPr>
+          <w:rFonts w:ascii="Consolas" w:eastAsia="Times New Roman" w:hAnsi="Consolas" w:cs="Courier New"/>
+          <w:sz w:val="20"/>
+          <w:szCs w:val="20"/>
+          <w:bdr w:val="none" w:sz="0" w:space="0" w:color="auto" w:frame="1"/>
+          <w:lang w:val="fr-FR"/>
+        </w:rPr>
+        <w:t xml:space="preserve"> </w:t>
+      </w:r>
+      <w:r>
+        <w:rPr>
+          <w:rFonts w:ascii="Avenir Next LT Pro Light" w:eastAsia="Times New Roman" w:hAnsi="Avenir Next LT Pro Light" w:cs="Courier New"/>
+          <w:color w:val="FFFFFF" w:themeColor="background1"/>
+          <w:sz w:val="26"/>
+          <w:szCs w:val="26"/>
+          <w:highlight w:val="black"/>
+          <w:bdr w:val="none" w:sz="0" w:space="0" w:color="auto" w:frame="1"/>
+          <w:lang/>
+        </w:rPr>
+        <w:t>sudo apt-get install python3-tk</w:t>
+      </w:r>
+      <w:r>
+        <w:rPr>
+          <w:rFonts w:ascii="Avenir Next LT Pro Light" w:eastAsia="Times New Roman" w:hAnsi="Avenir Next LT Pro Light" w:cs="Courier New"/>
+          <w:sz w:val="26"/>
+          <w:szCs w:val="26"/>
+          <w:bdr w:val="none" w:sz="0" w:space="0" w:color="auto" w:frame="1"/>
+          <w:lang w:val="fr-FR"/>
+        </w:rPr>
+        <w:t xml:space="preserve"> </w:t>
+      </w:r>
+      <w:r>
+        <w:rPr>
+          <w:rFonts w:eastAsia="Times New Roman" w:cstheme="minorHAnsi"/>
+          <w:sz w:val="24"/>
+          <w:szCs w:val="24"/>
+          <w:bdr w:val="none" w:sz="0" w:space="0" w:color="auto" w:frame="1"/>
+          <w:lang w:val="fr-FR"/>
+        </w:rPr>
+        <w:t>sous Linux / Ubuntu si besoin</w:t>
+      </w:r>
+    </w:p>
+    <w:p>
+      <w:pPr>
         <w:spacing w:after="0"/>
         <w:ind w:left="360"/>
         <w:rPr>
@@ -1813,18 +1951,7 @@
           <w:szCs w:val="28"/>
           <w:lang w:val="fr-FR"/>
         </w:rPr>
-        <w:t xml:space="preserve"> </w:t>
-      </w:r>
-      <w:r>
-        <w:rPr>
-          <w:b/>
-          <w:bCs/>
-          <w:color w:val="F9BB0B"/>
-          <w:sz w:val="28"/>
-          <w:szCs w:val="28"/>
-          <w:lang w:val="fr-FR"/>
-        </w:rPr>
-        <w:t>nécessaires au</w:t>
+        <w:t xml:space="preserve"> nécessaires au</w:t>
       </w:r>
       <w:r>
         <w:rPr>
@@ -1869,19 +1996,7 @@
             <w:sz w:val="26"/>
             <w:szCs w:val="26"/>
           </w:rPr>
-          <w:t>Speech Recognition</w:t>
-        </w:r>
-        <w:r>
-          <w:rPr>
-            <w:rStyle w:val="InternetLink"/>
-            <w:b/>
-            <w:bCs/>
-            <w:i/>
-            <w:iCs/>
-            <w:sz w:val="26"/>
-            <w:szCs w:val="26"/>
-          </w:rPr>
-          <w:t>:</w:t>
+          <w:t>Speech Recognition:</w:t>
         </w:r>
       </w:hyperlink>
       <w:r>
@@ -1959,6 +2074,9 @@
       </w:pPr>
       <w:hyperlink r:id="rId17">
         <w:r>
+          <w:rPr>
+            <w:lang w:val="fr-FR"/>
+          </w:rPr>
           <w:t xml:space="preserve"> </w:t>
         </w:r>
         <w:proofErr w:type="spellStart"/>
@@ -2212,7 +2330,8 @@
           <w:ilvl w:val="0"/>
           <w:numId w:val="1"/>
         </w:numPr>
-        <w:spacing w:after="0"/>
+        <w:spacing w:after="0" w:line="240" w:lineRule="auto"/>
+        <w:textAlignment w:val="baseline"/>
       </w:pPr>
       <w:hyperlink r:id="rId19">
         <w:proofErr w:type="spellStart"/>
@@ -2261,8 +2380,9 @@
           <w:szCs w:val="26"/>
           <w:highlight w:val="black"/>
         </w:rPr>
-        <w:t xml:space="preserve">pip </w:t>
-      </w:r>
+        <w:t xml:space="preserve">pip install </w:t>
+      </w:r>
+      <w:proofErr w:type="spellStart"/>
       <w:r>
         <w:rPr>
           <w:rFonts w:ascii="Avenir Next LT Pro Light" w:hAnsi="Avenir Next LT Pro Light"/>
@@ -2271,30 +2391,28 @@
           <w:szCs w:val="26"/>
           <w:highlight w:val="black"/>
         </w:rPr>
-        <w:t>install</w:t>
-      </w:r>
-      <w:r>
-        <w:rPr>
-          <w:rFonts w:ascii="Avenir Next LT Pro Light" w:hAnsi="Avenir Next LT Pro Light"/>
-          <w:color w:val="FFFFFF" w:themeColor="background1"/>
-          <w:sz w:val="26"/>
-          <w:szCs w:val="26"/>
-          <w:highlight w:val="black"/>
+        <w:t>PyAudio</w:t>
+      </w:r>
+      <w:proofErr w:type="spellEnd"/>
+      <w:r>
+        <w:rPr>
+          <w:rFonts w:ascii="Avenir Next LT Pro Light" w:hAnsi="Avenir Next LT Pro Light"/>
+          <w:color w:val="FFFFFF" w:themeColor="background1"/>
+          <w:sz w:val="26"/>
+          <w:szCs w:val="26"/>
         </w:rPr>
         <w:t xml:space="preserve"> </w:t>
       </w:r>
-      <w:proofErr w:type="spellStart"/>
-      <w:r>
-        <w:rPr>
-          <w:rFonts w:ascii="Avenir Next LT Pro Light" w:hAnsi="Avenir Next LT Pro Light"/>
-          <w:color w:val="FFFFFF" w:themeColor="background1"/>
-          <w:sz w:val="26"/>
-          <w:szCs w:val="26"/>
-          <w:highlight w:val="black"/>
-        </w:rPr>
-        <w:t>PyAudio</w:t>
-      </w:r>
-      <w:proofErr w:type="spellEnd"/>
+      <w:r>
+        <w:rPr>
+          <w:rFonts w:ascii="Consolas" w:eastAsia="Times New Roman" w:hAnsi="Consolas" w:cs="Courier New"/>
+          <w:sz w:val="20"/>
+          <w:szCs w:val="20"/>
+          <w:bdr w:val="none" w:sz="0" w:space="0" w:color="auto" w:frame="1"/>
+          <w:lang/>
+        </w:rPr>
+        <w:t>sudo apt-get install python-tk</w:t>
+      </w:r>
     </w:p>
     <w:p>
       <w:pPr>
@@ -2351,17 +2469,17 @@
         <w:rPr>
           <w:b/>
           <w:bCs/>
-          <w:color w:val="C00000"/>
-          <w:sz w:val="26"/>
-          <w:szCs w:val="26"/>
-          <w:lang w:val="fr-FR"/>
-        </w:rPr>
-      </w:pPr>
-      <w:r>
-        <w:rPr>
-          <w:b/>
-          <w:bCs/>
-          <w:color w:val="C00000"/>
+          <w:color w:val="FF0000"/>
+          <w:sz w:val="26"/>
+          <w:szCs w:val="26"/>
+          <w:lang w:val="fr-FR"/>
+        </w:rPr>
+      </w:pPr>
+      <w:r>
+        <w:rPr>
+          <w:b/>
+          <w:bCs/>
+          <w:color w:val="FF0000"/>
           <w:sz w:val="26"/>
           <w:szCs w:val="26"/>
           <w:lang w:val="fr-FR"/>
@@ -2373,7 +2491,7 @@
         <w:rPr>
           <w:b/>
           <w:bCs/>
-          <w:color w:val="C00000"/>
+          <w:color w:val="FF0000"/>
           <w:sz w:val="26"/>
           <w:szCs w:val="26"/>
           <w:lang w:val="fr-FR"/>
@@ -2385,7 +2503,7 @@
         <w:rPr>
           <w:b/>
           <w:bCs/>
-          <w:color w:val="C00000"/>
+          <w:color w:val="FF0000"/>
           <w:sz w:val="26"/>
           <w:szCs w:val="26"/>
           <w:lang w:val="fr-FR"/>
@@ -2495,9 +2613,535 @@
         <w:ind w:left="360"/>
         <w:jc w:val="both"/>
         <w:rPr>
-          <w:lang w:val="fr-FR"/>
-        </w:rPr>
-      </w:pPr>
+          <w:rFonts w:ascii="Avenir Next LT Pro Light" w:hAnsi="Avenir Next LT Pro Light"/>
+          <w:color w:val="FFFFFF" w:themeColor="background1"/>
+          <w:sz w:val="26"/>
+          <w:szCs w:val="26"/>
+          <w:lang w:val="fr-FR"/>
+        </w:rPr>
+      </w:pPr>
+      <w:r>
+        <w:rPr>
+          <w:lang w:val="fr-FR"/>
+        </w:rPr>
+        <w:t xml:space="preserve">Avec </w:t>
+      </w:r>
+      <w:r>
+        <w:rPr>
+          <w:b/>
+          <w:bCs/>
+          <w:lang w:val="fr-FR"/>
+        </w:rPr>
+        <w:t>Windows</w:t>
+      </w:r>
+      <w:r>
+        <w:rPr>
+          <w:lang w:val="fr-FR"/>
+        </w:rPr>
+        <w:t xml:space="preserve"> les deux commandes suivantes devraient permettre la bonne installation de </w:t>
+      </w:r>
+      <w:proofErr w:type="spellStart"/>
+      <w:r>
+        <w:rPr>
+          <w:lang w:val="fr-FR"/>
+        </w:rPr>
+        <w:t>PyAudio</w:t>
+      </w:r>
+      <w:proofErr w:type="spellEnd"/>
+      <w:r>
+        <w:rPr>
+          <w:lang w:val="fr-FR"/>
+        </w:rPr>
+        <w:t xml:space="preserve"> : </w:t>
+      </w:r>
+      <w:proofErr w:type="spellStart"/>
+      <w:r>
+        <w:rPr>
+          <w:rFonts w:ascii="Avenir Next LT Pro Light" w:hAnsi="Avenir Next LT Pro Light"/>
+          <w:color w:val="FFFFFF" w:themeColor="background1"/>
+          <w:sz w:val="26"/>
+          <w:szCs w:val="26"/>
+          <w:highlight w:val="black"/>
+          <w:lang w:val="fr-FR"/>
+        </w:rPr>
+        <w:t>pip</w:t>
+      </w:r>
+      <w:proofErr w:type="spellEnd"/>
+      <w:r>
+        <w:rPr>
+          <w:rFonts w:ascii="Avenir Next LT Pro Light" w:hAnsi="Avenir Next LT Pro Light"/>
+          <w:color w:val="FFFFFF" w:themeColor="background1"/>
+          <w:sz w:val="26"/>
+          <w:szCs w:val="26"/>
+          <w:highlight w:val="black"/>
+          <w:lang w:val="fr-FR"/>
+        </w:rPr>
+        <w:t xml:space="preserve"> </w:t>
+      </w:r>
+      <w:proofErr w:type="spellStart"/>
+      <w:r>
+        <w:rPr>
+          <w:rFonts w:ascii="Avenir Next LT Pro Light" w:hAnsi="Avenir Next LT Pro Light"/>
+          <w:color w:val="FFFFFF" w:themeColor="background1"/>
+          <w:sz w:val="26"/>
+          <w:szCs w:val="26"/>
+          <w:highlight w:val="black"/>
+          <w:lang w:val="fr-FR"/>
+        </w:rPr>
+        <w:t>install</w:t>
+      </w:r>
+      <w:proofErr w:type="spellEnd"/>
+      <w:r>
+        <w:rPr>
+          <w:rFonts w:ascii="Avenir Next LT Pro Light" w:hAnsi="Avenir Next LT Pro Light"/>
+          <w:color w:val="FFFFFF" w:themeColor="background1"/>
+          <w:sz w:val="26"/>
+          <w:szCs w:val="26"/>
+          <w:highlight w:val="black"/>
+          <w:lang w:val="fr-FR"/>
+        </w:rPr>
+        <w:t xml:space="preserve"> </w:t>
+      </w:r>
+      <w:proofErr w:type="spellStart"/>
+      <w:r>
+        <w:rPr>
+          <w:rFonts w:ascii="Avenir Next LT Pro Light" w:hAnsi="Avenir Next LT Pro Light"/>
+          <w:color w:val="FFFFFF" w:themeColor="background1"/>
+          <w:sz w:val="26"/>
+          <w:szCs w:val="26"/>
+          <w:highlight w:val="black"/>
+          <w:lang w:val="fr-FR"/>
+        </w:rPr>
+        <w:t>pipwin</w:t>
+      </w:r>
+      <w:proofErr w:type="spellEnd"/>
+      <w:r>
+        <w:rPr>
+          <w:rFonts w:ascii="Avenir Next LT Pro Light" w:hAnsi="Avenir Next LT Pro Light"/>
+          <w:color w:val="FFFFFF" w:themeColor="background1"/>
+          <w:sz w:val="26"/>
+          <w:szCs w:val="26"/>
+          <w:lang w:val="fr-FR"/>
+        </w:rPr>
+        <w:t xml:space="preserve"> </w:t>
+      </w:r>
+      <w:r>
+        <w:rPr>
+          <w:lang w:val="fr-FR"/>
+        </w:rPr>
+        <w:t>suivi de</w:t>
+      </w:r>
+      <w:r>
+        <w:rPr>
+          <w:rFonts w:ascii="Avenir Next LT Pro Light" w:hAnsi="Avenir Next LT Pro Light"/>
+          <w:color w:val="FFFFFF" w:themeColor="background1"/>
+          <w:sz w:val="26"/>
+          <w:szCs w:val="26"/>
+          <w:lang w:val="fr-FR"/>
+        </w:rPr>
+        <w:t xml:space="preserve"> </w:t>
+      </w:r>
+      <w:proofErr w:type="spellStart"/>
+      <w:r>
+        <w:rPr>
+          <w:rFonts w:ascii="Avenir Next LT Pro Light" w:hAnsi="Avenir Next LT Pro Light"/>
+          <w:color w:val="FFFFFF" w:themeColor="background1"/>
+          <w:sz w:val="26"/>
+          <w:szCs w:val="26"/>
+          <w:highlight w:val="black"/>
+          <w:lang w:val="fr-FR"/>
+        </w:rPr>
+        <w:t>pipwin</w:t>
+      </w:r>
+      <w:proofErr w:type="spellEnd"/>
+      <w:r>
+        <w:rPr>
+          <w:rFonts w:ascii="Avenir Next LT Pro Light" w:hAnsi="Avenir Next LT Pro Light"/>
+          <w:color w:val="FFFFFF" w:themeColor="background1"/>
+          <w:sz w:val="26"/>
+          <w:szCs w:val="26"/>
+          <w:highlight w:val="black"/>
+          <w:lang w:val="fr-FR"/>
+        </w:rPr>
+        <w:t xml:space="preserve"> </w:t>
+      </w:r>
+      <w:proofErr w:type="spellStart"/>
+      <w:r>
+        <w:rPr>
+          <w:rFonts w:ascii="Avenir Next LT Pro Light" w:hAnsi="Avenir Next LT Pro Light"/>
+          <w:color w:val="FFFFFF" w:themeColor="background1"/>
+          <w:sz w:val="26"/>
+          <w:szCs w:val="26"/>
+          <w:highlight w:val="black"/>
+          <w:lang w:val="fr-FR"/>
+        </w:rPr>
+        <w:t>install</w:t>
+      </w:r>
+      <w:proofErr w:type="spellEnd"/>
+      <w:r>
+        <w:rPr>
+          <w:rFonts w:ascii="Avenir Next LT Pro Light" w:hAnsi="Avenir Next LT Pro Light"/>
+          <w:color w:val="FFFFFF" w:themeColor="background1"/>
+          <w:sz w:val="26"/>
+          <w:szCs w:val="26"/>
+          <w:highlight w:val="black"/>
+          <w:lang w:val="fr-FR"/>
+        </w:rPr>
+        <w:t xml:space="preserve"> </w:t>
+      </w:r>
+      <w:proofErr w:type="spellStart"/>
+      <w:r>
+        <w:rPr>
+          <w:rFonts w:ascii="Avenir Next LT Pro Light" w:hAnsi="Avenir Next LT Pro Light"/>
+          <w:color w:val="FFFFFF" w:themeColor="background1"/>
+          <w:sz w:val="26"/>
+          <w:szCs w:val="26"/>
+          <w:highlight w:val="black"/>
+          <w:lang w:val="fr-FR"/>
+        </w:rPr>
+        <w:t>pyaudio</w:t>
+      </w:r>
+      <w:proofErr w:type="spellEnd"/>
+    </w:p>
+    <w:p>
+      <w:pPr>
+        <w:spacing w:after="0"/>
+        <w:ind w:left="360"/>
+        <w:rPr>
+          <w:rFonts w:ascii="Avenir Next LT Pro Light" w:hAnsi="Avenir Next LT Pro Light"/>
+          <w:color w:val="FFFFFF" w:themeColor="background1"/>
+          <w:sz w:val="26"/>
+          <w:szCs w:val="26"/>
+          <w:lang w:val="fr-FR"/>
+        </w:rPr>
+      </w:pPr>
+      <w:r>
+        <w:rPr>
+          <w:lang w:val="fr-FR"/>
+        </w:rPr>
+        <w:t>Sous Linux (</w:t>
+      </w:r>
+      <w:r>
+        <w:rPr>
+          <w:b/>
+          <w:bCs/>
+          <w:lang w:val="fr-FR"/>
+        </w:rPr>
+        <w:t>Ubuntu</w:t>
+      </w:r>
+      <w:r>
+        <w:rPr>
+          <w:b/>
+          <w:bCs/>
+          <w:lang w:val="fr-FR"/>
+        </w:rPr>
+        <w:t xml:space="preserve">) </w:t>
+      </w:r>
+      <w:r>
+        <w:rPr>
+          <w:lang w:val="fr-FR"/>
+        </w:rPr>
+        <w:t xml:space="preserve">les deux commandes suivantes devraient permettre la bonne installation de </w:t>
+      </w:r>
+      <w:proofErr w:type="spellStart"/>
+      <w:r>
+        <w:rPr>
+          <w:lang w:val="fr-FR"/>
+        </w:rPr>
+        <w:t>PyAudio</w:t>
+      </w:r>
+      <w:proofErr w:type="spellEnd"/>
+      <w:r>
+        <w:rPr>
+          <w:lang w:val="fr-FR"/>
+        </w:rPr>
+        <w:t> :</w:t>
+      </w:r>
+      <w:r>
+        <w:rPr>
+          <w:lang w:val="fr-FR"/>
+        </w:rPr>
+        <w:t xml:space="preserve"> </w:t>
+      </w:r>
+      <w:proofErr w:type="spellStart"/>
+      <w:r>
+        <w:rPr>
+          <w:rFonts w:ascii="Avenir Next LT Pro Light" w:hAnsi="Avenir Next LT Pro Light"/>
+          <w:color w:val="FFFFFF" w:themeColor="background1"/>
+          <w:sz w:val="26"/>
+          <w:szCs w:val="26"/>
+          <w:highlight w:val="black"/>
+          <w:lang w:val="fr-FR"/>
+        </w:rPr>
+        <w:t>sudo</w:t>
+      </w:r>
+      <w:proofErr w:type="spellEnd"/>
+      <w:r>
+        <w:rPr>
+          <w:rFonts w:ascii="Avenir Next LT Pro Light" w:hAnsi="Avenir Next LT Pro Light"/>
+          <w:color w:val="FFFFFF" w:themeColor="background1"/>
+          <w:sz w:val="26"/>
+          <w:szCs w:val="26"/>
+          <w:highlight w:val="black"/>
+          <w:lang w:val="fr-FR"/>
+        </w:rPr>
+        <w:t xml:space="preserve"> apt-get </w:t>
+      </w:r>
+      <w:proofErr w:type="spellStart"/>
+      <w:r>
+        <w:rPr>
+          <w:rFonts w:ascii="Avenir Next LT Pro Light" w:hAnsi="Avenir Next LT Pro Light"/>
+          <w:color w:val="FFFFFF" w:themeColor="background1"/>
+          <w:sz w:val="26"/>
+          <w:szCs w:val="26"/>
+          <w:highlight w:val="black"/>
+          <w:lang w:val="fr-FR"/>
+        </w:rPr>
+        <w:t>install</w:t>
+      </w:r>
+      <w:proofErr w:type="spellEnd"/>
+      <w:r>
+        <w:rPr>
+          <w:rFonts w:ascii="Avenir Next LT Pro Light" w:hAnsi="Avenir Next LT Pro Light"/>
+          <w:color w:val="FFFFFF" w:themeColor="background1"/>
+          <w:sz w:val="26"/>
+          <w:szCs w:val="26"/>
+          <w:highlight w:val="black"/>
+          <w:lang w:val="fr-FR"/>
+        </w:rPr>
+        <w:t xml:space="preserve"> -y portaudio19-dev</w:t>
+      </w:r>
+      <w:r>
+        <w:rPr>
+          <w:rFonts w:ascii="Avenir Next LT Pro Light" w:hAnsi="Avenir Next LT Pro Light"/>
+          <w:color w:val="FFFFFF" w:themeColor="background1"/>
+          <w:sz w:val="26"/>
+          <w:szCs w:val="26"/>
+          <w:lang w:val="fr-FR"/>
+        </w:rPr>
+        <w:t xml:space="preserve"> </w:t>
+      </w:r>
+      <w:r>
+        <w:rPr>
+          <w:lang w:val="fr-FR"/>
+        </w:rPr>
+        <w:t>suivi de</w:t>
+      </w:r>
+      <w:r>
+        <w:rPr>
+          <w:rFonts w:ascii="Avenir Next LT Pro Light" w:hAnsi="Avenir Next LT Pro Light"/>
+          <w:color w:val="FFFFFF" w:themeColor="background1"/>
+          <w:sz w:val="26"/>
+          <w:szCs w:val="26"/>
+          <w:lang w:val="fr-FR"/>
+        </w:rPr>
+        <w:t xml:space="preserve"> </w:t>
+      </w:r>
+      <w:proofErr w:type="spellStart"/>
+      <w:r>
+        <w:rPr>
+          <w:rFonts w:ascii="Avenir Next LT Pro Light" w:hAnsi="Avenir Next LT Pro Light"/>
+          <w:color w:val="FFFFFF" w:themeColor="background1"/>
+          <w:sz w:val="26"/>
+          <w:szCs w:val="26"/>
+          <w:highlight w:val="black"/>
+          <w:lang w:val="fr-FR"/>
+        </w:rPr>
+        <w:t>pip</w:t>
+      </w:r>
+      <w:proofErr w:type="spellEnd"/>
+      <w:r>
+        <w:rPr>
+          <w:rFonts w:ascii="Avenir Next LT Pro Light" w:hAnsi="Avenir Next LT Pro Light"/>
+          <w:color w:val="FFFFFF" w:themeColor="background1"/>
+          <w:sz w:val="26"/>
+          <w:szCs w:val="26"/>
+          <w:highlight w:val="black"/>
+          <w:lang w:val="fr-FR"/>
+        </w:rPr>
+        <w:t xml:space="preserve"> </w:t>
+      </w:r>
+      <w:proofErr w:type="spellStart"/>
+      <w:r>
+        <w:rPr>
+          <w:rFonts w:ascii="Avenir Next LT Pro Light" w:hAnsi="Avenir Next LT Pro Light"/>
+          <w:color w:val="FFFFFF" w:themeColor="background1"/>
+          <w:sz w:val="26"/>
+          <w:szCs w:val="26"/>
+          <w:highlight w:val="black"/>
+          <w:lang w:val="fr-FR"/>
+        </w:rPr>
+        <w:t>install</w:t>
+      </w:r>
+      <w:proofErr w:type="spellEnd"/>
+      <w:r>
+        <w:rPr>
+          <w:rFonts w:ascii="Avenir Next LT Pro Light" w:hAnsi="Avenir Next LT Pro Light"/>
+          <w:color w:val="FFFFFF" w:themeColor="background1"/>
+          <w:sz w:val="26"/>
+          <w:szCs w:val="26"/>
+          <w:highlight w:val="black"/>
+          <w:lang w:val="fr-FR"/>
+        </w:rPr>
+        <w:t xml:space="preserve"> </w:t>
+      </w:r>
+      <w:proofErr w:type="spellStart"/>
+      <w:r>
+        <w:rPr>
+          <w:rFonts w:ascii="Avenir Next LT Pro Light" w:hAnsi="Avenir Next LT Pro Light"/>
+          <w:color w:val="FFFFFF" w:themeColor="background1"/>
+          <w:sz w:val="26"/>
+          <w:szCs w:val="26"/>
+          <w:highlight w:val="black"/>
+          <w:lang w:val="fr-FR"/>
+        </w:rPr>
+        <w:t>PyAudio</w:t>
+      </w:r>
+      <w:proofErr w:type="spellEnd"/>
+      <w:r>
+        <w:rPr>
+          <w:rFonts w:ascii="Avenir Next LT Pro Light" w:hAnsi="Avenir Next LT Pro Light"/>
+          <w:color w:val="FFFFFF" w:themeColor="background1"/>
+          <w:sz w:val="26"/>
+          <w:szCs w:val="26"/>
+          <w:lang w:val="fr-FR"/>
+        </w:rPr>
+        <w:t>.</w:t>
+      </w:r>
+    </w:p>
+    <w:p>
+      <w:pPr>
+        <w:spacing w:after="0"/>
+        <w:ind w:left="360"/>
+        <w:rPr>
+          <w:lang w:val="fr-FR"/>
+        </w:rPr>
+      </w:pPr>
+      <w:r>
+        <w:rPr>
+          <w:lang w:val="fr-FR"/>
+        </w:rPr>
+        <w:t xml:space="preserve">Si une erreur </w:t>
+      </w:r>
+      <w:proofErr w:type="spellStart"/>
+      <w:r>
+        <w:rPr>
+          <w:lang w:val="fr-FR"/>
+        </w:rPr>
+        <w:t>persite</w:t>
+      </w:r>
+      <w:proofErr w:type="spellEnd"/>
+      <w:r>
+        <w:rPr>
+          <w:lang w:val="fr-FR"/>
+        </w:rPr>
+        <w:t xml:space="preserve"> </w:t>
+      </w:r>
+      <w:proofErr w:type="spellStart"/>
+      <w:r>
+        <w:rPr>
+          <w:lang w:val="fr-FR"/>
+        </w:rPr>
+        <w:t>executer</w:t>
+      </w:r>
+      <w:proofErr w:type="spellEnd"/>
+      <w:r>
+        <w:rPr>
+          <w:lang w:val="fr-FR"/>
+        </w:rPr>
+        <w:t xml:space="preserve"> </w:t>
+      </w:r>
+      <w:proofErr w:type="spellStart"/>
+      <w:r>
+        <w:rPr>
+          <w:rFonts w:ascii="Avenir Next LT Pro Light" w:hAnsi="Avenir Next LT Pro Light"/>
+          <w:color w:val="FFFFFF" w:themeColor="background1"/>
+          <w:sz w:val="26"/>
+          <w:szCs w:val="26"/>
+          <w:highlight w:val="black"/>
+          <w:lang w:val="fr-FR"/>
+        </w:rPr>
+        <w:t>sudo</w:t>
+      </w:r>
+      <w:proofErr w:type="spellEnd"/>
+      <w:r>
+        <w:rPr>
+          <w:rFonts w:ascii="Avenir Next LT Pro Light" w:hAnsi="Avenir Next LT Pro Light"/>
+          <w:color w:val="FFFFFF" w:themeColor="background1"/>
+          <w:sz w:val="26"/>
+          <w:szCs w:val="26"/>
+          <w:highlight w:val="black"/>
+          <w:lang w:val="fr-FR"/>
+        </w:rPr>
+        <w:t xml:space="preserve"> apt-get </w:t>
+      </w:r>
+      <w:proofErr w:type="spellStart"/>
+      <w:r>
+        <w:rPr>
+          <w:rFonts w:ascii="Avenir Next LT Pro Light" w:hAnsi="Avenir Next LT Pro Light"/>
+          <w:color w:val="FFFFFF" w:themeColor="background1"/>
+          <w:sz w:val="26"/>
+          <w:szCs w:val="26"/>
+          <w:highlight w:val="black"/>
+          <w:lang w:val="fr-FR"/>
+        </w:rPr>
+        <w:t>install</w:t>
+      </w:r>
+      <w:proofErr w:type="spellEnd"/>
+      <w:r>
+        <w:rPr>
+          <w:rFonts w:ascii="Avenir Next LT Pro Light" w:hAnsi="Avenir Next LT Pro Light"/>
+          <w:color w:val="FFFFFF" w:themeColor="background1"/>
+          <w:sz w:val="26"/>
+          <w:szCs w:val="26"/>
+          <w:highlight w:val="black"/>
+          <w:lang w:val="fr-FR"/>
+        </w:rPr>
+        <w:t xml:space="preserve"> python3.9-dev</w:t>
+      </w:r>
+      <w:r>
+        <w:rPr>
+          <w:rFonts w:ascii="Avenir Next LT Pro Light" w:hAnsi="Avenir Next LT Pro Light"/>
+          <w:color w:val="FFFFFF" w:themeColor="background1"/>
+          <w:sz w:val="26"/>
+          <w:szCs w:val="26"/>
+          <w:lang w:val="fr-FR"/>
+        </w:rPr>
+        <w:t xml:space="preserve"> </w:t>
+      </w:r>
+      <w:r>
+        <w:rPr>
+          <w:lang w:val="fr-FR"/>
+        </w:rPr>
+        <w:t xml:space="preserve">et réessayer d’installer </w:t>
+      </w:r>
+      <w:proofErr w:type="spellStart"/>
+      <w:r>
+        <w:rPr>
+          <w:lang w:val="fr-FR"/>
+        </w:rPr>
+        <w:t>PyAudio</w:t>
+      </w:r>
+      <w:proofErr w:type="spellEnd"/>
+      <w:r>
+        <w:rPr>
+          <w:lang w:val="fr-FR"/>
+        </w:rPr>
+        <w:t>.</w:t>
+      </w:r>
+    </w:p>
+    <w:p>
+      <w:pPr>
+        <w:spacing w:after="0"/>
+        <w:ind w:left="360"/>
+        <w:rPr>
+          <w:i/>
+          <w:iCs/>
+          <w:lang w:val="fr-FR"/>
+        </w:rPr>
+      </w:pPr>
+      <w:bookmarkStart w:id="0" w:name="_GoBack"/>
+      <w:bookmarkEnd w:id="0"/>
     </w:p>
     <w:p>
       <w:pPr>
@@ -2505,434 +3149,6 @@
         <w:ind w:left="360"/>
         <w:jc w:val="both"/>
         <w:rPr>
-          <w:rFonts w:ascii="Avenir Next LT Pro Light" w:hAnsi="Avenir Next LT Pro Light"/>
-          <w:color w:val="FFFFFF" w:themeColor="background1"/>
-          <w:sz w:val="26"/>
-          <w:szCs w:val="26"/>
-          <w:lang w:val="fr-FR"/>
-        </w:rPr>
-      </w:pPr>
-      <w:r>
-        <w:rPr>
-          <w:lang w:val="fr-FR"/>
-        </w:rPr>
-        <w:t xml:space="preserve">Avec </w:t>
-      </w:r>
-      <w:r>
-        <w:rPr>
-          <w:b/>
-          <w:bCs/>
-          <w:lang w:val="fr-FR"/>
-        </w:rPr>
-        <w:t>Windows</w:t>
-      </w:r>
-      <w:r>
-        <w:rPr>
-          <w:lang w:val="fr-FR"/>
-        </w:rPr>
-        <w:t xml:space="preserve"> les deux commandes suivantes devraient permettre la bonne installation de </w:t>
-      </w:r>
-      <w:proofErr w:type="spellStart"/>
-      <w:r>
-        <w:rPr>
-          <w:lang w:val="fr-FR"/>
-        </w:rPr>
-        <w:t>PyAudio</w:t>
-      </w:r>
-      <w:proofErr w:type="spellEnd"/>
-      <w:r>
-        <w:rPr>
-          <w:lang w:val="fr-FR"/>
-        </w:rPr>
-        <w:t xml:space="preserve"> : </w:t>
-      </w:r>
-      <w:proofErr w:type="spellStart"/>
-      <w:r>
-        <w:rPr>
-          <w:rFonts w:ascii="Avenir Next LT Pro Light" w:hAnsi="Avenir Next LT Pro Light"/>
-          <w:color w:val="FFFFFF" w:themeColor="background1"/>
-          <w:sz w:val="26"/>
-          <w:szCs w:val="26"/>
-          <w:highlight w:val="black"/>
-          <w:lang w:val="fr-FR"/>
-        </w:rPr>
-        <w:t>pip</w:t>
-      </w:r>
-      <w:proofErr w:type="spellEnd"/>
-      <w:r>
-        <w:rPr>
-          <w:rFonts w:ascii="Avenir Next LT Pro Light" w:hAnsi="Avenir Next LT Pro Light"/>
-          <w:color w:val="FFFFFF" w:themeColor="background1"/>
-          <w:sz w:val="26"/>
-          <w:szCs w:val="26"/>
-          <w:highlight w:val="black"/>
-          <w:lang w:val="fr-FR"/>
-        </w:rPr>
-        <w:t xml:space="preserve"> </w:t>
-      </w:r>
-      <w:proofErr w:type="spellStart"/>
-      <w:r>
-        <w:rPr>
-          <w:rFonts w:ascii="Avenir Next LT Pro Light" w:hAnsi="Avenir Next LT Pro Light"/>
-          <w:color w:val="FFFFFF" w:themeColor="background1"/>
-          <w:sz w:val="26"/>
-          <w:szCs w:val="26"/>
-          <w:highlight w:val="black"/>
-          <w:lang w:val="fr-FR"/>
-        </w:rPr>
-        <w:t>install</w:t>
-      </w:r>
-      <w:proofErr w:type="spellEnd"/>
-      <w:r>
-        <w:rPr>
-          <w:rFonts w:ascii="Avenir Next LT Pro Light" w:hAnsi="Avenir Next LT Pro Light"/>
-          <w:color w:val="FFFFFF" w:themeColor="background1"/>
-          <w:sz w:val="26"/>
-          <w:szCs w:val="26"/>
-          <w:highlight w:val="black"/>
-          <w:lang w:val="fr-FR"/>
-        </w:rPr>
-        <w:t xml:space="preserve"> </w:t>
-      </w:r>
-      <w:proofErr w:type="spellStart"/>
-      <w:r>
-        <w:rPr>
-          <w:rFonts w:ascii="Avenir Next LT Pro Light" w:hAnsi="Avenir Next LT Pro Light"/>
-          <w:color w:val="FFFFFF" w:themeColor="background1"/>
-          <w:sz w:val="26"/>
-          <w:szCs w:val="26"/>
-          <w:highlight w:val="black"/>
-          <w:lang w:val="fr-FR"/>
-        </w:rPr>
-        <w:t>pipwin</w:t>
-      </w:r>
-      <w:proofErr w:type="spellEnd"/>
-      <w:r>
-        <w:rPr>
-          <w:rFonts w:ascii="Avenir Next LT Pro Light" w:hAnsi="Avenir Next LT Pro Light"/>
-          <w:color w:val="FFFFFF" w:themeColor="background1"/>
-          <w:sz w:val="26"/>
-          <w:szCs w:val="26"/>
-          <w:lang w:val="fr-FR"/>
-        </w:rPr>
-        <w:t xml:space="preserve"> </w:t>
-      </w:r>
-      <w:r>
-        <w:rPr>
-          <w:lang w:val="fr-FR"/>
-        </w:rPr>
-        <w:t>suivi de</w:t>
-      </w:r>
-      <w:r>
-        <w:rPr>
-          <w:rFonts w:ascii="Avenir Next LT Pro Light" w:hAnsi="Avenir Next LT Pro Light"/>
-          <w:color w:val="FFFFFF" w:themeColor="background1"/>
-          <w:sz w:val="26"/>
-          <w:szCs w:val="26"/>
-          <w:lang w:val="fr-FR"/>
-        </w:rPr>
-        <w:t xml:space="preserve"> </w:t>
-      </w:r>
-      <w:proofErr w:type="spellStart"/>
-      <w:r>
-        <w:rPr>
-          <w:rFonts w:ascii="Avenir Next LT Pro Light" w:hAnsi="Avenir Next LT Pro Light"/>
-          <w:color w:val="FFFFFF" w:themeColor="background1"/>
-          <w:sz w:val="26"/>
-          <w:szCs w:val="26"/>
-          <w:highlight w:val="black"/>
-          <w:lang w:val="fr-FR"/>
-        </w:rPr>
-        <w:t>pipwin</w:t>
-      </w:r>
-      <w:proofErr w:type="spellEnd"/>
-      <w:r>
-        <w:rPr>
-          <w:rFonts w:ascii="Avenir Next LT Pro Light" w:hAnsi="Avenir Next LT Pro Light"/>
-          <w:color w:val="FFFFFF" w:themeColor="background1"/>
-          <w:sz w:val="26"/>
-          <w:szCs w:val="26"/>
-          <w:highlight w:val="black"/>
-          <w:lang w:val="fr-FR"/>
-        </w:rPr>
-        <w:t xml:space="preserve"> </w:t>
-      </w:r>
-      <w:proofErr w:type="spellStart"/>
-      <w:r>
-        <w:rPr>
-          <w:rFonts w:ascii="Avenir Next LT Pro Light" w:hAnsi="Avenir Next LT Pro Light"/>
-          <w:color w:val="FFFFFF" w:themeColor="background1"/>
-          <w:sz w:val="26"/>
-          <w:szCs w:val="26"/>
-          <w:highlight w:val="black"/>
-          <w:lang w:val="fr-FR"/>
-        </w:rPr>
-        <w:t>install</w:t>
-      </w:r>
-      <w:proofErr w:type="spellEnd"/>
-      <w:r>
-        <w:rPr>
-          <w:rFonts w:ascii="Avenir Next LT Pro Light" w:hAnsi="Avenir Next LT Pro Light"/>
-          <w:color w:val="FFFFFF" w:themeColor="background1"/>
-          <w:sz w:val="26"/>
-          <w:szCs w:val="26"/>
-          <w:highlight w:val="black"/>
-          <w:lang w:val="fr-FR"/>
-        </w:rPr>
-        <w:t xml:space="preserve"> </w:t>
-      </w:r>
-      <w:proofErr w:type="spellStart"/>
-      <w:r>
-        <w:rPr>
-          <w:rFonts w:ascii="Avenir Next LT Pro Light" w:hAnsi="Avenir Next LT Pro Light"/>
-          <w:color w:val="FFFFFF" w:themeColor="background1"/>
-          <w:sz w:val="26"/>
-          <w:szCs w:val="26"/>
-          <w:highlight w:val="black"/>
-          <w:lang w:val="fr-FR"/>
-        </w:rPr>
-        <w:t>pyaudio</w:t>
-      </w:r>
-      <w:proofErr w:type="spellEnd"/>
-    </w:p>
-    <w:p>
-      <w:pPr>
-        <w:spacing w:after="0"/>
-        <w:ind w:left="360"/>
-        <w:jc w:val="both"/>
-        <w:rPr>
-          <w:rFonts w:ascii="Avenir Next LT Pro Light" w:hAnsi="Avenir Next LT Pro Light"/>
-          <w:color w:val="FFFFFF" w:themeColor="background1"/>
-          <w:sz w:val="26"/>
-          <w:szCs w:val="26"/>
-          <w:lang w:val="fr-FR"/>
-        </w:rPr>
-      </w:pPr>
-    </w:p>
-    <w:p>
-      <w:pPr>
-        <w:spacing w:after="0"/>
-        <w:ind w:left="360"/>
-        <w:rPr>
-          <w:rFonts w:ascii="Avenir Next LT Pro Light" w:hAnsi="Avenir Next LT Pro Light"/>
-          <w:color w:val="FFFFFF" w:themeColor="background1"/>
-          <w:sz w:val="26"/>
-          <w:szCs w:val="26"/>
-          <w:lang w:val="fr-FR"/>
-        </w:rPr>
-      </w:pPr>
-      <w:r>
-        <w:rPr>
-          <w:lang w:val="fr-FR"/>
-        </w:rPr>
-        <w:t>Sous Linux (</w:t>
-      </w:r>
-      <w:r>
-        <w:rPr>
-          <w:b/>
-          <w:bCs/>
-          <w:lang w:val="fr-FR"/>
-        </w:rPr>
-        <w:t>Ubuntu</w:t>
-      </w:r>
-      <w:r>
-        <w:rPr>
-          <w:b/>
-          <w:bCs/>
-          <w:lang w:val="fr-FR"/>
-        </w:rPr>
-        <w:t xml:space="preserve">) </w:t>
-      </w:r>
-      <w:r>
-        <w:rPr>
-          <w:lang w:val="fr-FR"/>
-        </w:rPr>
-        <w:t xml:space="preserve">les deux commandes suivantes devraient permettre la bonne installation de </w:t>
-      </w:r>
-      <w:proofErr w:type="spellStart"/>
-      <w:r>
-        <w:rPr>
-          <w:lang w:val="fr-FR"/>
-        </w:rPr>
-        <w:t>PyAudio</w:t>
-      </w:r>
-      <w:proofErr w:type="spellEnd"/>
-      <w:r>
-        <w:rPr>
-          <w:lang w:val="fr-FR"/>
-        </w:rPr>
-        <w:t> :</w:t>
-      </w:r>
-      <w:r>
-        <w:rPr>
-          <w:lang w:val="fr-FR"/>
-        </w:rPr>
-        <w:t xml:space="preserve"> </w:t>
-      </w:r>
-      <w:proofErr w:type="spellStart"/>
-      <w:r>
-        <w:rPr>
-          <w:rFonts w:ascii="Avenir Next LT Pro Light" w:hAnsi="Avenir Next LT Pro Light"/>
-          <w:color w:val="FFFFFF" w:themeColor="background1"/>
-          <w:sz w:val="26"/>
-          <w:szCs w:val="26"/>
-          <w:highlight w:val="black"/>
-          <w:lang w:val="fr-FR"/>
-        </w:rPr>
-        <w:t>sudo</w:t>
-      </w:r>
-      <w:proofErr w:type="spellEnd"/>
-      <w:r>
-        <w:rPr>
-          <w:rFonts w:ascii="Avenir Next LT Pro Light" w:hAnsi="Avenir Next LT Pro Light"/>
-          <w:color w:val="FFFFFF" w:themeColor="background1"/>
-          <w:sz w:val="26"/>
-          <w:szCs w:val="26"/>
-          <w:highlight w:val="black"/>
-          <w:lang w:val="fr-FR"/>
-        </w:rPr>
-        <w:t xml:space="preserve"> apt-get </w:t>
-      </w:r>
-      <w:proofErr w:type="spellStart"/>
-      <w:r>
-        <w:rPr>
-          <w:rFonts w:ascii="Avenir Next LT Pro Light" w:hAnsi="Avenir Next LT Pro Light"/>
-          <w:color w:val="FFFFFF" w:themeColor="background1"/>
-          <w:sz w:val="26"/>
-          <w:szCs w:val="26"/>
-          <w:highlight w:val="black"/>
-          <w:lang w:val="fr-FR"/>
-        </w:rPr>
-        <w:t>install</w:t>
-      </w:r>
-      <w:proofErr w:type="spellEnd"/>
-      <w:r>
-        <w:rPr>
-          <w:rFonts w:ascii="Avenir Next LT Pro Light" w:hAnsi="Avenir Next LT Pro Light"/>
-          <w:color w:val="FFFFFF" w:themeColor="background1"/>
-          <w:sz w:val="26"/>
-          <w:szCs w:val="26"/>
-          <w:highlight w:val="black"/>
-          <w:lang w:val="fr-FR"/>
-        </w:rPr>
-        <w:t xml:space="preserve"> -y portaudio19-dev</w:t>
-      </w:r>
-      <w:r>
-        <w:rPr>
-          <w:rFonts w:ascii="Avenir Next LT Pro Light" w:hAnsi="Avenir Next LT Pro Light"/>
-          <w:color w:val="FFFFFF" w:themeColor="background1"/>
-          <w:sz w:val="26"/>
-          <w:szCs w:val="26"/>
-          <w:lang w:val="fr-FR"/>
-        </w:rPr>
-        <w:t xml:space="preserve"> </w:t>
-      </w:r>
-      <w:r>
-        <w:rPr>
-          <w:lang w:val="fr-FR"/>
-        </w:rPr>
-        <w:t>suivi de</w:t>
-      </w:r>
-      <w:r>
-        <w:rPr>
-          <w:rFonts w:ascii="Avenir Next LT Pro Light" w:hAnsi="Avenir Next LT Pro Light"/>
-          <w:color w:val="FFFFFF" w:themeColor="background1"/>
-          <w:sz w:val="26"/>
-          <w:szCs w:val="26"/>
-          <w:lang w:val="fr-FR"/>
-        </w:rPr>
-        <w:t xml:space="preserve"> </w:t>
-      </w:r>
-      <w:proofErr w:type="spellStart"/>
-      <w:r>
-        <w:rPr>
-          <w:rFonts w:ascii="Avenir Next LT Pro Light" w:hAnsi="Avenir Next LT Pro Light"/>
-          <w:color w:val="FFFFFF" w:themeColor="background1"/>
-          <w:sz w:val="26"/>
-          <w:szCs w:val="26"/>
-          <w:highlight w:val="black"/>
-          <w:lang w:val="fr-FR"/>
-        </w:rPr>
-        <w:t>pip</w:t>
-      </w:r>
-      <w:proofErr w:type="spellEnd"/>
-      <w:r>
-        <w:rPr>
-          <w:rFonts w:ascii="Avenir Next LT Pro Light" w:hAnsi="Avenir Next LT Pro Light"/>
-          <w:color w:val="FFFFFF" w:themeColor="background1"/>
-          <w:sz w:val="26"/>
-          <w:szCs w:val="26"/>
-          <w:highlight w:val="black"/>
-          <w:lang w:val="fr-FR"/>
-        </w:rPr>
-        <w:t xml:space="preserve"> </w:t>
-      </w:r>
-      <w:proofErr w:type="spellStart"/>
-      <w:r>
-        <w:rPr>
-          <w:rFonts w:ascii="Avenir Next LT Pro Light" w:hAnsi="Avenir Next LT Pro Light"/>
-          <w:color w:val="FFFFFF" w:themeColor="background1"/>
-          <w:sz w:val="26"/>
-          <w:szCs w:val="26"/>
-          <w:highlight w:val="black"/>
-          <w:lang w:val="fr-FR"/>
-        </w:rPr>
-        <w:t>install</w:t>
-      </w:r>
-      <w:proofErr w:type="spellEnd"/>
-      <w:r>
-        <w:rPr>
-          <w:rFonts w:ascii="Avenir Next LT Pro Light" w:hAnsi="Avenir Next LT Pro Light"/>
-          <w:color w:val="FFFFFF" w:themeColor="background1"/>
-          <w:sz w:val="26"/>
-          <w:szCs w:val="26"/>
-          <w:highlight w:val="black"/>
-          <w:lang w:val="fr-FR"/>
-        </w:rPr>
-        <w:t xml:space="preserve"> </w:t>
-      </w:r>
-      <w:proofErr w:type="spellStart"/>
-      <w:r>
-        <w:rPr>
-          <w:rFonts w:ascii="Avenir Next LT Pro Light" w:hAnsi="Avenir Next LT Pro Light"/>
-          <w:color w:val="FFFFFF" w:themeColor="background1"/>
-          <w:sz w:val="26"/>
-          <w:szCs w:val="26"/>
-          <w:highlight w:val="black"/>
-          <w:lang w:val="fr-FR"/>
-        </w:rPr>
-        <w:t>PyAudio</w:t>
-      </w:r>
-      <w:proofErr w:type="spellEnd"/>
-    </w:p>
-    <w:p>
-      <w:pPr>
-        <w:spacing w:after="0"/>
-        <w:ind w:left="360"/>
-        <w:rPr>
-          <w:i/>
-          <w:iCs/>
-          <w:lang w:val="fr-FR"/>
-        </w:rPr>
-      </w:pPr>
-    </w:p>
-    <w:p>
-      <w:pPr>
-        <w:spacing w:after="0"/>
-        <w:ind w:left="360"/>
-        <w:rPr>
-          <w:i/>
-          <w:iCs/>
-          <w:lang w:val="fr-FR"/>
-        </w:rPr>
-      </w:pPr>
-    </w:p>
-    <w:p>
-      <w:pPr>
-        <w:spacing w:after="0"/>
-        <w:ind w:left="360"/>
-        <w:jc w:val="both"/>
-        <w:rPr>
           <w:i/>
           <w:iCs/>
           <w:lang w:val="fr-FR"/>
@@ -3049,7 +3265,6 @@
           <w:szCs w:val="34"/>
           <w:lang w:val="fr-FR"/>
         </w:rPr>
-        <w:lastRenderedPageBreak/>
         <w:t xml:space="preserve">Choix de </w:t>
       </w:r>
       <w:proofErr w:type="spellStart"/>
@@ -3317,17 +3532,7 @@
           <w:bCs/>
           <w:lang w:val="fr-FR"/>
         </w:rPr>
-        <w:t>Cette introduction a pour but d’expliciter de manière générale le fonctionnement du programme que nous avons conçu avant d’entrer plus en détail dans le rôle de chaque fonction. Le rôle général du système de question / réponse que nous avons conçue consiste à prendre une question saisie par l’utilisateur en ent</w:t>
-      </w:r>
-      <w:bookmarkStart w:id="0" w:name="_GoBack"/>
-      <w:bookmarkEnd w:id="0"/>
-      <w:r>
-        <w:rPr>
-          <w:b/>
-          <w:bCs/>
-          <w:lang w:val="fr-FR"/>
-        </w:rPr>
-        <w:t>rée et à afficher une réponse à cette question en sortie.</w:t>
+        <w:t>Cette introduction a pour but d’expliciter de manière générale le fonctionnement du programme que nous avons conçu avant d’entrer plus en détail dans le rôle de chaque fonction. Le rôle général du système de question / réponse que nous avons conçue consiste à prendre une question saisie par l’utilisateur en entrée et à afficher une réponse à cette question en sortie.</w:t>
       </w:r>
     </w:p>
     <w:p>
@@ -3711,21 +3916,7 @@
         <w:rPr>
           <w:lang w:val="fr-FR"/>
         </w:rPr>
-        <w:t xml:space="preserve"> </w:t>
-      </w:r>
-      <w:proofErr w:type="gramStart"/>
-      <w:r>
-        <w:rPr>
-          <w:lang w:val="fr-FR"/>
-        </w:rPr>
-        <w:t>contenant</w:t>
-      </w:r>
-      <w:proofErr w:type="gramEnd"/>
-      <w:r>
-        <w:rPr>
-          <w:lang w:val="fr-FR"/>
-        </w:rPr>
-        <w:t xml:space="preserve"> l’information recherchée. L’API fonctionnant en anglais, on utilise une étape de traduction intermédiaire sur le mot-clé de la question (français vers anglais).  </w:t>
+        <w:t xml:space="preserve"> contenant l’information recherchée. L’API fonctionnant en anglais, on utilise une étape de traduction intermédiaire sur le mot-clé de la question (français vers anglais).  </w:t>
       </w:r>
     </w:p>
     <w:p>
@@ -4443,16 +4634,7 @@
           <w:u w:val="single"/>
           <w:lang w:val="fr-FR"/>
         </w:rPr>
-        <w:t>g</w:t>
-      </w:r>
-      <w:r>
-        <w:rPr>
-          <w:b/>
-          <w:bCs/>
-          <w:u w:val="single"/>
-          <w:lang w:val="fr-FR"/>
-        </w:rPr>
-        <w:t>ui</w:t>
+        <w:t>gui</w:t>
       </w:r>
       <w:proofErr w:type="gramEnd"/>
       <w:r>
@@ -4675,15 +4857,7 @@
           <w:iCs/>
           <w:lang w:val="fr-FR"/>
         </w:rPr>
-        <w:t xml:space="preserve">Il </w:t>
-      </w:r>
-      <w:r>
-        <w:rPr>
-          <w:i/>
-          <w:iCs/>
-          <w:lang w:val="fr-FR"/>
-        </w:rPr>
-        <w:t>n’est pas possible d’activer les fonctionnalités vocales dans le cas où l’interface graphique est désactivée).</w:t>
+        <w:t>Il n’est pas possible d’activer les fonctionnalités vocales dans le cas où l’interface graphique est désactivée).</w:t>
       </w:r>
     </w:p>
     <w:p>
@@ -5199,31 +5373,29 @@
           <w:b/>
           <w:bCs/>
           <w:u w:val="single"/>
-          <w:lang w:val="fr-FR"/>
-        </w:rPr>
-      </w:pPr>
-      <w:proofErr w:type="spellStart"/>
+        </w:rPr>
+      </w:pPr>
       <w:proofErr w:type="gramStart"/>
       <w:r>
         <w:rPr>
           <w:b/>
           <w:bCs/>
           <w:u w:val="single"/>
-          <w:lang w:val="fr-FR"/>
-        </w:rPr>
-        <w:t>query</w:t>
-      </w:r>
-      <w:proofErr w:type="spellEnd"/>
-      <w:r>
-        <w:rPr>
-          <w:b/>
-          <w:bCs/>
+        </w:rPr>
+        <w:t>query(</w:t>
+      </w:r>
+      <w:proofErr w:type="gramEnd"/>
+      <w:r>
+        <w:rPr>
+          <w:b/>
+          <w:bCs/>
+          <w:i/>
+          <w:iCs/>
           <w:u w:val="single"/>
-          <w:lang w:val="fr-FR"/>
-        </w:rPr>
-        <w:t>(</w:t>
-      </w:r>
-      <w:proofErr w:type="gramEnd"/>
+        </w:rPr>
+        <w:t xml:space="preserve">q, </w:t>
+      </w:r>
+      <w:proofErr w:type="spellStart"/>
       <w:r>
         <w:rPr>
           <w:b/>
@@ -5231,29 +5403,15 @@
           <w:i/>
           <w:iCs/>
           <w:u w:val="single"/>
-          <w:lang w:val="fr-FR"/>
-        </w:rPr>
-        <w:t xml:space="preserve">q, </w:t>
-      </w:r>
-      <w:proofErr w:type="spellStart"/>
-      <w:r>
-        <w:rPr>
-          <w:b/>
-          <w:bCs/>
-          <w:i/>
-          <w:iCs/>
+        </w:rPr>
+        <w:t>epr</w:t>
+      </w:r>
+      <w:proofErr w:type="spellEnd"/>
+      <w:r>
+        <w:rPr>
+          <w:b/>
+          <w:bCs/>
           <w:u w:val="single"/>
-          <w:lang w:val="fr-FR"/>
-        </w:rPr>
-        <w:t>epr</w:t>
-      </w:r>
-      <w:proofErr w:type="spellEnd"/>
-      <w:r>
-        <w:rPr>
-          <w:b/>
-          <w:bCs/>
-          <w:u w:val="single"/>
-          <w:lang w:val="fr-FR"/>
         </w:rPr>
         <w:t>)</w:t>
       </w:r>
@@ -6470,6 +6628,7 @@
   <w:style w:type="character" w:default="1" w:styleId="DefaultParagraphFont">
     <w:name w:val="Default Paragraph Font"/>
     <w:uiPriority w:val="1"/>
+    <w:semiHidden/>
     <w:unhideWhenUsed/>
   </w:style>
   <w:style w:type="table" w:default="1" w:styleId="TableNormal">
@@ -6770,6 +6929,24 @@
       <w:spacing w:after="0" w:line="240" w:lineRule="auto"/>
     </w:pPr>
   </w:style>
+  <w:style w:type="character" w:styleId="HTMLCode">
+    <w:name w:val="HTML Code"/>
+    <w:basedOn w:val="DefaultParagraphFont"/>
+    <w:uiPriority w:val="99"/>
+    <w:semiHidden/>
+    <w:unhideWhenUsed/>
+    <w:rsid w:val="00617823"/>
+    <w:rPr>
+      <w:rFonts w:ascii="Courier New" w:eastAsia="Times New Roman" w:hAnsi="Courier New" w:cs="Courier New"/>
+      <w:sz w:val="20"/>
+      <w:szCs w:val="20"/>
+    </w:rPr>
+  </w:style>
+  <w:style w:type="character" w:customStyle="1" w:styleId="latin12compacttimestamp-38a8ou">
+    <w:name w:val="latin12compacttimestamp-38a8ou"/>
+    <w:basedOn w:val="DefaultParagraphFont"/>
+    <w:rsid w:val="00617823"/>
+  </w:style>
 </w:styles>
 </file>
 
@@ -7069,21 +7246,6 @@
 </file>
 
 <file path=customXml/item1.xml><?xml version="1.0" encoding="utf-8"?>
-<p:properties xmlns:p="http://schemas.microsoft.com/office/2006/metadata/properties" xmlns:xsi="http://www.w3.org/2001/XMLSchema-instance" xmlns:pc="http://schemas.microsoft.com/office/infopath/2007/PartnerControls">
-  <documentManagement/>
-</p:properties>
-</file>
-
-<file path=customXml/item2.xml><?xml version="1.0" encoding="utf-8"?>
-<?mso-contentType ?>
-<FormTemplates xmlns="http://schemas.microsoft.com/sharepoint/v3/contenttype/forms">
-  <Display>DocumentLibraryForm</Display>
-  <Edit>DocumentLibraryForm</Edit>
-  <New>DocumentLibraryForm</New>
-</FormTemplates>
-</file>
-
-<file path=customXml/item3.xml><?xml version="1.0" encoding="utf-8"?>
 <ct:contentTypeSchema xmlns:ct="http://schemas.microsoft.com/office/2006/metadata/contentType" xmlns:ma="http://schemas.microsoft.com/office/2006/metadata/properties/metaAttributes" ct:_="" ma:_="" ma:contentTypeName="Document" ma:contentTypeID="0x010100847CCF283119534C8CCD8F08DC1580E4" ma:contentTypeVersion="13" ma:contentTypeDescription="Crée un document." ma:contentTypeScope="" ma:versionID="a8bb0d10e4e36a530fa0f9d3220ec11d">
   <xsd:schema xmlns:xsd="http://www.w3.org/2001/XMLSchema" xmlns:xs="http://www.w3.org/2001/XMLSchema" xmlns:p="http://schemas.microsoft.com/office/2006/metadata/properties" xmlns:ns3="ff0f3706-c1f2-4741-a0f5-05fb6bc8c08d" xmlns:ns4="dc51686a-0b61-4e90-a40b-4b44c9886a67" targetNamespace="http://schemas.microsoft.com/office/2006/metadata/properties" ma:root="true" ma:fieldsID="de52fe59b76f1d7ebc468ea86a3f313b" ns3:_="" ns4:_="">
     <xsd:import namespace="ff0f3706-c1f2-4741-a0f5-05fb6bc8c08d"/>
@@ -7306,28 +7468,26 @@
 </ct:contentTypeSchema>
 </file>
 
+<file path=customXml/item2.xml><?xml version="1.0" encoding="utf-8"?>
+<?mso-contentType ?>
+<FormTemplates xmlns="http://schemas.microsoft.com/sharepoint/v3/contenttype/forms">
+  <Display>DocumentLibraryForm</Display>
+  <Edit>DocumentLibraryForm</Edit>
+  <New>DocumentLibraryForm</New>
+</FormTemplates>
+</file>
+
+<file path=customXml/item3.xml><?xml version="1.0" encoding="utf-8"?>
+<p:properties xmlns:p="http://schemas.microsoft.com/office/2006/metadata/properties" xmlns:xsi="http://www.w3.org/2001/XMLSchema-instance" xmlns:pc="http://schemas.microsoft.com/office/infopath/2007/PartnerControls">
+  <documentManagement/>
+</p:properties>
+</file>
+
 <file path=customXml/item4.xml><?xml version="1.0" encoding="utf-8"?>
 <b:Sources xmlns:b="http://schemas.openxmlformats.org/officeDocument/2006/bibliography" xmlns="http://schemas.openxmlformats.org/officeDocument/2006/bibliography" SelectedStyle="\APASixthEditionOfficeOnline.xsl" StyleName="APA" Version="6"/>
 </file>
 
 <file path=customXml/itemProps1.xml><?xml version="1.0" encoding="utf-8"?>
-<ds:datastoreItem xmlns:ds="http://schemas.openxmlformats.org/officeDocument/2006/customXml" ds:itemID="{64A45EAC-DC07-46DC-ACAF-8EDA9EC42CD3}">
-  <ds:schemaRefs>
-    <ds:schemaRef ds:uri="http://schemas.microsoft.com/office/2006/metadata/properties"/>
-    <ds:schemaRef ds:uri="http://schemas.microsoft.com/office/infopath/2007/PartnerControls"/>
-  </ds:schemaRefs>
-</ds:datastoreItem>
-</file>
-
-<file path=customXml/itemProps2.xml><?xml version="1.0" encoding="utf-8"?>
-<ds:datastoreItem xmlns:ds="http://schemas.openxmlformats.org/officeDocument/2006/customXml" ds:itemID="{26606D74-33C1-4C88-81AD-CF718B35AC76}">
-  <ds:schemaRefs>
-    <ds:schemaRef ds:uri="http://schemas.microsoft.com/sharepoint/v3/contenttype/forms"/>
-  </ds:schemaRefs>
-</ds:datastoreItem>
-</file>
-
-<file path=customXml/itemProps3.xml><?xml version="1.0" encoding="utf-8"?>
 <ds:datastoreItem xmlns:ds="http://schemas.openxmlformats.org/officeDocument/2006/customXml" ds:itemID="{2A95FD34-E6B4-444A-BB01-505759D7799F}">
   <ds:schemaRefs>
     <ds:schemaRef ds:uri="http://schemas.microsoft.com/office/2006/metadata/contentType"/>
@@ -7346,8 +7506,25 @@
 </ds:datastoreItem>
 </file>
 
+<file path=customXml/itemProps2.xml><?xml version="1.0" encoding="utf-8"?>
+<ds:datastoreItem xmlns:ds="http://schemas.openxmlformats.org/officeDocument/2006/customXml" ds:itemID="{26606D74-33C1-4C88-81AD-CF718B35AC76}">
+  <ds:schemaRefs>
+    <ds:schemaRef ds:uri="http://schemas.microsoft.com/sharepoint/v3/contenttype/forms"/>
+  </ds:schemaRefs>
+</ds:datastoreItem>
+</file>
+
+<file path=customXml/itemProps3.xml><?xml version="1.0" encoding="utf-8"?>
+<ds:datastoreItem xmlns:ds="http://schemas.openxmlformats.org/officeDocument/2006/customXml" ds:itemID="{64A45EAC-DC07-46DC-ACAF-8EDA9EC42CD3}">
+  <ds:schemaRefs>
+    <ds:schemaRef ds:uri="http://schemas.microsoft.com/office/2006/metadata/properties"/>
+    <ds:schemaRef ds:uri="http://schemas.microsoft.com/office/infopath/2007/PartnerControls"/>
+  </ds:schemaRefs>
+</ds:datastoreItem>
+</file>
+
 <file path=customXml/itemProps4.xml><?xml version="1.0" encoding="utf-8"?>
-<ds:datastoreItem xmlns:ds="http://schemas.openxmlformats.org/officeDocument/2006/customXml" ds:itemID="{F50432FD-021B-4DF5-B273-00F2B7B30369}">
+<ds:datastoreItem xmlns:ds="http://schemas.openxmlformats.org/officeDocument/2006/customXml" ds:itemID="{3F4AD34A-12B7-4379-8F26-80F3DA9B439F}">
   <ds:schemaRefs>
     <ds:schemaRef ds:uri="http://schemas.openxmlformats.org/officeDocument/2006/bibliography"/>
   </ds:schemaRefs>

</xml_diff>

<commit_message>
Rapport: partie détails des fonctions complétés
Détails des fonctions complètes. Reste gui / fonctionnalités vocales / type des fonctions / difficultés / améliorations / évaluation.
</commit_message>
<xml_diff>
--- a/Projet/Rapport.docx
+++ b/Projet/Rapport.docx
@@ -285,6 +285,13 @@
     </w:p>
     <w:sdt>
       <w:sdtPr>
+        <w:rPr>
+          <w:rFonts w:asciiTheme="minorHAnsi" w:eastAsiaTheme="minorHAnsi" w:hAnsiTheme="minorHAnsi" w:cstheme="minorBidi"/>
+          <w:b w:val="0"/>
+          <w:color w:val="auto"/>
+          <w:sz w:val="22"/>
+          <w:szCs w:val="22"/>
+        </w:rPr>
         <w:id w:val="-1161387232"/>
         <w:docPartObj>
           <w:docPartGallery w:val="Table of Contents"/>
@@ -293,12 +300,8 @@
       </w:sdtPr>
       <w:sdtEndPr>
         <w:rPr>
-          <w:rFonts w:asciiTheme="minorHAnsi" w:eastAsiaTheme="minorHAnsi" w:hAnsiTheme="minorHAnsi" w:cstheme="minorBidi"/>
           <w:bCs/>
           <w:noProof/>
-          <w:color w:val="auto"/>
-          <w:sz w:val="22"/>
-          <w:szCs w:val="22"/>
         </w:rPr>
       </w:sdtEndPr>
       <w:sdtContent>
@@ -327,7 +330,6 @@
               <w:color w:val="5E085A"/>
               <w:sz w:val="28"/>
               <w:szCs w:val="28"/>
-              <w:lang/>
             </w:rPr>
           </w:pPr>
           <w:r>
@@ -384,7 +386,6 @@
               <w:color w:val="5E085A"/>
               <w:sz w:val="28"/>
               <w:szCs w:val="28"/>
-              <w:lang/>
             </w:rPr>
           </w:pPr>
           <w:hyperlink w:anchor="_Toc60183400" w:history="1">
@@ -414,7 +415,6 @@
               <w:color w:val="5E085A"/>
               <w:sz w:val="28"/>
               <w:szCs w:val="28"/>
-              <w:lang/>
             </w:rPr>
           </w:pPr>
           <w:hyperlink w:anchor="_Toc60183401" w:history="1">
@@ -444,7 +444,6 @@
               <w:color w:val="5E085A"/>
               <w:sz w:val="28"/>
               <w:szCs w:val="28"/>
-              <w:lang/>
             </w:rPr>
           </w:pPr>
           <w:hyperlink w:anchor="_Toc60183402" w:history="1">
@@ -474,7 +473,6 @@
               <w:color w:val="5E085A"/>
               <w:sz w:val="28"/>
               <w:szCs w:val="28"/>
-              <w:lang/>
             </w:rPr>
           </w:pPr>
           <w:hyperlink w:anchor="_Toc60183403" w:history="1">
@@ -504,7 +502,6 @@
               <w:color w:val="5E085A"/>
               <w:sz w:val="28"/>
               <w:szCs w:val="28"/>
-              <w:lang/>
             </w:rPr>
           </w:pPr>
           <w:hyperlink w:anchor="_Toc60183404" w:history="1">
@@ -534,7 +531,6 @@
               <w:color w:val="5E085A"/>
               <w:sz w:val="28"/>
               <w:szCs w:val="28"/>
-              <w:lang/>
             </w:rPr>
           </w:pPr>
           <w:hyperlink w:anchor="_Toc60183405" w:history="1">
@@ -564,7 +560,6 @@
               <w:color w:val="5E085A"/>
               <w:sz w:val="28"/>
               <w:szCs w:val="28"/>
-              <w:lang/>
             </w:rPr>
           </w:pPr>
           <w:hyperlink w:anchor="_Toc60183406" w:history="1">
@@ -594,7 +589,6 @@
               <w:color w:val="5E085A"/>
               <w:sz w:val="28"/>
               <w:szCs w:val="28"/>
-              <w:lang/>
             </w:rPr>
           </w:pPr>
           <w:hyperlink w:anchor="_Toc60183407" w:history="1">
@@ -624,7 +618,6 @@
               <w:color w:val="5E085A"/>
               <w:sz w:val="28"/>
               <w:szCs w:val="28"/>
-              <w:lang/>
             </w:rPr>
           </w:pPr>
           <w:hyperlink w:anchor="_Toc60183408" w:history="1">
@@ -710,6 +703,7 @@
           <w:rFonts w:eastAsiaTheme="majorEastAsia" w:cstheme="majorBidi"/>
           <w:b/>
           <w:color w:val="2F5496" w:themeColor="accent1" w:themeShade="BF"/>
+          <w:lang w:val="fr-FR"/>
         </w:rPr>
       </w:pPr>
       <w:bookmarkStart w:id="0" w:name="_Toc60183399"/>
@@ -719,12 +713,20 @@
           <w:rFonts w:eastAsiaTheme="majorEastAsia" w:cstheme="majorBidi"/>
           <w:b/>
           <w:color w:val="2F5496" w:themeColor="accent1" w:themeShade="BF"/>
-        </w:rPr>
+          <w:lang w:val="fr-FR"/>
+        </w:rPr>
+        <w:lastRenderedPageBreak/>
         <w:t>Prérequis au lancement du programme</w:t>
       </w:r>
       <w:bookmarkEnd w:id="0"/>
     </w:p>
-    <w:p/>
+    <w:p>
+      <w:pPr>
+        <w:rPr>
+          <w:lang w:val="fr-FR"/>
+        </w:rPr>
+      </w:pPr>
+    </w:p>
     <w:p>
       <w:pPr>
         <w:jc w:val="both"/>
@@ -1890,6 +1892,7 @@
         <w:rPr>
           <w:color w:val="FFC000"/>
         </w:rPr>
+        <w:lastRenderedPageBreak/>
         <w:t>Packages nécessaires au</w:t>
       </w:r>
       <w:r>
@@ -2841,6 +2844,7 @@
           <w:rFonts w:eastAsiaTheme="majorEastAsia" w:cstheme="majorBidi"/>
           <w:b/>
           <w:color w:val="2F5496" w:themeColor="accent1" w:themeShade="BF"/>
+          <w:lang w:val="fr-FR"/>
         </w:rPr>
       </w:pPr>
       <w:bookmarkStart w:id="7" w:name="_Toc60183305"/>
@@ -2851,6 +2855,7 @@
           <w:rFonts w:eastAsiaTheme="majorEastAsia" w:cstheme="majorBidi"/>
           <w:b/>
           <w:color w:val="2F5496" w:themeColor="accent1" w:themeShade="BF"/>
+          <w:lang w:val="fr-FR"/>
         </w:rPr>
         <w:t>Choix de Spacy</w:t>
       </w:r>
@@ -2923,7 +2928,7 @@
         <w:ind w:left="360"/>
         <w:jc w:val="both"/>
         <w:rPr>
-          <w:lang/>
+          <w:lang w:val="fr-FR"/>
         </w:rPr>
       </w:pPr>
       <w:r>
@@ -3011,6 +3016,7 @@
           <w:rFonts w:eastAsiaTheme="majorEastAsia" w:cstheme="majorBidi"/>
           <w:b/>
           <w:color w:val="2F5496" w:themeColor="accent1" w:themeShade="BF"/>
+          <w:lang w:val="fr-FR"/>
         </w:rPr>
       </w:pPr>
       <w:bookmarkStart w:id="9" w:name="_Toc60183306"/>
@@ -3021,7 +3027,9 @@
           <w:rFonts w:eastAsiaTheme="majorEastAsia" w:cstheme="majorBidi"/>
           <w:b/>
           <w:color w:val="2F5496" w:themeColor="accent1" w:themeShade="BF"/>
-        </w:rPr>
+          <w:lang w:val="fr-FR"/>
+        </w:rPr>
+        <w:lastRenderedPageBreak/>
         <w:t xml:space="preserve">Fonctionnement global du </w:t>
       </w:r>
       <w:r>
@@ -3030,6 +3038,7 @@
           <w:rFonts w:eastAsiaTheme="majorEastAsia" w:cstheme="majorBidi"/>
           <w:b/>
           <w:color w:val="2F5496" w:themeColor="accent1" w:themeShade="BF"/>
+          <w:lang w:val="fr-FR"/>
         </w:rPr>
         <w:t>traitement question / réponse</w:t>
       </w:r>
@@ -3713,6 +3722,7 @@
           <w:rFonts w:eastAsiaTheme="majorEastAsia" w:cstheme="majorBidi"/>
           <w:b/>
           <w:color w:val="2F5496" w:themeColor="accent1" w:themeShade="BF"/>
+          <w:lang w:val="fr-FR"/>
         </w:rPr>
       </w:pPr>
       <w:bookmarkStart w:id="11" w:name="_Toc60183307"/>
@@ -3723,6 +3733,7 @@
           <w:rFonts w:eastAsiaTheme="majorEastAsia" w:cstheme="majorBidi"/>
           <w:b/>
           <w:color w:val="2F5496" w:themeColor="accent1" w:themeShade="BF"/>
+          <w:lang w:val="fr-FR"/>
         </w:rPr>
         <w:t>Configuration du projet</w:t>
       </w:r>
@@ -4228,6 +4239,58 @@
           <w:lang w:val="fr-FR"/>
         </w:rPr>
         <w:t>pour ne pas traiter ce jeu de donnée par défaut.</w:t>
+      </w:r>
+    </w:p>
+    <w:p>
+      <w:pPr>
+        <w:ind w:left="360"/>
+        <w:jc w:val="both"/>
+        <w:rPr>
+          <w:lang w:val="fr-FR"/>
+        </w:rPr>
+      </w:pPr>
+      <w:r>
+        <w:rPr>
+          <w:b/>
+          <w:bCs/>
+          <w:u w:val="single"/>
+          <w:lang w:val="fr-FR"/>
+        </w:rPr>
+        <w:t>exemple_autres</w:t>
+      </w:r>
+      <w:r>
+        <w:rPr>
+          <w:b/>
+          <w:bCs/>
+          <w:lang w:val="fr-FR"/>
+        </w:rPr>
+        <w:t xml:space="preserve">: </w:t>
+      </w:r>
+      <w:r>
+        <w:rPr>
+          <w:lang w:val="fr-FR"/>
+        </w:rPr>
+        <w:t xml:space="preserve">Même principe que ci-dessus mais pour des exemples </w:t>
+      </w:r>
+      <w:r>
+        <w:rPr>
+          <w:lang w:val="fr-FR"/>
+        </w:rPr>
+        <w:t>autres que ceux du jeu de donnée « </w:t>
+      </w:r>
+      <w:r>
+        <w:rPr>
+          <w:i/>
+          <w:iCs/>
+          <w:lang w:val="fr-FR"/>
+        </w:rPr>
+        <w:t>question.xml</w:t>
+      </w:r>
+      <w:r>
+        <w:rPr>
+          <w:lang w:val="fr-FR"/>
+        </w:rPr>
+        <w:t> »</w:t>
       </w:r>
     </w:p>
     <w:p>
@@ -4245,49 +4308,6 @@
           <w:lang w:val="fr-FR"/>
         </w:rPr>
       </w:pPr>
-      <w:r>
-        <w:rPr>
-          <w:b/>
-          <w:bCs/>
-          <w:u w:val="single"/>
-          <w:lang w:val="fr-FR"/>
-        </w:rPr>
-        <w:t>exemple_autres</w:t>
-      </w:r>
-      <w:r>
-        <w:rPr>
-          <w:b/>
-          <w:bCs/>
-          <w:lang w:val="fr-FR"/>
-        </w:rPr>
-        <w:t xml:space="preserve">: </w:t>
-      </w:r>
-      <w:r>
-        <w:rPr>
-          <w:lang w:val="fr-FR"/>
-        </w:rPr>
-        <w:t xml:space="preserve">Même principe que ci-dessus mais pour des exemples </w:t>
-      </w:r>
-      <w:r>
-        <w:rPr>
-          <w:lang w:val="fr-FR"/>
-        </w:rPr>
-        <w:t>autres que ceux du jeu de donnée « </w:t>
-      </w:r>
-      <w:r>
-        <w:rPr>
-          <w:i/>
-          <w:iCs/>
-          <w:lang w:val="fr-FR"/>
-        </w:rPr>
-        <w:t>question.xml</w:t>
-      </w:r>
-      <w:r>
-        <w:rPr>
-          <w:lang w:val="fr-FR"/>
-        </w:rPr>
-        <w:t> »</w:t>
-      </w:r>
     </w:p>
     <w:p>
       <w:pPr>
@@ -4310,7 +4330,27 @@
           <w:color w:val="2F5496" w:themeColor="accent1" w:themeShade="BF"/>
           <w:lang w:val="fr-FR"/>
         </w:rPr>
-        <w:t>Détail du programme par fonctions</w:t>
+        <w:t xml:space="preserve">Détail du </w:t>
+      </w:r>
+      <w:r>
+        <w:rPr>
+          <w:rStyle w:val="ListLabel1"/>
+          <w:rFonts w:eastAsiaTheme="majorEastAsia" w:cstheme="majorBidi"/>
+          <w:b/>
+          <w:color w:val="2F5496" w:themeColor="accent1" w:themeShade="BF"/>
+          <w:lang w:val="fr-FR"/>
+        </w:rPr>
+        <w:t>code</w:t>
+      </w:r>
+      <w:r>
+        <w:rPr>
+          <w:rStyle w:val="ListLabel1"/>
+          <w:rFonts w:eastAsiaTheme="majorEastAsia" w:cstheme="majorBidi"/>
+          <w:b/>
+          <w:color w:val="2F5496" w:themeColor="accent1" w:themeShade="BF"/>
+          <w:lang w:val="fr-FR"/>
+        </w:rPr>
+        <w:t xml:space="preserve"> par fonctions</w:t>
       </w:r>
       <w:bookmarkEnd w:id="13"/>
       <w:bookmarkEnd w:id="14"/>
@@ -4318,21 +4358,168 @@
     <w:p>
       <w:pPr>
         <w:pStyle w:val="ListParagraph"/>
-        <w:rPr>
-          <w:lang w:val="fr-FR"/>
-        </w:rPr>
-      </w:pPr>
-      <w:r>
-        <w:rPr>
-          <w:lang w:val="fr-FR"/>
-        </w:rPr>
-        <w:t xml:space="preserve">Le schéma suivant représente </w:t>
-      </w:r>
-      <w:r>
-        <w:rPr>
-          <w:lang w:val="fr-FR"/>
-        </w:rPr>
-        <w:t>les fonctions permettant le traitement question / réponse dans l’ordre d’execution… (à compléter).</w:t>
+        <w:jc w:val="both"/>
+        <w:rPr>
+          <w:lang w:val="fr-FR"/>
+        </w:rPr>
+      </w:pPr>
+      <w:r>
+        <w:rPr>
+          <w:lang w:val="fr-FR"/>
+        </w:rPr>
+        <w:t xml:space="preserve">Le code de ce projet </w:t>
+      </w:r>
+      <w:r>
+        <w:rPr>
+          <w:lang w:val="fr-FR"/>
+        </w:rPr>
+        <w:t xml:space="preserve">(contenu dans le fichier « projet.py ») </w:t>
+      </w:r>
+      <w:r>
+        <w:rPr>
+          <w:lang w:val="fr-FR"/>
+        </w:rPr>
+        <w:t xml:space="preserve">est divisé en plusieurs fonctions remplissant différents rôles.  </w:t>
+      </w:r>
+      <w:r>
+        <w:rPr>
+          <w:lang w:val="fr-FR"/>
+        </w:rPr>
+        <w:t xml:space="preserve">Ces fonctions sont réparties en 3 grandes parties. Les fonctions servant au </w:t>
+      </w:r>
+      <w:r>
+        <w:rPr>
+          <w:b/>
+          <w:bCs/>
+          <w:lang w:val="fr-FR"/>
+        </w:rPr>
+        <w:t>fonctionnement même du système de question</w:t>
+      </w:r>
+      <w:r>
+        <w:rPr>
+          <w:b/>
+          <w:bCs/>
+          <w:lang w:val="fr-FR"/>
+        </w:rPr>
+        <w:t>s</w:t>
+      </w:r>
+      <w:r>
+        <w:rPr>
+          <w:b/>
+          <w:bCs/>
+          <w:lang w:val="fr-FR"/>
+        </w:rPr>
+        <w:t xml:space="preserve"> / réponse</w:t>
+      </w:r>
+      <w:r>
+        <w:rPr>
+          <w:b/>
+          <w:bCs/>
+          <w:lang w:val="fr-FR"/>
+        </w:rPr>
+        <w:t>s</w:t>
+      </w:r>
+      <w:r>
+        <w:rPr>
+          <w:lang w:val="fr-FR"/>
+        </w:rPr>
+        <w:t xml:space="preserve">, les fonctions permettant </w:t>
+      </w:r>
+      <w:r>
+        <w:rPr>
+          <w:b/>
+          <w:bCs/>
+          <w:lang w:val="fr-FR"/>
+        </w:rPr>
+        <w:t>la gestion de l’interface graphique (GUI)</w:t>
+      </w:r>
+      <w:r>
+        <w:rPr>
+          <w:b/>
+          <w:bCs/>
+          <w:lang w:val="fr-FR"/>
+        </w:rPr>
+        <w:t xml:space="preserve"> </w:t>
+      </w:r>
+      <w:r>
+        <w:rPr>
+          <w:lang w:val="fr-FR"/>
+        </w:rPr>
+        <w:t xml:space="preserve">et enfin les fonctions permettant </w:t>
+      </w:r>
+      <w:r>
+        <w:rPr>
+          <w:lang w:val="fr-FR"/>
+        </w:rPr>
+        <w:t xml:space="preserve">le </w:t>
+      </w:r>
+      <w:r>
+        <w:rPr>
+          <w:b/>
+          <w:bCs/>
+          <w:lang w:val="fr-FR"/>
+        </w:rPr>
+        <w:t>fonctionnement de la recherche et de la lecture vocale</w:t>
+      </w:r>
+      <w:r>
+        <w:rPr>
+          <w:lang w:val="fr-FR"/>
+        </w:rPr>
+        <w:t>.</w:t>
+      </w:r>
+      <w:r>
+        <w:rPr>
+          <w:lang w:val="fr-FR"/>
+        </w:rPr>
+        <w:t xml:space="preserve"> </w:t>
+      </w:r>
+      <w:r>
+        <w:rPr>
+          <w:lang w:val="fr-FR"/>
+        </w:rPr>
+        <w:t>Nous nous intéresserons ici à la première catégorie, c’est-à-dire</w:t>
+      </w:r>
+      <w:r>
+        <w:rPr>
+          <w:lang w:val="fr-FR"/>
+        </w:rPr>
+        <w:t xml:space="preserve"> toutes</w:t>
+      </w:r>
+      <w:r>
+        <w:rPr>
+          <w:lang w:val="fr-FR"/>
+        </w:rPr>
+        <w:t xml:space="preserve"> les fonctions </w:t>
+      </w:r>
+      <w:r>
+        <w:rPr>
+          <w:lang w:val="fr-FR"/>
+        </w:rPr>
+        <w:t>de base de notre projet implémentant le système de questions / réponses</w:t>
+      </w:r>
+      <w:r>
+        <w:rPr>
+          <w:lang w:val="fr-FR"/>
+        </w:rPr>
+        <w:t xml:space="preserve">. </w:t>
+      </w:r>
+      <w:r>
+        <w:rPr>
+          <w:lang w:val="fr-FR"/>
+        </w:rPr>
+        <w:t xml:space="preserve">Nous nous reviendrons plus tard dans ce rapport sur </w:t>
+      </w:r>
+      <w:r>
+        <w:rPr>
+          <w:lang w:val="fr-FR"/>
+        </w:rPr>
+        <w:t>le fonctionnement de l’interface graphique et du système vocal intégré. Les fonctions représentées sur la page s</w:t>
+      </w:r>
+      <w:r>
+        <w:rPr>
+          <w:lang w:val="fr-FR"/>
+        </w:rPr>
+        <w:t>uivante sont renseignées dans l’ordre d’exécution, depuis la première fonction appelé dans le « main » de notre programme et prenant en entrée la question de l’utilisateur à la dernière fonction renvoyant la réponse à la question initialement posée.</w:t>
       </w:r>
     </w:p>
     <w:p>
@@ -4357,8 +4544,9 @@
           <w:szCs w:val="34"/>
           <w:lang w:val="fr-FR"/>
         </w:rPr>
+        <w:lastRenderedPageBreak/>
         <w:drawing>
-          <wp:inline distT="0" distB="0" distL="0" distR="0" wp14:anchorId="30AAB522" wp14:editId="392CC413">
+          <wp:inline distT="0" distB="0" distL="0" distR="0" wp14:anchorId="30AAB522" wp14:editId="789E11E2">
             <wp:extent cx="6587490" cy="9502715"/>
             <wp:effectExtent l="57150" t="38100" r="41910" b="41910"/>
             <wp:docPr id="4" name="Diagram 4"/>
@@ -4385,8 +4573,6 @@
       </w:pPr>
       <w:bookmarkStart w:id="15" w:name="_Toc60183308"/>
       <w:bookmarkStart w:id="16" w:name="_Toc60183407"/>
-      <w:bookmarkStart w:id="17" w:name="_GoBack"/>
-      <w:bookmarkEnd w:id="17"/>
       <w:r>
         <w:rPr>
           <w:rStyle w:val="ListLabel1"/>
@@ -4395,6 +4581,7 @@
           <w:color w:val="2F5496" w:themeColor="accent1" w:themeShade="BF"/>
           <w:lang w:val="fr-FR"/>
         </w:rPr>
+        <w:lastRenderedPageBreak/>
         <w:t>Type de questions prises en compte dans notre programme</w:t>
       </w:r>
       <w:bookmarkEnd w:id="15"/>
@@ -4445,17 +4632,103 @@
           <w:lang w:val="fr-FR"/>
         </w:rPr>
       </w:pPr>
+      <w:r>
+        <w:rPr>
+          <w:rStyle w:val="ListLabel1"/>
+          <w:lang w:val="fr-FR"/>
+        </w:rPr>
+        <w:t>Interface graphique</w:t>
+      </w:r>
+      <w:r>
+        <w:rPr>
+          <w:rStyle w:val="ListLabel1"/>
+          <w:lang w:val="fr-FR"/>
+        </w:rPr>
+        <w:t> :</w:t>
+      </w:r>
     </w:p>
     <w:p>
       <w:pPr>
         <w:ind w:left="360"/>
         <w:rPr>
           <w:rStyle w:val="ListLabel1"/>
-        </w:rPr>
-      </w:pPr>
-      <w:r>
+          <w:lang w:val="fr-FR"/>
+        </w:rPr>
+      </w:pPr>
+      <w:r>
+        <w:rPr>
+          <w:lang w:val="fr-FR"/>
+        </w:rPr>
+        <w:t>(screenshots en version console / graphique)</w:t>
+      </w:r>
+    </w:p>
+    <w:p>
+      <w:pPr>
+        <w:ind w:left="360"/>
         <w:rPr>
           <w:rStyle w:val="ListLabel1"/>
+          <w:lang w:val="fr-FR"/>
+        </w:rPr>
+      </w:pPr>
+      <w:r>
+        <w:rPr>
+          <w:rStyle w:val="ListLabel1"/>
+          <w:lang w:val="fr-FR"/>
+        </w:rPr>
+        <w:t>Fonctionnalités vocales</w:t>
+      </w:r>
+      <w:r>
+        <w:rPr>
+          <w:rStyle w:val="ListLabel1"/>
+          <w:lang w:val="fr-FR"/>
+        </w:rPr>
+        <w:t> :</w:t>
+      </w:r>
+    </w:p>
+    <w:p>
+      <w:pPr>
+        <w:ind w:left="360"/>
+        <w:rPr>
+          <w:rStyle w:val="ListLabel1"/>
+          <w:lang w:val="fr-FR"/>
+        </w:rPr>
+      </w:pPr>
+      <w:r>
+        <w:rPr>
+          <w:lang w:val="fr-FR"/>
+        </w:rPr>
+        <w:t xml:space="preserve">Possibilité de </w:t>
+      </w:r>
+      <w:r>
+        <w:rPr>
+          <w:lang w:val="fr-FR"/>
+        </w:rPr>
+        <w:t>pronnoncer la question / lecture de la réponse.</w:t>
+      </w:r>
+      <w:bookmarkStart w:id="17" w:name="_GoBack"/>
+      <w:bookmarkEnd w:id="17"/>
+    </w:p>
+    <w:p>
+      <w:pPr>
+        <w:ind w:left="360"/>
+        <w:rPr>
+          <w:rStyle w:val="ListLabel1"/>
+          <w:lang w:val="fr-FR"/>
+        </w:rPr>
+      </w:pPr>
+    </w:p>
+    <w:p>
+      <w:pPr>
+        <w:ind w:left="360"/>
+        <w:rPr>
+          <w:rStyle w:val="ListLabel1"/>
+          <w:lang w:val="fr-FR"/>
+        </w:rPr>
+      </w:pPr>
+      <w:r>
+        <w:rPr>
+          <w:rStyle w:val="ListLabel1"/>
+          <w:lang w:val="fr-FR"/>
         </w:rPr>
         <w:t>Difficultés rencontrées :</w:t>
       </w:r>
@@ -4484,13 +4757,14 @@
         <w:ind w:left="360"/>
         <w:rPr>
           <w:rStyle w:val="ListLabel1"/>
+          <w:lang w:val="fr-FR"/>
         </w:rPr>
       </w:pPr>
       <w:r>
         <w:rPr>
           <w:rStyle w:val="ListLabel1"/>
-        </w:rPr>
-        <w:lastRenderedPageBreak/>
+          <w:lang w:val="fr-FR"/>
+        </w:rPr>
         <w:t>Evaluation de notre système :</w:t>
       </w:r>
     </w:p>
@@ -4507,6 +4781,66 @@
         </w:rPr>
         <w:t>Recall, précision, F-measure (voir dernier TP)</w:t>
       </w:r>
+    </w:p>
+    <w:p>
+      <w:pPr>
+        <w:ind w:left="360"/>
+        <w:rPr>
+          <w:rStyle w:val="ListLabel1"/>
+          <w:lang w:val="fr-FR"/>
+        </w:rPr>
+      </w:pPr>
+      <w:r>
+        <w:rPr>
+          <w:rStyle w:val="ListLabel1"/>
+          <w:lang w:val="fr-FR"/>
+        </w:rPr>
+        <w:t>Amélioration possible</w:t>
+      </w:r>
+      <w:r>
+        <w:rPr>
+          <w:rStyle w:val="ListLabel1"/>
+          <w:lang w:val="fr-FR"/>
+        </w:rPr>
+        <w:t> :</w:t>
+      </w:r>
+    </w:p>
+    <w:p>
+      <w:pPr>
+        <w:ind w:left="360"/>
+        <w:rPr>
+          <w:rStyle w:val="ListLabel1"/>
+          <w:lang w:val="fr-FR"/>
+        </w:rPr>
+      </w:pPr>
+      <w:r>
+        <w:rPr>
+          <w:lang w:val="fr-FR"/>
+        </w:rPr>
+        <w:t>+ de généralisation</w:t>
+      </w:r>
+      <w:r>
+        <w:rPr>
+          <w:lang w:val="fr-FR"/>
+        </w:rPr>
+        <w:t xml:space="preserve"> sur les regex, similarities word (en français ?)</w:t>
+      </w:r>
+    </w:p>
+    <w:p>
+      <w:pPr>
+        <w:ind w:left="360"/>
+        <w:rPr>
+          <w:lang w:val="fr-FR"/>
+        </w:rPr>
+      </w:pPr>
+    </w:p>
+    <w:p>
+      <w:pPr>
+        <w:ind w:left="360"/>
+        <w:rPr>
+          <w:lang w:val="fr-FR"/>
+        </w:rPr>
+      </w:pPr>
     </w:p>
     <w:sectPr>
       <w:footerReference w:type="default" r:id="rId32"/>
@@ -9561,21 +9895,6 @@
 </file>
 
 <file path=customXml/item1.xml><?xml version="1.0" encoding="utf-8"?>
-<p:properties xmlns:p="http://schemas.microsoft.com/office/2006/metadata/properties" xmlns:xsi="http://www.w3.org/2001/XMLSchema-instance" xmlns:pc="http://schemas.microsoft.com/office/infopath/2007/PartnerControls">
-  <documentManagement/>
-</p:properties>
-</file>
-
-<file path=customXml/item2.xml><?xml version="1.0" encoding="utf-8"?>
-<?mso-contentType ?>
-<FormTemplates xmlns="http://schemas.microsoft.com/sharepoint/v3/contenttype/forms">
-  <Display>DocumentLibraryForm</Display>
-  <Edit>DocumentLibraryForm</Edit>
-  <New>DocumentLibraryForm</New>
-</FormTemplates>
-</file>
-
-<file path=customXml/item3.xml><?xml version="1.0" encoding="utf-8"?>
 <ct:contentTypeSchema xmlns:ct="http://schemas.microsoft.com/office/2006/metadata/contentType" xmlns:ma="http://schemas.microsoft.com/office/2006/metadata/properties/metaAttributes" ct:_="" ma:_="" ma:contentTypeName="Document" ma:contentTypeID="0x010100847CCF283119534C8CCD8F08DC1580E4" ma:contentTypeVersion="13" ma:contentTypeDescription="Crée un document." ma:contentTypeScope="" ma:versionID="a8bb0d10e4e36a530fa0f9d3220ec11d">
   <xsd:schema xmlns:xsd="http://www.w3.org/2001/XMLSchema" xmlns:xs="http://www.w3.org/2001/XMLSchema" xmlns:p="http://schemas.microsoft.com/office/2006/metadata/properties" xmlns:ns3="ff0f3706-c1f2-4741-a0f5-05fb6bc8c08d" xmlns:ns4="dc51686a-0b61-4e90-a40b-4b44c9886a67" targetNamespace="http://schemas.microsoft.com/office/2006/metadata/properties" ma:root="true" ma:fieldsID="de52fe59b76f1d7ebc468ea86a3f313b" ns3:_="" ns4:_="">
     <xsd:import namespace="ff0f3706-c1f2-4741-a0f5-05fb6bc8c08d"/>
@@ -9798,28 +10117,26 @@
 </ct:contentTypeSchema>
 </file>
 
+<file path=customXml/item2.xml><?xml version="1.0" encoding="utf-8"?>
+<?mso-contentType ?>
+<FormTemplates xmlns="http://schemas.microsoft.com/sharepoint/v3/contenttype/forms">
+  <Display>DocumentLibraryForm</Display>
+  <Edit>DocumentLibraryForm</Edit>
+  <New>DocumentLibraryForm</New>
+</FormTemplates>
+</file>
+
+<file path=customXml/item3.xml><?xml version="1.0" encoding="utf-8"?>
+<p:properties xmlns:p="http://schemas.microsoft.com/office/2006/metadata/properties" xmlns:xsi="http://www.w3.org/2001/XMLSchema-instance" xmlns:pc="http://schemas.microsoft.com/office/infopath/2007/PartnerControls">
+  <documentManagement/>
+</p:properties>
+</file>
+
 <file path=customXml/item4.xml><?xml version="1.0" encoding="utf-8"?>
 <b:Sources xmlns:b="http://schemas.openxmlformats.org/officeDocument/2006/bibliography" xmlns="http://schemas.openxmlformats.org/officeDocument/2006/bibliography" SelectedStyle="\APASixthEditionOfficeOnline.xsl" StyleName="APA" Version="6"/>
 </file>
 
 <file path=customXml/itemProps1.xml><?xml version="1.0" encoding="utf-8"?>
-<ds:datastoreItem xmlns:ds="http://schemas.openxmlformats.org/officeDocument/2006/customXml" ds:itemID="{64A45EAC-DC07-46DC-ACAF-8EDA9EC42CD3}">
-  <ds:schemaRefs>
-    <ds:schemaRef ds:uri="http://schemas.microsoft.com/office/2006/metadata/properties"/>
-    <ds:schemaRef ds:uri="http://schemas.microsoft.com/office/infopath/2007/PartnerControls"/>
-  </ds:schemaRefs>
-</ds:datastoreItem>
-</file>
-
-<file path=customXml/itemProps2.xml><?xml version="1.0" encoding="utf-8"?>
-<ds:datastoreItem xmlns:ds="http://schemas.openxmlformats.org/officeDocument/2006/customXml" ds:itemID="{26606D74-33C1-4C88-81AD-CF718B35AC76}">
-  <ds:schemaRefs>
-    <ds:schemaRef ds:uri="http://schemas.microsoft.com/sharepoint/v3/contenttype/forms"/>
-  </ds:schemaRefs>
-</ds:datastoreItem>
-</file>
-
-<file path=customXml/itemProps3.xml><?xml version="1.0" encoding="utf-8"?>
 <ds:datastoreItem xmlns:ds="http://schemas.openxmlformats.org/officeDocument/2006/customXml" ds:itemID="{2A95FD34-E6B4-444A-BB01-505759D7799F}">
   <ds:schemaRefs>
     <ds:schemaRef ds:uri="http://schemas.microsoft.com/office/2006/metadata/contentType"/>
@@ -9838,8 +10155,25 @@
 </ds:datastoreItem>
 </file>
 
+<file path=customXml/itemProps2.xml><?xml version="1.0" encoding="utf-8"?>
+<ds:datastoreItem xmlns:ds="http://schemas.openxmlformats.org/officeDocument/2006/customXml" ds:itemID="{26606D74-33C1-4C88-81AD-CF718B35AC76}">
+  <ds:schemaRefs>
+    <ds:schemaRef ds:uri="http://schemas.microsoft.com/sharepoint/v3/contenttype/forms"/>
+  </ds:schemaRefs>
+</ds:datastoreItem>
+</file>
+
+<file path=customXml/itemProps3.xml><?xml version="1.0" encoding="utf-8"?>
+<ds:datastoreItem xmlns:ds="http://schemas.openxmlformats.org/officeDocument/2006/customXml" ds:itemID="{64A45EAC-DC07-46DC-ACAF-8EDA9EC42CD3}">
+  <ds:schemaRefs>
+    <ds:schemaRef ds:uri="http://schemas.microsoft.com/office/2006/metadata/properties"/>
+    <ds:schemaRef ds:uri="http://schemas.microsoft.com/office/infopath/2007/PartnerControls"/>
+  </ds:schemaRefs>
+</ds:datastoreItem>
+</file>
+
 <file path=customXml/itemProps4.xml><?xml version="1.0" encoding="utf-8"?>
-<ds:datastoreItem xmlns:ds="http://schemas.openxmlformats.org/officeDocument/2006/customXml" ds:itemID="{7CC92E76-66A8-48B3-996A-A99D84EA497D}">
+<ds:datastoreItem xmlns:ds="http://schemas.openxmlformats.org/officeDocument/2006/customXml" ds:itemID="{A6FB9BBF-AB72-4906-A7D9-1E41B1DDBB89}">
   <ds:schemaRefs>
     <ds:schemaRef ds:uri="http://schemas.openxmlformats.org/officeDocument/2006/bibliography"/>
   </ds:schemaRefs>

</xml_diff>

<commit_message>
Rapport: ajout partie interface graphique
</commit_message>
<xml_diff>
--- a/Projet/Rapport.docx
+++ b/Projet/Rapport.docx
@@ -4605,6 +4605,304 @@
       <w:pPr>
         <w:ind w:left="360"/>
         <w:rPr>
+          <w:i/>
+          <w:iCs/>
+          <w:lang w:val="fr-FR"/>
+        </w:rPr>
+      </w:pPr>
+      <w:r>
+        <w:rPr>
+          <w:i/>
+          <w:iCs/>
+          <w:lang w:val="fr-FR"/>
+        </w:rPr>
+        <w:t>Note : les réponses renvoyées correspondent aux données présentes dans la base dbpedia et ne sont pas forcément à jour.</w:t>
+      </w:r>
+    </w:p>
+    <w:p>
+      <w:pPr>
+        <w:ind w:left="360"/>
+        <w:rPr>
+          <w:i/>
+          <w:iCs/>
+          <w:lang w:val="fr-FR"/>
+        </w:rPr>
+      </w:pPr>
+    </w:p>
+    <w:p>
+      <w:pPr>
+        <w:ind w:left="360"/>
+        <w:rPr>
+          <w:i/>
+          <w:iCs/>
+          <w:lang w:val="fr-FR"/>
+        </w:rPr>
+      </w:pPr>
+    </w:p>
+    <w:p>
+      <w:pPr>
+        <w:ind w:left="360"/>
+        <w:rPr>
+          <w:i/>
+          <w:iCs/>
+          <w:lang w:val="fr-FR"/>
+        </w:rPr>
+      </w:pPr>
+    </w:p>
+    <w:p>
+      <w:pPr>
+        <w:ind w:left="360"/>
+        <w:rPr>
+          <w:i/>
+          <w:iCs/>
+          <w:lang w:val="fr-FR"/>
+        </w:rPr>
+      </w:pPr>
+    </w:p>
+    <w:p>
+      <w:pPr>
+        <w:ind w:left="360"/>
+        <w:rPr>
+          <w:i/>
+          <w:iCs/>
+          <w:lang w:val="fr-FR"/>
+        </w:rPr>
+      </w:pPr>
+    </w:p>
+    <w:p>
+      <w:pPr>
+        <w:ind w:left="360"/>
+        <w:rPr>
+          <w:i/>
+          <w:iCs/>
+          <w:lang w:val="fr-FR"/>
+        </w:rPr>
+      </w:pPr>
+    </w:p>
+    <w:p>
+      <w:pPr>
+        <w:ind w:left="360"/>
+        <w:rPr>
+          <w:i/>
+          <w:iCs/>
+          <w:lang w:val="fr-FR"/>
+        </w:rPr>
+      </w:pPr>
+    </w:p>
+    <w:p>
+      <w:pPr>
+        <w:ind w:left="360"/>
+        <w:rPr>
+          <w:i/>
+          <w:iCs/>
+          <w:lang w:val="fr-FR"/>
+        </w:rPr>
+      </w:pPr>
+    </w:p>
+    <w:p>
+      <w:pPr>
+        <w:ind w:left="360"/>
+        <w:rPr>
+          <w:i/>
+          <w:iCs/>
+          <w:lang w:val="fr-FR"/>
+        </w:rPr>
+      </w:pPr>
+    </w:p>
+    <w:p>
+      <w:pPr>
+        <w:ind w:left="360"/>
+        <w:rPr>
+          <w:i/>
+          <w:iCs/>
+          <w:lang w:val="fr-FR"/>
+        </w:rPr>
+      </w:pPr>
+    </w:p>
+    <w:p>
+      <w:pPr>
+        <w:ind w:left="360"/>
+        <w:rPr>
+          <w:i/>
+          <w:iCs/>
+          <w:lang w:val="fr-FR"/>
+        </w:rPr>
+      </w:pPr>
+    </w:p>
+    <w:p>
+      <w:pPr>
+        <w:ind w:left="360"/>
+        <w:rPr>
+          <w:i/>
+          <w:iCs/>
+          <w:lang w:val="fr-FR"/>
+        </w:rPr>
+      </w:pPr>
+    </w:p>
+    <w:p>
+      <w:pPr>
+        <w:ind w:left="360"/>
+        <w:rPr>
+          <w:i/>
+          <w:iCs/>
+          <w:lang w:val="fr-FR"/>
+        </w:rPr>
+      </w:pPr>
+    </w:p>
+    <w:p>
+      <w:pPr>
+        <w:ind w:left="360"/>
+        <w:rPr>
+          <w:i/>
+          <w:iCs/>
+          <w:lang w:val="fr-FR"/>
+        </w:rPr>
+      </w:pPr>
+    </w:p>
+    <w:p>
+      <w:pPr>
+        <w:ind w:left="360"/>
+        <w:rPr>
+          <w:i/>
+          <w:iCs/>
+          <w:lang w:val="fr-FR"/>
+        </w:rPr>
+      </w:pPr>
+    </w:p>
+    <w:p>
+      <w:pPr>
+        <w:ind w:left="360"/>
+        <w:rPr>
+          <w:i/>
+          <w:iCs/>
+          <w:lang w:val="fr-FR"/>
+        </w:rPr>
+      </w:pPr>
+    </w:p>
+    <w:p>
+      <w:pPr>
+        <w:ind w:left="360"/>
+        <w:rPr>
+          <w:i/>
+          <w:iCs/>
+          <w:lang w:val="fr-FR"/>
+        </w:rPr>
+      </w:pPr>
+    </w:p>
+    <w:p>
+      <w:pPr>
+        <w:ind w:left="360"/>
+        <w:rPr>
+          <w:i/>
+          <w:iCs/>
+          <w:lang w:val="fr-FR"/>
+        </w:rPr>
+      </w:pPr>
+    </w:p>
+    <w:p>
+      <w:pPr>
+        <w:ind w:left="360"/>
+        <w:rPr>
+          <w:i/>
+          <w:iCs/>
+          <w:lang w:val="fr-FR"/>
+        </w:rPr>
+      </w:pPr>
+    </w:p>
+    <w:p>
+      <w:pPr>
+        <w:ind w:left="360"/>
+        <w:rPr>
+          <w:i/>
+          <w:iCs/>
+          <w:lang w:val="fr-FR"/>
+        </w:rPr>
+      </w:pPr>
+    </w:p>
+    <w:p>
+      <w:pPr>
+        <w:ind w:left="360"/>
+        <w:rPr>
+          <w:i/>
+          <w:iCs/>
+          <w:lang w:val="fr-FR"/>
+        </w:rPr>
+      </w:pPr>
+    </w:p>
+    <w:p>
+      <w:pPr>
+        <w:ind w:left="360"/>
+        <w:rPr>
+          <w:i/>
+          <w:iCs/>
+          <w:lang w:val="fr-FR"/>
+        </w:rPr>
+      </w:pPr>
+    </w:p>
+    <w:p>
+      <w:pPr>
+        <w:ind w:left="360"/>
+        <w:rPr>
+          <w:i/>
+          <w:iCs/>
+          <w:lang w:val="fr-FR"/>
+        </w:rPr>
+      </w:pPr>
+    </w:p>
+    <w:p>
+      <w:pPr>
+        <w:ind w:left="360"/>
+        <w:rPr>
+          <w:i/>
+          <w:iCs/>
+          <w:lang w:val="fr-FR"/>
+        </w:rPr>
+      </w:pPr>
+    </w:p>
+    <w:p>
+      <w:pPr>
+        <w:ind w:left="360"/>
+        <w:rPr>
+          <w:i/>
+          <w:iCs/>
+          <w:lang w:val="fr-FR"/>
+        </w:rPr>
+      </w:pPr>
+    </w:p>
+    <w:p>
+      <w:pPr>
+        <w:ind w:left="360"/>
+        <w:rPr>
+          <w:i/>
+          <w:iCs/>
+          <w:lang w:val="fr-FR"/>
+        </w:rPr>
+      </w:pPr>
+    </w:p>
+    <w:p>
+      <w:pPr>
+        <w:ind w:left="360"/>
+        <w:rPr>
+          <w:i/>
+          <w:iCs/>
+          <w:lang w:val="fr-FR"/>
+        </w:rPr>
+      </w:pPr>
+    </w:p>
+    <w:p>
+      <w:pPr>
+        <w:ind w:left="360"/>
+        <w:rPr>
+          <w:i/>
+          <w:iCs/>
+          <w:lang w:val="fr-FR"/>
+        </w:rPr>
+      </w:pPr>
+    </w:p>
+    <w:p>
+      <w:pPr>
+        <w:ind w:left="360"/>
+        <w:rPr>
           <w:b/>
           <w:bCs/>
           <w:i/>
@@ -4615,18 +4913,50 @@
           <w:lang w:val="fr-FR"/>
         </w:rPr>
       </w:pPr>
-      <w:r>
-        <w:rPr>
-          <w:i/>
-          <w:iCs/>
-          <w:lang w:val="fr-FR"/>
-        </w:rPr>
-        <w:t>Note : les réponses renvoyées correspondent aux données présentes dans la base dbpedia et ne sont pas forcément à jour.</w:t>
+    </w:p>
+    <w:p>
+      <w:pPr>
+        <w:pStyle w:val="Heading1"/>
+        <w:rPr>
+          <w:rStyle w:val="ListLabel1"/>
+          <w:rFonts w:eastAsiaTheme="majorEastAsia" w:cstheme="majorBidi"/>
+          <w:b/>
+          <w:color w:val="2F5496" w:themeColor="accent1" w:themeShade="BF"/>
+        </w:rPr>
+      </w:pPr>
+      <w:r>
+        <w:rPr>
+          <w:rStyle w:val="ListLabel1"/>
+          <w:rFonts w:eastAsiaTheme="majorEastAsia" w:cstheme="majorBidi"/>
+          <w:b/>
+          <w:color w:val="2F5496" w:themeColor="accent1" w:themeShade="BF"/>
+        </w:rPr>
+        <w:lastRenderedPageBreak/>
+        <w:t>Interface graphique</w:t>
+      </w:r>
+      <w:r>
+        <w:rPr>
+          <w:rStyle w:val="ListLabel1"/>
+          <w:rFonts w:eastAsiaTheme="majorEastAsia" w:cstheme="majorBidi"/>
+          <w:b/>
+          <w:color w:val="2F5496" w:themeColor="accent1" w:themeShade="BF"/>
+        </w:rPr>
+        <w:t xml:space="preserve"> (gui)</w:t>
+      </w:r>
+      <w:r>
+        <w:rPr>
+          <w:rStyle w:val="ListLabel1"/>
+          <w:rFonts w:eastAsiaTheme="majorEastAsia" w:cstheme="majorBidi"/>
+          <w:b/>
+          <w:color w:val="2F5496" w:themeColor="accent1" w:themeShade="BF"/>
+        </w:rPr>
+        <w:t> :</w:t>
       </w:r>
     </w:p>
     <w:p>
       <w:pPr>
         <w:ind w:left="360"/>
+        <w:jc w:val="center"/>
         <w:rPr>
           <w:rStyle w:val="ListLabel1"/>
           <w:lang w:val="fr-FR"/>
@@ -4634,32 +4964,172 @@
       </w:pPr>
       <w:r>
         <w:rPr>
+          <w:noProof/>
+        </w:rPr>
+        <w:drawing>
+          <wp:inline distT="0" distB="0" distL="0" distR="0" wp14:anchorId="10DA2655" wp14:editId="02EF7D9D">
+            <wp:extent cx="2296479" cy="4086225"/>
+            <wp:effectExtent l="0" t="0" r="8890" b="0"/>
+            <wp:docPr id="2" name="Picture 2"/>
+            <wp:cNvGraphicFramePr>
+              <a:graphicFrameLocks xmlns:a="http://schemas.openxmlformats.org/drawingml/2006/main" noChangeAspect="1"/>
+            </wp:cNvGraphicFramePr>
+            <a:graphic xmlns:a="http://schemas.openxmlformats.org/drawingml/2006/main">
+              <a:graphicData uri="http://schemas.openxmlformats.org/drawingml/2006/picture">
+                <pic:pic xmlns:pic="http://schemas.openxmlformats.org/drawingml/2006/picture">
+                  <pic:nvPicPr>
+                    <pic:cNvPr id="1" name=""/>
+                    <pic:cNvPicPr/>
+                  </pic:nvPicPr>
+                  <pic:blipFill>
+                    <a:blip r:embed="rId32"/>
+                    <a:stretch>
+                      <a:fillRect/>
+                    </a:stretch>
+                  </pic:blipFill>
+                  <pic:spPr>
+                    <a:xfrm>
+                      <a:off x="0" y="0"/>
+                      <a:ext cx="2328776" cy="4143693"/>
+                    </a:xfrm>
+                    <a:prstGeom prst="rect">
+                      <a:avLst/>
+                    </a:prstGeom>
+                  </pic:spPr>
+                </pic:pic>
+              </a:graphicData>
+            </a:graphic>
+          </wp:inline>
+        </w:drawing>
+      </w:r>
+    </w:p>
+    <w:p>
+      <w:pPr>
+        <w:ind w:left="360"/>
+        <w:jc w:val="center"/>
+        <w:rPr>
           <w:rStyle w:val="ListLabel1"/>
-          <w:lang w:val="fr-FR"/>
-        </w:rPr>
-        <w:t>Interface graphique</w:t>
-      </w:r>
-      <w:r>
+          <w:rFonts w:asciiTheme="majorHAnsi" w:hAnsiTheme="majorHAnsi" w:cstheme="majorHAnsi"/>
+          <w:i/>
+          <w:iCs/>
+          <w:lang w:val="fr-FR"/>
+        </w:rPr>
+      </w:pPr>
+      <w:r>
+        <w:rPr>
+          <w:rFonts w:asciiTheme="majorHAnsi" w:hAnsiTheme="majorHAnsi" w:cstheme="majorHAnsi"/>
+          <w:i/>
+          <w:iCs/>
+          <w:lang w:val="fr-FR"/>
+        </w:rPr>
+        <w:t>Version console classique (gui désactivé)</w:t>
+      </w:r>
+    </w:p>
+    <w:p>
+      <w:pPr>
+        <w:ind w:left="360"/>
         <w:rPr>
           <w:rStyle w:val="ListLabel1"/>
           <w:lang w:val="fr-FR"/>
         </w:rPr>
-        <w:t> :</w:t>
+      </w:pPr>
+      <w:r>
+        <w:rPr>
+          <w:noProof/>
+        </w:rPr>
+        <w:drawing>
+          <wp:inline distT="0" distB="0" distL="0" distR="0" wp14:anchorId="045F486A" wp14:editId="0A215067">
+            <wp:extent cx="6645910" cy="4417695"/>
+            <wp:effectExtent l="0" t="0" r="2540" b="1905"/>
+            <wp:docPr id="3" name="Picture 3"/>
+            <wp:cNvGraphicFramePr>
+              <a:graphicFrameLocks xmlns:a="http://schemas.openxmlformats.org/drawingml/2006/main" noChangeAspect="1"/>
+            </wp:cNvGraphicFramePr>
+            <a:graphic xmlns:a="http://schemas.openxmlformats.org/drawingml/2006/main">
+              <a:graphicData uri="http://schemas.openxmlformats.org/drawingml/2006/picture">
+                <pic:pic xmlns:pic="http://schemas.openxmlformats.org/drawingml/2006/picture">
+                  <pic:nvPicPr>
+                    <pic:cNvPr id="1" name=""/>
+                    <pic:cNvPicPr/>
+                  </pic:nvPicPr>
+                  <pic:blipFill>
+                    <a:blip r:embed="rId33"/>
+                    <a:stretch>
+                      <a:fillRect/>
+                    </a:stretch>
+                  </pic:blipFill>
+                  <pic:spPr>
+                    <a:xfrm>
+                      <a:off x="0" y="0"/>
+                      <a:ext cx="6645910" cy="4417695"/>
+                    </a:xfrm>
+                    <a:prstGeom prst="rect">
+                      <a:avLst/>
+                    </a:prstGeom>
+                  </pic:spPr>
+                </pic:pic>
+              </a:graphicData>
+            </a:graphic>
+          </wp:inline>
+        </w:drawing>
       </w:r>
     </w:p>
     <w:p>
       <w:pPr>
         <w:ind w:left="360"/>
+        <w:jc w:val="center"/>
         <w:rPr>
           <w:rStyle w:val="ListLabel1"/>
-          <w:lang w:val="fr-FR"/>
-        </w:rPr>
-      </w:pPr>
-      <w:r>
-        <w:rPr>
-          <w:lang w:val="fr-FR"/>
-        </w:rPr>
-        <w:t>(screenshots en version console / graphique)</w:t>
+          <w:rFonts w:asciiTheme="majorHAnsi" w:hAnsiTheme="majorHAnsi" w:cstheme="majorHAnsi"/>
+          <w:i/>
+          <w:iCs/>
+          <w:lang w:val="fr-FR"/>
+        </w:rPr>
+      </w:pPr>
+      <w:r>
+        <w:rPr>
+          <w:rFonts w:asciiTheme="majorHAnsi" w:hAnsiTheme="majorHAnsi" w:cstheme="majorHAnsi"/>
+          <w:i/>
+          <w:iCs/>
+          <w:lang w:val="fr-FR"/>
+        </w:rPr>
+        <w:t xml:space="preserve">Version </w:t>
+      </w:r>
+      <w:r>
+        <w:rPr>
+          <w:rFonts w:asciiTheme="majorHAnsi" w:hAnsiTheme="majorHAnsi" w:cstheme="majorHAnsi"/>
+          <w:i/>
+          <w:iCs/>
+          <w:lang w:val="fr-FR"/>
+        </w:rPr>
+        <w:t>graphique</w:t>
+      </w:r>
+      <w:r>
+        <w:rPr>
+          <w:rFonts w:asciiTheme="majorHAnsi" w:hAnsiTheme="majorHAnsi" w:cstheme="majorHAnsi"/>
+          <w:i/>
+          <w:iCs/>
+          <w:lang w:val="fr-FR"/>
+        </w:rPr>
+        <w:t xml:space="preserve"> (gui </w:t>
+      </w:r>
+      <w:r>
+        <w:rPr>
+          <w:rFonts w:asciiTheme="majorHAnsi" w:hAnsiTheme="majorHAnsi" w:cstheme="majorHAnsi"/>
+          <w:i/>
+          <w:iCs/>
+          <w:lang w:val="fr-FR"/>
+        </w:rPr>
+        <w:t>activé</w:t>
+      </w:r>
+      <w:r>
+        <w:rPr>
+          <w:rFonts w:asciiTheme="majorHAnsi" w:hAnsiTheme="majorHAnsi" w:cstheme="majorHAnsi"/>
+          <w:i/>
+          <w:iCs/>
+          <w:lang w:val="fr-FR"/>
+        </w:rPr>
+        <w:t>)</w:t>
       </w:r>
     </w:p>
     <w:p>
@@ -4670,43 +5140,44 @@
           <w:lang w:val="fr-FR"/>
         </w:rPr>
       </w:pPr>
-      <w:r>
-        <w:rPr>
-          <w:rStyle w:val="ListLabel1"/>
-          <w:lang w:val="fr-FR"/>
-        </w:rPr>
-        <w:t>Fonctionnalités vocales</w:t>
-      </w:r>
-      <w:r>
-        <w:rPr>
-          <w:rStyle w:val="ListLabel1"/>
-          <w:lang w:val="fr-FR"/>
-        </w:rPr>
-        <w:t> :</w:t>
-      </w:r>
-    </w:p>
-    <w:p>
-      <w:pPr>
-        <w:ind w:left="360"/>
-        <w:rPr>
-          <w:rStyle w:val="ListLabel1"/>
-          <w:lang w:val="fr-FR"/>
-        </w:rPr>
-      </w:pPr>
-      <w:r>
-        <w:rPr>
-          <w:lang w:val="fr-FR"/>
-        </w:rPr>
-        <w:t xml:space="preserve">Possibilité de </w:t>
-      </w:r>
-      <w:r>
-        <w:rPr>
-          <w:lang w:val="fr-FR"/>
-        </w:rPr>
-        <w:t>pronnoncer la question / lecture de la réponse.</w:t>
-      </w:r>
       <w:bookmarkStart w:id="17" w:name="_GoBack"/>
       <w:bookmarkEnd w:id="17"/>
+      <w:r>
+        <w:rPr>
+          <w:rStyle w:val="ListLabel1"/>
+          <w:lang w:val="fr-FR"/>
+        </w:rPr>
+        <w:lastRenderedPageBreak/>
+        <w:t>Fonctionnalités vocales</w:t>
+      </w:r>
+      <w:r>
+        <w:rPr>
+          <w:rStyle w:val="ListLabel1"/>
+          <w:lang w:val="fr-FR"/>
+        </w:rPr>
+        <w:t> :</w:t>
+      </w:r>
+    </w:p>
+    <w:p>
+      <w:pPr>
+        <w:ind w:left="360"/>
+        <w:rPr>
+          <w:rStyle w:val="ListLabel1"/>
+          <w:lang w:val="fr-FR"/>
+        </w:rPr>
+      </w:pPr>
+      <w:r>
+        <w:rPr>
+          <w:lang w:val="fr-FR"/>
+        </w:rPr>
+        <w:t xml:space="preserve">Possibilité de </w:t>
+      </w:r>
+      <w:r>
+        <w:rPr>
+          <w:lang w:val="fr-FR"/>
+        </w:rPr>
+        <w:t>pronnoncer la question / lecture de la réponse.</w:t>
+      </w:r>
     </w:p>
     <w:p>
       <w:pPr>
@@ -4825,6 +5296,18 @@
         </w:rPr>
         <w:t xml:space="preserve"> sur les regex, similarities word (en français ?)</w:t>
       </w:r>
+      <w:r>
+        <w:rPr>
+          <w:lang w:val="fr-FR"/>
+        </w:rPr>
+        <w:t>, utiliser une autre base que dbpedia (plus à jour, extraire directement depuis Wikipedia ?)</w:t>
+      </w:r>
+      <w:r>
+        <w:rPr>
+          <w:lang w:val="fr-FR"/>
+        </w:rPr>
+        <w:t>.</w:t>
+      </w:r>
     </w:p>
     <w:p>
       <w:pPr>
@@ -4843,7 +5326,7 @@
       </w:pPr>
     </w:p>
     <w:sectPr>
-      <w:footerReference w:type="default" r:id="rId32"/>
+      <w:footerReference w:type="default" r:id="rId34"/>
       <w:pgSz w:w="11906" w:h="16838"/>
       <w:pgMar w:top="720" w:right="720" w:bottom="720" w:left="720" w:header="0" w:footer="708" w:gutter="0"/>
       <w:cols w:space="720"/>
@@ -9895,6 +10378,21 @@
 </file>
 
 <file path=customXml/item1.xml><?xml version="1.0" encoding="utf-8"?>
+<p:properties xmlns:p="http://schemas.microsoft.com/office/2006/metadata/properties" xmlns:xsi="http://www.w3.org/2001/XMLSchema-instance" xmlns:pc="http://schemas.microsoft.com/office/infopath/2007/PartnerControls">
+  <documentManagement/>
+</p:properties>
+</file>
+
+<file path=customXml/item2.xml><?xml version="1.0" encoding="utf-8"?>
+<?mso-contentType ?>
+<FormTemplates xmlns="http://schemas.microsoft.com/sharepoint/v3/contenttype/forms">
+  <Display>DocumentLibraryForm</Display>
+  <Edit>DocumentLibraryForm</Edit>
+  <New>DocumentLibraryForm</New>
+</FormTemplates>
+</file>
+
+<file path=customXml/item3.xml><?xml version="1.0" encoding="utf-8"?>
 <ct:contentTypeSchema xmlns:ct="http://schemas.microsoft.com/office/2006/metadata/contentType" xmlns:ma="http://schemas.microsoft.com/office/2006/metadata/properties/metaAttributes" ct:_="" ma:_="" ma:contentTypeName="Document" ma:contentTypeID="0x010100847CCF283119534C8CCD8F08DC1580E4" ma:contentTypeVersion="13" ma:contentTypeDescription="Crée un document." ma:contentTypeScope="" ma:versionID="a8bb0d10e4e36a530fa0f9d3220ec11d">
   <xsd:schema xmlns:xsd="http://www.w3.org/2001/XMLSchema" xmlns:xs="http://www.w3.org/2001/XMLSchema" xmlns:p="http://schemas.microsoft.com/office/2006/metadata/properties" xmlns:ns3="ff0f3706-c1f2-4741-a0f5-05fb6bc8c08d" xmlns:ns4="dc51686a-0b61-4e90-a40b-4b44c9886a67" targetNamespace="http://schemas.microsoft.com/office/2006/metadata/properties" ma:root="true" ma:fieldsID="de52fe59b76f1d7ebc468ea86a3f313b" ns3:_="" ns4:_="">
     <xsd:import namespace="ff0f3706-c1f2-4741-a0f5-05fb6bc8c08d"/>
@@ -10117,26 +10615,28 @@
 </ct:contentTypeSchema>
 </file>
 
-<file path=customXml/item2.xml><?xml version="1.0" encoding="utf-8"?>
-<?mso-contentType ?>
-<FormTemplates xmlns="http://schemas.microsoft.com/sharepoint/v3/contenttype/forms">
-  <Display>DocumentLibraryForm</Display>
-  <Edit>DocumentLibraryForm</Edit>
-  <New>DocumentLibraryForm</New>
-</FormTemplates>
-</file>
-
-<file path=customXml/item3.xml><?xml version="1.0" encoding="utf-8"?>
-<p:properties xmlns:p="http://schemas.microsoft.com/office/2006/metadata/properties" xmlns:xsi="http://www.w3.org/2001/XMLSchema-instance" xmlns:pc="http://schemas.microsoft.com/office/infopath/2007/PartnerControls">
-  <documentManagement/>
-</p:properties>
-</file>
-
 <file path=customXml/item4.xml><?xml version="1.0" encoding="utf-8"?>
 <b:Sources xmlns:b="http://schemas.openxmlformats.org/officeDocument/2006/bibliography" xmlns="http://schemas.openxmlformats.org/officeDocument/2006/bibliography" SelectedStyle="\APASixthEditionOfficeOnline.xsl" StyleName="APA" Version="6"/>
 </file>
 
 <file path=customXml/itemProps1.xml><?xml version="1.0" encoding="utf-8"?>
+<ds:datastoreItem xmlns:ds="http://schemas.openxmlformats.org/officeDocument/2006/customXml" ds:itemID="{64A45EAC-DC07-46DC-ACAF-8EDA9EC42CD3}">
+  <ds:schemaRefs>
+    <ds:schemaRef ds:uri="http://schemas.microsoft.com/office/2006/metadata/properties"/>
+    <ds:schemaRef ds:uri="http://schemas.microsoft.com/office/infopath/2007/PartnerControls"/>
+  </ds:schemaRefs>
+</ds:datastoreItem>
+</file>
+
+<file path=customXml/itemProps2.xml><?xml version="1.0" encoding="utf-8"?>
+<ds:datastoreItem xmlns:ds="http://schemas.openxmlformats.org/officeDocument/2006/customXml" ds:itemID="{26606D74-33C1-4C88-81AD-CF718B35AC76}">
+  <ds:schemaRefs>
+    <ds:schemaRef ds:uri="http://schemas.microsoft.com/sharepoint/v3/contenttype/forms"/>
+  </ds:schemaRefs>
+</ds:datastoreItem>
+</file>
+
+<file path=customXml/itemProps3.xml><?xml version="1.0" encoding="utf-8"?>
 <ds:datastoreItem xmlns:ds="http://schemas.openxmlformats.org/officeDocument/2006/customXml" ds:itemID="{2A95FD34-E6B4-444A-BB01-505759D7799F}">
   <ds:schemaRefs>
     <ds:schemaRef ds:uri="http://schemas.microsoft.com/office/2006/metadata/contentType"/>
@@ -10155,25 +10655,8 @@
 </ds:datastoreItem>
 </file>
 
-<file path=customXml/itemProps2.xml><?xml version="1.0" encoding="utf-8"?>
-<ds:datastoreItem xmlns:ds="http://schemas.openxmlformats.org/officeDocument/2006/customXml" ds:itemID="{26606D74-33C1-4C88-81AD-CF718B35AC76}">
-  <ds:schemaRefs>
-    <ds:schemaRef ds:uri="http://schemas.microsoft.com/sharepoint/v3/contenttype/forms"/>
-  </ds:schemaRefs>
-</ds:datastoreItem>
-</file>
-
-<file path=customXml/itemProps3.xml><?xml version="1.0" encoding="utf-8"?>
-<ds:datastoreItem xmlns:ds="http://schemas.openxmlformats.org/officeDocument/2006/customXml" ds:itemID="{64A45EAC-DC07-46DC-ACAF-8EDA9EC42CD3}">
-  <ds:schemaRefs>
-    <ds:schemaRef ds:uri="http://schemas.microsoft.com/office/2006/metadata/properties"/>
-    <ds:schemaRef ds:uri="http://schemas.microsoft.com/office/infopath/2007/PartnerControls"/>
-  </ds:schemaRefs>
-</ds:datastoreItem>
-</file>
-
 <file path=customXml/itemProps4.xml><?xml version="1.0" encoding="utf-8"?>
-<ds:datastoreItem xmlns:ds="http://schemas.openxmlformats.org/officeDocument/2006/customXml" ds:itemID="{A6FB9BBF-AB72-4906-A7D9-1E41B1DDBB89}">
+<ds:datastoreItem xmlns:ds="http://schemas.openxmlformats.org/officeDocument/2006/customXml" ds:itemID="{E656DA1A-7C31-4191-B787-055CFC28DFE3}">
   <ds:schemaRefs>
     <ds:schemaRef ds:uri="http://schemas.openxmlformats.org/officeDocument/2006/bibliography"/>
   </ds:schemaRefs>

</xml_diff>

<commit_message>
Avancement du rapport + amélioration lisibilité code
</commit_message>
<xml_diff>
--- a/Projet/Rapport.docx
+++ b/Projet/Rapport.docx
@@ -5135,28 +5135,240 @@
     <w:p>
       <w:pPr>
         <w:ind w:left="360"/>
+        <w:jc w:val="both"/>
         <w:rPr>
           <w:rStyle w:val="ListLabel1"/>
-          <w:lang w:val="fr-FR"/>
-        </w:rPr>
-      </w:pPr>
+          <w:b w:val="0"/>
+          <w:lang w:val="fr-FR"/>
+        </w:rPr>
+      </w:pPr>
+      <w:r>
+        <w:rPr>
+          <w:lang w:val="fr-FR"/>
+        </w:rPr>
+        <w:lastRenderedPageBreak/>
+        <w:t xml:space="preserve">En plus du système de questions / réponses </w:t>
+      </w:r>
+      <w:r>
+        <w:rPr>
+          <w:lang w:val="fr-FR"/>
+        </w:rPr>
+        <w:t xml:space="preserve">dont fait l’objet ce projet, nous avons développé une interface graphique basique pour permettre une utilisation plus </w:t>
+      </w:r>
+      <w:r>
+        <w:rPr>
+          <w:lang w:val="fr-FR"/>
+        </w:rPr>
+        <w:t xml:space="preserve">conviviale </w:t>
+      </w:r>
+      <w:r>
+        <w:rPr>
+          <w:lang w:val="fr-FR"/>
+        </w:rPr>
+        <w:t>pour l’utilisateur</w:t>
+      </w:r>
+      <w:r>
+        <w:rPr>
+          <w:lang w:val="fr-FR"/>
+        </w:rPr>
+        <w:t xml:space="preserve">. </w:t>
+      </w:r>
+      <w:r>
+        <w:rPr>
+          <w:lang w:val="fr-FR"/>
+        </w:rPr>
+        <w:t xml:space="preserve">Nous nous sommes pour cela </w:t>
+      </w:r>
+      <w:r>
+        <w:rPr>
+          <w:lang w:val="fr-FR"/>
+        </w:rPr>
+        <w:t>basés</w:t>
+      </w:r>
+      <w:r>
+        <w:rPr>
+          <w:lang w:val="fr-FR"/>
+        </w:rPr>
+        <w:t xml:space="preserve"> sur </w:t>
+      </w:r>
+      <w:r>
+        <w:rPr>
+          <w:lang w:val="fr-FR"/>
+        </w:rPr>
+        <w:t xml:space="preserve">la bibliothèque standard de Python </w:t>
+      </w:r>
+      <w:r>
+        <w:rPr>
+          <w:b/>
+          <w:bCs/>
+          <w:lang w:val="fr-FR"/>
+        </w:rPr>
+        <w:t>tkinter</w:t>
+      </w:r>
+      <w:r>
+        <w:rPr>
+          <w:lang w:val="fr-FR"/>
+        </w:rPr>
+        <w:t xml:space="preserve">. </w:t>
+      </w:r>
+      <w:r>
+        <w:rPr>
+          <w:lang w:val="fr-FR"/>
+        </w:rPr>
+        <w:t>L’interface devrait ainsi s’afficher de la même façon sous une machine pouvant faire tourner un interpréteur Python quel que soit le système d’exploitation.</w:t>
+      </w:r>
+      <w:r>
+        <w:rPr>
+          <w:lang w:val="fr-FR"/>
+        </w:rPr>
+        <w:t xml:space="preserve"> L’interface permet la saisie des questions</w:t>
+      </w:r>
+      <w:r>
+        <w:rPr>
+          <w:lang w:val="fr-FR"/>
+        </w:rPr>
+        <w:t>, la consultation des réponses et l’activation des fonctionnalités vocales (plus de précisions sur ces fonctions dans la section suivante).</w:t>
+      </w:r>
+      <w:r>
+        <w:rPr>
+          <w:lang w:val="fr-FR"/>
+        </w:rPr>
+        <w:t xml:space="preserve"> </w:t>
+      </w:r>
+      <w:r>
+        <w:rPr>
+          <w:lang w:val="fr-FR"/>
+        </w:rPr>
+        <w:t>L’initialisation de l’interface graphique est entièrement effectuée dans la fonction « </w:t>
+      </w:r>
+      <w:r>
+        <w:rPr>
+          <w:b/>
+          <w:bCs/>
+          <w:lang w:val="fr-FR"/>
+        </w:rPr>
+        <w:t>demarrage_gui</w:t>
+      </w:r>
+      <w:r>
+        <w:rPr>
+          <w:lang w:val="fr-FR"/>
+        </w:rPr>
+        <w:t> » (uniquement si l’option gui est activé, se reporter à la partie « </w:t>
+      </w:r>
+      <w:r>
+        <w:rPr>
+          <w:i/>
+          <w:iCs/>
+          <w:lang w:val="fr-FR"/>
+        </w:rPr>
+        <w:t>configuration du projet</w:t>
+      </w:r>
+      <w:r>
+        <w:rPr>
+          <w:lang w:val="fr-FR"/>
+        </w:rPr>
+        <w:t> » de ce rapport</w:t>
+      </w:r>
+      <w:r>
+        <w:rPr>
+          <w:lang w:val="fr-FR"/>
+        </w:rPr>
+        <w:t>). L’affichage des questions ainsi que des réponses sur l’interface graphique est géré par la fonction « </w:t>
+      </w:r>
+      <w:r>
+        <w:rPr>
+          <w:b/>
+          <w:bCs/>
+          <w:lang w:val="fr-FR"/>
+        </w:rPr>
+        <w:t>send</w:t>
+      </w:r>
+      <w:r>
+        <w:rPr>
+          <w:lang w:val="fr-FR"/>
+        </w:rPr>
+        <w:t> »</w:t>
+      </w:r>
+      <w:r>
+        <w:rPr>
+          <w:lang w:val="fr-FR"/>
+        </w:rPr>
+        <w:t>.</w:t>
+      </w:r>
+    </w:p>
+    <w:p>
+      <w:pPr>
+        <w:ind w:left="360"/>
+        <w:rPr>
+          <w:rStyle w:val="ListLabel1"/>
+          <w:lang w:val="fr-FR"/>
+        </w:rPr>
+      </w:pPr>
+      <w:r>
+        <w:rPr>
+          <w:rStyle w:val="ListLabel1"/>
+          <w:lang w:val="fr-FR"/>
+        </w:rPr>
+        <w:t>Fonctionnalités vocales</w:t>
+      </w:r>
+      <w:r>
+        <w:rPr>
+          <w:rStyle w:val="ListLabel1"/>
+          <w:lang w:val="fr-FR"/>
+        </w:rPr>
+        <w:t> :</w:t>
+      </w:r>
+    </w:p>
+    <w:p>
+      <w:pPr>
+        <w:ind w:left="360"/>
+        <w:rPr>
+          <w:rStyle w:val="ListLabel1"/>
+          <w:lang/>
+        </w:rPr>
+      </w:pPr>
+      <w:r>
+        <w:rPr>
+          <w:noProof/>
+        </w:rPr>
+        <w:drawing>
+          <wp:inline distT="0" distB="0" distL="0" distR="0" wp14:anchorId="2AC05653" wp14:editId="2FBC8106">
+            <wp:extent cx="5695238" cy="1380952"/>
+            <wp:effectExtent l="0" t="0" r="1270" b="0"/>
+            <wp:docPr id="5" name="Picture 5"/>
+            <wp:cNvGraphicFramePr>
+              <a:graphicFrameLocks xmlns:a="http://schemas.openxmlformats.org/drawingml/2006/main" noChangeAspect="1"/>
+            </wp:cNvGraphicFramePr>
+            <a:graphic xmlns:a="http://schemas.openxmlformats.org/drawingml/2006/main">
+              <a:graphicData uri="http://schemas.openxmlformats.org/drawingml/2006/picture">
+                <pic:pic xmlns:pic="http://schemas.openxmlformats.org/drawingml/2006/picture">
+                  <pic:nvPicPr>
+                    <pic:cNvPr id="1" name=""/>
+                    <pic:cNvPicPr/>
+                  </pic:nvPicPr>
+                  <pic:blipFill>
+                    <a:blip r:embed="rId34"/>
+                    <a:stretch>
+                      <a:fillRect/>
+                    </a:stretch>
+                  </pic:blipFill>
+                  <pic:spPr>
+                    <a:xfrm>
+                      <a:off x="0" y="0"/>
+                      <a:ext cx="5695238" cy="1380952"/>
+                    </a:xfrm>
+                    <a:prstGeom prst="rect">
+                      <a:avLst/>
+                    </a:prstGeom>
+                  </pic:spPr>
+                </pic:pic>
+              </a:graphicData>
+            </a:graphic>
+          </wp:inline>
+        </w:drawing>
+      </w:r>
       <w:bookmarkStart w:id="17" w:name="_GoBack"/>
       <w:bookmarkEnd w:id="17"/>
-      <w:r>
-        <w:rPr>
-          <w:rStyle w:val="ListLabel1"/>
-          <w:lang w:val="fr-FR"/>
-        </w:rPr>
-        <w:lastRenderedPageBreak/>
-        <w:t>Fonctionnalités vocales</w:t>
-      </w:r>
-      <w:r>
-        <w:rPr>
-          <w:rStyle w:val="ListLabel1"/>
-          <w:lang w:val="fr-FR"/>
-        </w:rPr>
-        <w:t> :</w:t>
-      </w:r>
     </w:p>
     <w:p>
       <w:pPr>
@@ -5326,7 +5538,7 @@
       </w:pPr>
     </w:p>
     <w:sectPr>
-      <w:footerReference w:type="default" r:id="rId34"/>
+      <w:footerReference w:type="default" r:id="rId35"/>
       <w:pgSz w:w="11906" w:h="16838"/>
       <w:pgMar w:top="720" w:right="720" w:bottom="720" w:left="720" w:header="0" w:footer="708" w:gutter="0"/>
       <w:cols w:space="720"/>
@@ -10656,7 +10868,7 @@
 </file>
 
 <file path=customXml/itemProps4.xml><?xml version="1.0" encoding="utf-8"?>
-<ds:datastoreItem xmlns:ds="http://schemas.openxmlformats.org/officeDocument/2006/customXml" ds:itemID="{E656DA1A-7C31-4191-B787-055CFC28DFE3}">
+<ds:datastoreItem xmlns:ds="http://schemas.openxmlformats.org/officeDocument/2006/customXml" ds:itemID="{2E4B99E6-DA9A-4A25-A83E-09D3FC3A8D6C}">
   <ds:schemaRefs>
     <ds:schemaRef ds:uri="http://schemas.openxmlformats.org/officeDocument/2006/bibliography"/>
   </ds:schemaRefs>

</xml_diff>